<commit_message>
Indexing  of manual and demos added
</commit_message>
<xml_diff>
--- a/Manual/00 INTRODUCTION.docx
+++ b/Manual/00 INTRODUCTION.docx
@@ -1,6 +1,6 @@
 
 <file path=word/document.xml><?xml version="1.0" encoding="utf-8"?>
-<w:document xmlns:wpc="http://schemas.microsoft.com/office/word/2010/wordprocessingCanvas" xmlns:mo="http://schemas.microsoft.com/office/mac/office/2008/main" xmlns:mc="http://schemas.openxmlformats.org/markup-compatibility/2006" xmlns:mv="urn:schemas-microsoft-com:mac:vml" xmlns:o="urn:schemas-microsoft-com:office:office" xmlns:r="http://schemas.openxmlformats.org/officeDocument/2006/relationships" xmlns:m="http://schemas.openxmlformats.org/officeDocument/2006/math" xmlns:v="urn:schemas-microsoft-com:vml" xmlns:wp14="http://schemas.microsoft.com/office/word/2010/wordprocessingDrawing" xmlns:wp="http://schemas.openxmlformats.org/drawingml/2006/wordprocessingDrawing" xmlns:w10="urn:schemas-microsoft-com:office:word" xmlns:w="http://schemas.openxmlformats.org/wordprocessingml/2006/main" xmlns:w14="http://schemas.microsoft.com/office/word/2010/wordml" xmlns:wpg="http://schemas.microsoft.com/office/word/2010/wordprocessingGroup" xmlns:wpi="http://schemas.microsoft.com/office/word/2010/wordprocessingInk" xmlns:wne="http://schemas.microsoft.com/office/word/2006/wordml" xmlns:wps="http://schemas.microsoft.com/office/word/2010/wordprocessingShape" mc:Ignorable="w14 wp14">
+<w:document xmlns:wpc="http://schemas.microsoft.com/office/word/2010/wordprocessingCanvas" xmlns:cx="http://schemas.microsoft.com/office/drawing/2014/chartex" xmlns:cx1="http://schemas.microsoft.com/office/drawing/2015/9/8/chartex" xmlns:cx2="http://schemas.microsoft.com/office/drawing/2015/10/21/chartex" xmlns:cx3="http://schemas.microsoft.com/office/drawing/2016/5/9/chartex" xmlns:cx4="http://schemas.microsoft.com/office/drawing/2016/5/10/chartex" xmlns:cx5="http://schemas.microsoft.com/office/drawing/2016/5/11/chartex" xmlns:cx6="http://schemas.microsoft.com/office/drawing/2016/5/12/chartex" xmlns:cx7="http://schemas.microsoft.com/office/drawing/2016/5/13/chartex" xmlns:cx8="http://schemas.microsoft.com/office/drawing/2016/5/14/chartex" xmlns:mc="http://schemas.openxmlformats.org/markup-compatibility/2006" xmlns:aink="http://schemas.microsoft.com/office/drawing/2016/ink" xmlns:am3d="http://schemas.microsoft.com/office/drawing/2017/model3d" xmlns:o="urn:schemas-microsoft-com:office:office" xmlns:r="http://schemas.openxmlformats.org/officeDocument/2006/relationships" xmlns:m="http://schemas.openxmlformats.org/officeDocument/2006/math" xmlns:v="urn:schemas-microsoft-com:vml" xmlns:wp14="http://schemas.microsoft.com/office/word/2010/wordprocessingDrawing" xmlns:wp="http://schemas.openxmlformats.org/drawingml/2006/wordprocessingDrawing" xmlns:w10="urn:schemas-microsoft-com:office:word" xmlns:w="http://schemas.openxmlformats.org/wordprocessingml/2006/main" xmlns:w14="http://schemas.microsoft.com/office/word/2010/wordml" xmlns:w15="http://schemas.microsoft.com/office/word/2012/wordml" xmlns:w16cex="http://schemas.microsoft.com/office/word/2018/wordml/cex" xmlns:w16cid="http://schemas.microsoft.com/office/word/2016/wordml/cid" xmlns:w16="http://schemas.microsoft.com/office/word/2018/wordml" xmlns:w16se="http://schemas.microsoft.com/office/word/2015/wordml/symex" xmlns:wpg="http://schemas.microsoft.com/office/word/2010/wordprocessingGroup" xmlns:wpi="http://schemas.microsoft.com/office/word/2010/wordprocessingInk" xmlns:wne="http://schemas.microsoft.com/office/word/2006/wordml" xmlns:wps="http://schemas.microsoft.com/office/word/2010/wordprocessingShape" mc:Ignorable="w14 w15 w16se w16cid w16 w16cex wp14">
   <w:body>
     <w:sdt>
       <w:sdtPr>
@@ -219,10 +219,14 @@
             <w:rPr>
               <w:rFonts w:ascii="Courier New" w:hAnsi="Courier New" w:cs="Courier New"/>
             </w:rPr>
-            <w:t>29</w:t>
+            <w:t>1</w:t>
           </w:r>
-          <w:bookmarkStart w:id="0" w:name="_GoBack"/>
-          <w:bookmarkEnd w:id="0"/>
+          <w:r>
+            <w:rPr>
+              <w:rFonts w:ascii="Courier New" w:hAnsi="Courier New" w:cs="Courier New"/>
+            </w:rPr>
+            <w:t>9</w:t>
+          </w:r>
           <w:r>
             <w:rPr>
               <w:rFonts w:ascii="Courier New" w:hAnsi="Courier New" w:cs="Courier New"/>
@@ -234,7 +238,25 @@
             <w:rPr>
               <w:rFonts w:ascii="Courier New" w:hAnsi="Courier New" w:cs="Courier New"/>
             </w:rPr>
-            <w:t xml:space="preserve"> July 2017</w:t>
+            <w:t xml:space="preserve"> </w:t>
+          </w:r>
+          <w:r>
+            <w:rPr>
+              <w:rFonts w:ascii="Courier New" w:hAnsi="Courier New" w:cs="Courier New"/>
+            </w:rPr>
+            <w:t>June</w:t>
+          </w:r>
+          <w:r>
+            <w:rPr>
+              <w:rFonts w:ascii="Courier New" w:hAnsi="Courier New" w:cs="Courier New"/>
+            </w:rPr>
+            <w:t xml:space="preserve"> 20</w:t>
+          </w:r>
+          <w:r>
+            <w:rPr>
+              <w:rFonts w:ascii="Courier New" w:hAnsi="Courier New" w:cs="Courier New"/>
+            </w:rPr>
+            <w:t>20</w:t>
           </w:r>
         </w:p>
       </w:sdtContent>
@@ -345,10 +367,10 @@
           <w:szCs w:val="21"/>
         </w:rPr>
         <w:sectPr>
-          <w:headerReference w:type="even" r:id="rId10"/>
-          <w:headerReference w:type="default" r:id="rId11"/>
-          <w:footerReference w:type="even" r:id="rId12"/>
-          <w:footerReference w:type="default" r:id="rId13"/>
+          <w:headerReference w:type="even" r:id="rId9"/>
+          <w:headerReference w:type="default" r:id="rId10"/>
+          <w:footerReference w:type="even" r:id="rId11"/>
+          <w:footerReference w:type="default" r:id="rId12"/>
           <w:pgSz w:w="11901" w:h="16817" w:code="1"/>
           <w:pgMar w:top="1134" w:right="1134" w:bottom="1701" w:left="1701" w:header="1134" w:footer="567" w:gutter="0"/>
           <w:pgNumType w:start="1"/>
@@ -675,25 +697,7 @@
           <w:sz w:val="24"/>
           <w:szCs w:val="24"/>
         </w:rPr>
-        <w:t xml:space="preserve"> Terry </w:t>
-      </w:r>
-      <w:proofErr w:type="spellStart"/>
-      <w:r>
-        <w:rPr>
-          <w:rFonts w:ascii="Courier New" w:hAnsi="Courier New" w:cs="Courier New"/>
-          <w:sz w:val="24"/>
-          <w:szCs w:val="24"/>
-        </w:rPr>
-        <w:t>Froggatt</w:t>
-      </w:r>
-      <w:proofErr w:type="spellEnd"/>
-      <w:r>
-        <w:rPr>
-          <w:rFonts w:ascii="Courier New" w:hAnsi="Courier New" w:cs="Courier New"/>
-          <w:sz w:val="24"/>
-          <w:szCs w:val="24"/>
-        </w:rPr>
-        <w:t xml:space="preserve"> and Don </w:t>
+        <w:t xml:space="preserve"> Terry Froggatt and Don </w:t>
       </w:r>
       <w:r>
         <w:rPr>
@@ -1055,16 +1059,7 @@
           <w:sz w:val="24"/>
           <w:szCs w:val="24"/>
         </w:rPr>
-        <w:t xml:space="preserve">In developing the system the author was considerably helped by Terry </w:t>
-      </w:r>
-      <w:proofErr w:type="spellStart"/>
-      <w:r>
-        <w:rPr>
-          <w:rFonts w:ascii="Courier New" w:hAnsi="Courier New" w:cs="Courier New"/>
-          <w:sz w:val="24"/>
-          <w:szCs w:val="24"/>
-        </w:rPr>
-        <w:t>Froggat</w:t>
+        <w:t>In developing the system the author was considerably helped by Terry Froggat</w:t>
       </w:r>
       <w:r>
         <w:rPr>
@@ -1074,7 +1069,6 @@
         </w:rPr>
         <w:t>t</w:t>
       </w:r>
-      <w:proofErr w:type="spellEnd"/>
       <w:r>
         <w:rPr>
           <w:rFonts w:ascii="Courier New" w:hAnsi="Courier New" w:cs="Courier New"/>
@@ -1198,7 +1192,7 @@
 </file>
 
 <file path=word/endnotes.xml><?xml version="1.0" encoding="utf-8"?>
-<w:endnotes xmlns:wpc="http://schemas.microsoft.com/office/word/2010/wordprocessingCanvas" xmlns:mo="http://schemas.microsoft.com/office/mac/office/2008/main" xmlns:mc="http://schemas.openxmlformats.org/markup-compatibility/2006" xmlns:mv="urn:schemas-microsoft-com:mac:vml" xmlns:o="urn:schemas-microsoft-com:office:office" xmlns:r="http://schemas.openxmlformats.org/officeDocument/2006/relationships" xmlns:m="http://schemas.openxmlformats.org/officeDocument/2006/math" xmlns:v="urn:schemas-microsoft-com:vml" xmlns:wp14="http://schemas.microsoft.com/office/word/2010/wordprocessingDrawing" xmlns:wp="http://schemas.openxmlformats.org/drawingml/2006/wordprocessingDrawing" xmlns:w10="urn:schemas-microsoft-com:office:word" xmlns:w="http://schemas.openxmlformats.org/wordprocessingml/2006/main" xmlns:w14="http://schemas.microsoft.com/office/word/2010/wordml" xmlns:wpg="http://schemas.microsoft.com/office/word/2010/wordprocessingGroup" xmlns:wpi="http://schemas.microsoft.com/office/word/2010/wordprocessingInk" xmlns:wne="http://schemas.microsoft.com/office/word/2006/wordml" xmlns:wps="http://schemas.microsoft.com/office/word/2010/wordprocessingShape" mc:Ignorable="w14 wp14">
+<w:endnotes xmlns:wpc="http://schemas.microsoft.com/office/word/2010/wordprocessingCanvas" xmlns:cx="http://schemas.microsoft.com/office/drawing/2014/chartex" xmlns:cx1="http://schemas.microsoft.com/office/drawing/2015/9/8/chartex" xmlns:cx2="http://schemas.microsoft.com/office/drawing/2015/10/21/chartex" xmlns:cx3="http://schemas.microsoft.com/office/drawing/2016/5/9/chartex" xmlns:cx4="http://schemas.microsoft.com/office/drawing/2016/5/10/chartex" xmlns:cx5="http://schemas.microsoft.com/office/drawing/2016/5/11/chartex" xmlns:cx6="http://schemas.microsoft.com/office/drawing/2016/5/12/chartex" xmlns:cx7="http://schemas.microsoft.com/office/drawing/2016/5/13/chartex" xmlns:cx8="http://schemas.microsoft.com/office/drawing/2016/5/14/chartex" xmlns:mc="http://schemas.openxmlformats.org/markup-compatibility/2006" xmlns:aink="http://schemas.microsoft.com/office/drawing/2016/ink" xmlns:am3d="http://schemas.microsoft.com/office/drawing/2017/model3d" xmlns:o="urn:schemas-microsoft-com:office:office" xmlns:r="http://schemas.openxmlformats.org/officeDocument/2006/relationships" xmlns:m="http://schemas.openxmlformats.org/officeDocument/2006/math" xmlns:v="urn:schemas-microsoft-com:vml" xmlns:wp14="http://schemas.microsoft.com/office/word/2010/wordprocessingDrawing" xmlns:wp="http://schemas.openxmlformats.org/drawingml/2006/wordprocessingDrawing" xmlns:w10="urn:schemas-microsoft-com:office:word" xmlns:w="http://schemas.openxmlformats.org/wordprocessingml/2006/main" xmlns:w14="http://schemas.microsoft.com/office/word/2010/wordml" xmlns:w15="http://schemas.microsoft.com/office/word/2012/wordml" xmlns:w16cex="http://schemas.microsoft.com/office/word/2018/wordml/cex" xmlns:w16cid="http://schemas.microsoft.com/office/word/2016/wordml/cid" xmlns:w16="http://schemas.microsoft.com/office/word/2018/wordml" xmlns:w16se="http://schemas.microsoft.com/office/word/2015/wordml/symex" xmlns:wpg="http://schemas.microsoft.com/office/word/2010/wordprocessingGroup" xmlns:wpi="http://schemas.microsoft.com/office/word/2010/wordprocessingInk" xmlns:wne="http://schemas.microsoft.com/office/word/2006/wordml" xmlns:wps="http://schemas.microsoft.com/office/word/2010/wordprocessingShape" mc:Ignorable="w14 w15 w16se w16cid w16 w16cex wp14">
   <w:endnote w:type="separator" w:id="-1">
     <w:p>
       <w:r>
@@ -1217,7 +1211,7 @@
 </file>
 
 <file path=word/footer1.xml><?xml version="1.0" encoding="utf-8"?>
-<w:ftr xmlns:wpc="http://schemas.microsoft.com/office/word/2010/wordprocessingCanvas" xmlns:mo="http://schemas.microsoft.com/office/mac/office/2008/main" xmlns:mc="http://schemas.openxmlformats.org/markup-compatibility/2006" xmlns:mv="urn:schemas-microsoft-com:mac:vml" xmlns:o="urn:schemas-microsoft-com:office:office" xmlns:r="http://schemas.openxmlformats.org/officeDocument/2006/relationships" xmlns:m="http://schemas.openxmlformats.org/officeDocument/2006/math" xmlns:v="urn:schemas-microsoft-com:vml" xmlns:wp14="http://schemas.microsoft.com/office/word/2010/wordprocessingDrawing" xmlns:wp="http://schemas.openxmlformats.org/drawingml/2006/wordprocessingDrawing" xmlns:w10="urn:schemas-microsoft-com:office:word" xmlns:w="http://schemas.openxmlformats.org/wordprocessingml/2006/main" xmlns:w14="http://schemas.microsoft.com/office/word/2010/wordml" xmlns:wpg="http://schemas.microsoft.com/office/word/2010/wordprocessingGroup" xmlns:wpi="http://schemas.microsoft.com/office/word/2010/wordprocessingInk" xmlns:wne="http://schemas.microsoft.com/office/word/2006/wordml" xmlns:wps="http://schemas.microsoft.com/office/word/2010/wordprocessingShape" mc:Ignorable="w14 wp14">
+<w:ftr xmlns:wpc="http://schemas.microsoft.com/office/word/2010/wordprocessingCanvas" xmlns:cx="http://schemas.microsoft.com/office/drawing/2014/chartex" xmlns:cx1="http://schemas.microsoft.com/office/drawing/2015/9/8/chartex" xmlns:cx2="http://schemas.microsoft.com/office/drawing/2015/10/21/chartex" xmlns:cx3="http://schemas.microsoft.com/office/drawing/2016/5/9/chartex" xmlns:cx4="http://schemas.microsoft.com/office/drawing/2016/5/10/chartex" xmlns:cx5="http://schemas.microsoft.com/office/drawing/2016/5/11/chartex" xmlns:cx6="http://schemas.microsoft.com/office/drawing/2016/5/12/chartex" xmlns:cx7="http://schemas.microsoft.com/office/drawing/2016/5/13/chartex" xmlns:cx8="http://schemas.microsoft.com/office/drawing/2016/5/14/chartex" xmlns:mc="http://schemas.openxmlformats.org/markup-compatibility/2006" xmlns:aink="http://schemas.microsoft.com/office/drawing/2016/ink" xmlns:am3d="http://schemas.microsoft.com/office/drawing/2017/model3d" xmlns:o="urn:schemas-microsoft-com:office:office" xmlns:r="http://schemas.openxmlformats.org/officeDocument/2006/relationships" xmlns:m="http://schemas.openxmlformats.org/officeDocument/2006/math" xmlns:v="urn:schemas-microsoft-com:vml" xmlns:wp14="http://schemas.microsoft.com/office/word/2010/wordprocessingDrawing" xmlns:wp="http://schemas.openxmlformats.org/drawingml/2006/wordprocessingDrawing" xmlns:w10="urn:schemas-microsoft-com:office:word" xmlns:w="http://schemas.openxmlformats.org/wordprocessingml/2006/main" xmlns:w14="http://schemas.microsoft.com/office/word/2010/wordml" xmlns:w15="http://schemas.microsoft.com/office/word/2012/wordml" xmlns:w16cex="http://schemas.microsoft.com/office/word/2018/wordml/cex" xmlns:w16cid="http://schemas.microsoft.com/office/word/2016/wordml/cid" xmlns:w16="http://schemas.microsoft.com/office/word/2018/wordml" xmlns:w16se="http://schemas.microsoft.com/office/word/2015/wordml/symex" xmlns:wpg="http://schemas.microsoft.com/office/word/2010/wordprocessingGroup" xmlns:wpi="http://schemas.microsoft.com/office/word/2010/wordprocessingInk" xmlns:wne="http://schemas.microsoft.com/office/word/2006/wordml" xmlns:wps="http://schemas.microsoft.com/office/word/2010/wordprocessingShape" mc:Ignorable="w14 w15 w16se w16cid w16 w16cex wp14">
   <w:p>
     <w:pPr>
       <w:pStyle w:val="Footer"/>
@@ -1267,7 +1261,7 @@
 </file>
 
 <file path=word/footer2.xml><?xml version="1.0" encoding="utf-8"?>
-<w:ftr xmlns:wpc="http://schemas.microsoft.com/office/word/2010/wordprocessingCanvas" xmlns:mo="http://schemas.microsoft.com/office/mac/office/2008/main" xmlns:mc="http://schemas.openxmlformats.org/markup-compatibility/2006" xmlns:mv="urn:schemas-microsoft-com:mac:vml" xmlns:o="urn:schemas-microsoft-com:office:office" xmlns:r="http://schemas.openxmlformats.org/officeDocument/2006/relationships" xmlns:m="http://schemas.openxmlformats.org/officeDocument/2006/math" xmlns:v="urn:schemas-microsoft-com:vml" xmlns:wp14="http://schemas.microsoft.com/office/word/2010/wordprocessingDrawing" xmlns:wp="http://schemas.openxmlformats.org/drawingml/2006/wordprocessingDrawing" xmlns:w10="urn:schemas-microsoft-com:office:word" xmlns:w="http://schemas.openxmlformats.org/wordprocessingml/2006/main" xmlns:w14="http://schemas.microsoft.com/office/word/2010/wordml" xmlns:wpg="http://schemas.microsoft.com/office/word/2010/wordprocessingGroup" xmlns:wpi="http://schemas.microsoft.com/office/word/2010/wordprocessingInk" xmlns:wne="http://schemas.microsoft.com/office/word/2006/wordml" xmlns:wps="http://schemas.microsoft.com/office/word/2010/wordprocessingShape" mc:Ignorable="w14 wp14">
+<w:ftr xmlns:wpc="http://schemas.microsoft.com/office/word/2010/wordprocessingCanvas" xmlns:cx="http://schemas.microsoft.com/office/drawing/2014/chartex" xmlns:cx1="http://schemas.microsoft.com/office/drawing/2015/9/8/chartex" xmlns:cx2="http://schemas.microsoft.com/office/drawing/2015/10/21/chartex" xmlns:cx3="http://schemas.microsoft.com/office/drawing/2016/5/9/chartex" xmlns:cx4="http://schemas.microsoft.com/office/drawing/2016/5/10/chartex" xmlns:cx5="http://schemas.microsoft.com/office/drawing/2016/5/11/chartex" xmlns:cx6="http://schemas.microsoft.com/office/drawing/2016/5/12/chartex" xmlns:cx7="http://schemas.microsoft.com/office/drawing/2016/5/13/chartex" xmlns:cx8="http://schemas.microsoft.com/office/drawing/2016/5/14/chartex" xmlns:mc="http://schemas.openxmlformats.org/markup-compatibility/2006" xmlns:aink="http://schemas.microsoft.com/office/drawing/2016/ink" xmlns:am3d="http://schemas.microsoft.com/office/drawing/2017/model3d" xmlns:o="urn:schemas-microsoft-com:office:office" xmlns:r="http://schemas.openxmlformats.org/officeDocument/2006/relationships" xmlns:m="http://schemas.openxmlformats.org/officeDocument/2006/math" xmlns:v="urn:schemas-microsoft-com:vml" xmlns:wp14="http://schemas.microsoft.com/office/word/2010/wordprocessingDrawing" xmlns:wp="http://schemas.openxmlformats.org/drawingml/2006/wordprocessingDrawing" xmlns:w10="urn:schemas-microsoft-com:office:word" xmlns:w="http://schemas.openxmlformats.org/wordprocessingml/2006/main" xmlns:w14="http://schemas.microsoft.com/office/word/2010/wordml" xmlns:w15="http://schemas.microsoft.com/office/word/2012/wordml" xmlns:w16cex="http://schemas.microsoft.com/office/word/2018/wordml/cex" xmlns:w16cid="http://schemas.microsoft.com/office/word/2016/wordml/cid" xmlns:w16="http://schemas.microsoft.com/office/word/2018/wordml" xmlns:w16se="http://schemas.microsoft.com/office/word/2015/wordml/symex" xmlns:wpg="http://schemas.microsoft.com/office/word/2010/wordprocessingGroup" xmlns:wpi="http://schemas.microsoft.com/office/word/2010/wordprocessingInk" xmlns:wne="http://schemas.microsoft.com/office/word/2006/wordml" xmlns:wps="http://schemas.microsoft.com/office/word/2010/wordprocessingShape" mc:Ignorable="w14 w15 w16se w16cid w16 w16cex wp14">
   <w:p>
     <w:pPr>
       <w:pStyle w:val="Footer"/>
@@ -1326,7 +1320,7 @@
 </file>
 
 <file path=word/footnotes.xml><?xml version="1.0" encoding="utf-8"?>
-<w:footnotes xmlns:wpc="http://schemas.microsoft.com/office/word/2010/wordprocessingCanvas" xmlns:mo="http://schemas.microsoft.com/office/mac/office/2008/main" xmlns:mc="http://schemas.openxmlformats.org/markup-compatibility/2006" xmlns:mv="urn:schemas-microsoft-com:mac:vml" xmlns:o="urn:schemas-microsoft-com:office:office" xmlns:r="http://schemas.openxmlformats.org/officeDocument/2006/relationships" xmlns:m="http://schemas.openxmlformats.org/officeDocument/2006/math" xmlns:v="urn:schemas-microsoft-com:vml" xmlns:wp14="http://schemas.microsoft.com/office/word/2010/wordprocessingDrawing" xmlns:wp="http://schemas.openxmlformats.org/drawingml/2006/wordprocessingDrawing" xmlns:w10="urn:schemas-microsoft-com:office:word" xmlns:w="http://schemas.openxmlformats.org/wordprocessingml/2006/main" xmlns:w14="http://schemas.microsoft.com/office/word/2010/wordml" xmlns:wpg="http://schemas.microsoft.com/office/word/2010/wordprocessingGroup" xmlns:wpi="http://schemas.microsoft.com/office/word/2010/wordprocessingInk" xmlns:wne="http://schemas.microsoft.com/office/word/2006/wordml" xmlns:wps="http://schemas.microsoft.com/office/word/2010/wordprocessingShape" mc:Ignorable="w14 wp14">
+<w:footnotes xmlns:wpc="http://schemas.microsoft.com/office/word/2010/wordprocessingCanvas" xmlns:cx="http://schemas.microsoft.com/office/drawing/2014/chartex" xmlns:cx1="http://schemas.microsoft.com/office/drawing/2015/9/8/chartex" xmlns:cx2="http://schemas.microsoft.com/office/drawing/2015/10/21/chartex" xmlns:cx3="http://schemas.microsoft.com/office/drawing/2016/5/9/chartex" xmlns:cx4="http://schemas.microsoft.com/office/drawing/2016/5/10/chartex" xmlns:cx5="http://schemas.microsoft.com/office/drawing/2016/5/11/chartex" xmlns:cx6="http://schemas.microsoft.com/office/drawing/2016/5/12/chartex" xmlns:cx7="http://schemas.microsoft.com/office/drawing/2016/5/13/chartex" xmlns:cx8="http://schemas.microsoft.com/office/drawing/2016/5/14/chartex" xmlns:mc="http://schemas.openxmlformats.org/markup-compatibility/2006" xmlns:aink="http://schemas.microsoft.com/office/drawing/2016/ink" xmlns:am3d="http://schemas.microsoft.com/office/drawing/2017/model3d" xmlns:o="urn:schemas-microsoft-com:office:office" xmlns:r="http://schemas.openxmlformats.org/officeDocument/2006/relationships" xmlns:m="http://schemas.openxmlformats.org/officeDocument/2006/math" xmlns:v="urn:schemas-microsoft-com:vml" xmlns:wp14="http://schemas.microsoft.com/office/word/2010/wordprocessingDrawing" xmlns:wp="http://schemas.openxmlformats.org/drawingml/2006/wordprocessingDrawing" xmlns:w10="urn:schemas-microsoft-com:office:word" xmlns:w="http://schemas.openxmlformats.org/wordprocessingml/2006/main" xmlns:w14="http://schemas.microsoft.com/office/word/2010/wordml" xmlns:w15="http://schemas.microsoft.com/office/word/2012/wordml" xmlns:w16cex="http://schemas.microsoft.com/office/word/2018/wordml/cex" xmlns:w16cid="http://schemas.microsoft.com/office/word/2016/wordml/cid" xmlns:w16="http://schemas.microsoft.com/office/word/2018/wordml" xmlns:w16se="http://schemas.microsoft.com/office/word/2015/wordml/symex" xmlns:wpg="http://schemas.microsoft.com/office/word/2010/wordprocessingGroup" xmlns:wpi="http://schemas.microsoft.com/office/word/2010/wordprocessingInk" xmlns:wne="http://schemas.microsoft.com/office/word/2006/wordml" xmlns:wps="http://schemas.microsoft.com/office/word/2010/wordprocessingShape" mc:Ignorable="w14 w15 w16se w16cid w16 w16cex wp14">
   <w:footnote w:type="separator" w:id="-1">
     <w:p>
       <w:r>
@@ -1345,7 +1339,7 @@
 </file>
 
 <file path=word/header1.xml><?xml version="1.0" encoding="utf-8"?>
-<w:hdr xmlns:wpc="http://schemas.microsoft.com/office/word/2010/wordprocessingCanvas" xmlns:mo="http://schemas.microsoft.com/office/mac/office/2008/main" xmlns:mc="http://schemas.openxmlformats.org/markup-compatibility/2006" xmlns:mv="urn:schemas-microsoft-com:mac:vml" xmlns:o="urn:schemas-microsoft-com:office:office" xmlns:r="http://schemas.openxmlformats.org/officeDocument/2006/relationships" xmlns:m="http://schemas.openxmlformats.org/officeDocument/2006/math" xmlns:v="urn:schemas-microsoft-com:vml" xmlns:wp14="http://schemas.microsoft.com/office/word/2010/wordprocessingDrawing" xmlns:wp="http://schemas.openxmlformats.org/drawingml/2006/wordprocessingDrawing" xmlns:w10="urn:schemas-microsoft-com:office:word" xmlns:w="http://schemas.openxmlformats.org/wordprocessingml/2006/main" xmlns:w14="http://schemas.microsoft.com/office/word/2010/wordml" xmlns:wpg="http://schemas.microsoft.com/office/word/2010/wordprocessingGroup" xmlns:wpi="http://schemas.microsoft.com/office/word/2010/wordprocessingInk" xmlns:wne="http://schemas.microsoft.com/office/word/2006/wordml" xmlns:wps="http://schemas.microsoft.com/office/word/2010/wordprocessingShape" mc:Ignorable="w14 wp14">
+<w:hdr xmlns:wpc="http://schemas.microsoft.com/office/word/2010/wordprocessingCanvas" xmlns:cx="http://schemas.microsoft.com/office/drawing/2014/chartex" xmlns:cx1="http://schemas.microsoft.com/office/drawing/2015/9/8/chartex" xmlns:cx2="http://schemas.microsoft.com/office/drawing/2015/10/21/chartex" xmlns:cx3="http://schemas.microsoft.com/office/drawing/2016/5/9/chartex" xmlns:cx4="http://schemas.microsoft.com/office/drawing/2016/5/10/chartex" xmlns:cx5="http://schemas.microsoft.com/office/drawing/2016/5/11/chartex" xmlns:cx6="http://schemas.microsoft.com/office/drawing/2016/5/12/chartex" xmlns:cx7="http://schemas.microsoft.com/office/drawing/2016/5/13/chartex" xmlns:cx8="http://schemas.microsoft.com/office/drawing/2016/5/14/chartex" xmlns:mc="http://schemas.openxmlformats.org/markup-compatibility/2006" xmlns:aink="http://schemas.microsoft.com/office/drawing/2016/ink" xmlns:am3d="http://schemas.microsoft.com/office/drawing/2017/model3d" xmlns:o="urn:schemas-microsoft-com:office:office" xmlns:r="http://schemas.openxmlformats.org/officeDocument/2006/relationships" xmlns:m="http://schemas.openxmlformats.org/officeDocument/2006/math" xmlns:v="urn:schemas-microsoft-com:vml" xmlns:wp14="http://schemas.microsoft.com/office/word/2010/wordprocessingDrawing" xmlns:wp="http://schemas.openxmlformats.org/drawingml/2006/wordprocessingDrawing" xmlns:w10="urn:schemas-microsoft-com:office:word" xmlns:w="http://schemas.openxmlformats.org/wordprocessingml/2006/main" xmlns:w14="http://schemas.microsoft.com/office/word/2010/wordml" xmlns:w15="http://schemas.microsoft.com/office/word/2012/wordml" xmlns:w16cex="http://schemas.microsoft.com/office/word/2018/wordml/cex" xmlns:w16cid="http://schemas.microsoft.com/office/word/2016/wordml/cid" xmlns:w16="http://schemas.microsoft.com/office/word/2018/wordml" xmlns:w16se="http://schemas.microsoft.com/office/word/2015/wordml/symex" xmlns:wpg="http://schemas.microsoft.com/office/word/2010/wordprocessingGroup" xmlns:wpi="http://schemas.microsoft.com/office/word/2010/wordprocessingInk" xmlns:wne="http://schemas.microsoft.com/office/word/2006/wordml" xmlns:wps="http://schemas.microsoft.com/office/word/2010/wordprocessingShape" mc:Ignorable="w14 w15 w16se w16cid w16 w16cex wp14">
   <w:p>
     <w:pPr>
       <w:pStyle w:val="Header"/>
@@ -1375,7 +1369,7 @@
 </file>
 
 <file path=word/header2.xml><?xml version="1.0" encoding="utf-8"?>
-<w:hdr xmlns:wpc="http://schemas.microsoft.com/office/word/2010/wordprocessingCanvas" xmlns:mo="http://schemas.microsoft.com/office/mac/office/2008/main" xmlns:mc="http://schemas.openxmlformats.org/markup-compatibility/2006" xmlns:mv="urn:schemas-microsoft-com:mac:vml" xmlns:o="urn:schemas-microsoft-com:office:office" xmlns:r="http://schemas.openxmlformats.org/officeDocument/2006/relationships" xmlns:m="http://schemas.openxmlformats.org/officeDocument/2006/math" xmlns:v="urn:schemas-microsoft-com:vml" xmlns:wp14="http://schemas.microsoft.com/office/word/2010/wordprocessingDrawing" xmlns:wp="http://schemas.openxmlformats.org/drawingml/2006/wordprocessingDrawing" xmlns:w10="urn:schemas-microsoft-com:office:word" xmlns:w="http://schemas.openxmlformats.org/wordprocessingml/2006/main" xmlns:w14="http://schemas.microsoft.com/office/word/2010/wordml" xmlns:wpg="http://schemas.microsoft.com/office/word/2010/wordprocessingGroup" xmlns:wpi="http://schemas.microsoft.com/office/word/2010/wordprocessingInk" xmlns:wne="http://schemas.microsoft.com/office/word/2006/wordml" xmlns:wps="http://schemas.microsoft.com/office/word/2010/wordprocessingShape" mc:Ignorable="w14 wp14">
+<w:hdr xmlns:wpc="http://schemas.microsoft.com/office/word/2010/wordprocessingCanvas" xmlns:cx="http://schemas.microsoft.com/office/drawing/2014/chartex" xmlns:cx1="http://schemas.microsoft.com/office/drawing/2015/9/8/chartex" xmlns:cx2="http://schemas.microsoft.com/office/drawing/2015/10/21/chartex" xmlns:cx3="http://schemas.microsoft.com/office/drawing/2016/5/9/chartex" xmlns:cx4="http://schemas.microsoft.com/office/drawing/2016/5/10/chartex" xmlns:cx5="http://schemas.microsoft.com/office/drawing/2016/5/11/chartex" xmlns:cx6="http://schemas.microsoft.com/office/drawing/2016/5/12/chartex" xmlns:cx7="http://schemas.microsoft.com/office/drawing/2016/5/13/chartex" xmlns:cx8="http://schemas.microsoft.com/office/drawing/2016/5/14/chartex" xmlns:mc="http://schemas.openxmlformats.org/markup-compatibility/2006" xmlns:aink="http://schemas.microsoft.com/office/drawing/2016/ink" xmlns:am3d="http://schemas.microsoft.com/office/drawing/2017/model3d" xmlns:o="urn:schemas-microsoft-com:office:office" xmlns:r="http://schemas.openxmlformats.org/officeDocument/2006/relationships" xmlns:m="http://schemas.openxmlformats.org/officeDocument/2006/math" xmlns:v="urn:schemas-microsoft-com:vml" xmlns:wp14="http://schemas.microsoft.com/office/word/2010/wordprocessingDrawing" xmlns:wp="http://schemas.openxmlformats.org/drawingml/2006/wordprocessingDrawing" xmlns:w10="urn:schemas-microsoft-com:office:word" xmlns:w="http://schemas.openxmlformats.org/wordprocessingml/2006/main" xmlns:w14="http://schemas.microsoft.com/office/word/2010/wordml" xmlns:w15="http://schemas.microsoft.com/office/word/2012/wordml" xmlns:w16cex="http://schemas.microsoft.com/office/word/2018/wordml/cex" xmlns:w16cid="http://schemas.microsoft.com/office/word/2016/wordml/cid" xmlns:w16="http://schemas.microsoft.com/office/word/2018/wordml" xmlns:w16se="http://schemas.microsoft.com/office/word/2015/wordml/symex" xmlns:wpg="http://schemas.microsoft.com/office/word/2010/wordprocessingGroup" xmlns:wpi="http://schemas.microsoft.com/office/word/2010/wordprocessingInk" xmlns:wne="http://schemas.microsoft.com/office/word/2006/wordml" xmlns:wps="http://schemas.microsoft.com/office/word/2010/wordprocessingShape" mc:Ignorable="w14 w15 w16se w16cid w16 w16cex wp14">
   <w:p>
     <w:pPr>
       <w:pStyle w:val="Header"/>
@@ -1413,8 +1407,8 @@
 </file>
 
 <file path=word/numbering.xml><?xml version="1.0" encoding="utf-8"?>
-<w:numbering xmlns:wpc="http://schemas.microsoft.com/office/word/2010/wordprocessingCanvas" xmlns:mo="http://schemas.microsoft.com/office/mac/office/2008/main" xmlns:mc="http://schemas.openxmlformats.org/markup-compatibility/2006" xmlns:mv="urn:schemas-microsoft-com:mac:vml" xmlns:o="urn:schemas-microsoft-com:office:office" xmlns:r="http://schemas.openxmlformats.org/officeDocument/2006/relationships" xmlns:m="http://schemas.openxmlformats.org/officeDocument/2006/math" xmlns:v="urn:schemas-microsoft-com:vml" xmlns:wp14="http://schemas.microsoft.com/office/word/2010/wordprocessingDrawing" xmlns:wp="http://schemas.openxmlformats.org/drawingml/2006/wordprocessingDrawing" xmlns:w10="urn:schemas-microsoft-com:office:word" xmlns:w="http://schemas.openxmlformats.org/wordprocessingml/2006/main" xmlns:w14="http://schemas.microsoft.com/office/word/2010/wordml" xmlns:wpg="http://schemas.microsoft.com/office/word/2010/wordprocessingGroup" xmlns:wpi="http://schemas.microsoft.com/office/word/2010/wordprocessingInk" xmlns:wne="http://schemas.microsoft.com/office/word/2006/wordml" xmlns:wps="http://schemas.microsoft.com/office/word/2010/wordprocessingShape" mc:Ignorable="w14 wp14">
-  <w:abstractNum w:abstractNumId="0">
+<w:numbering xmlns:wpc="http://schemas.microsoft.com/office/word/2010/wordprocessingCanvas" xmlns:cx="http://schemas.microsoft.com/office/drawing/2014/chartex" xmlns:cx1="http://schemas.microsoft.com/office/drawing/2015/9/8/chartex" xmlns:cx2="http://schemas.microsoft.com/office/drawing/2015/10/21/chartex" xmlns:cx3="http://schemas.microsoft.com/office/drawing/2016/5/9/chartex" xmlns:cx4="http://schemas.microsoft.com/office/drawing/2016/5/10/chartex" xmlns:cx5="http://schemas.microsoft.com/office/drawing/2016/5/11/chartex" xmlns:cx6="http://schemas.microsoft.com/office/drawing/2016/5/12/chartex" xmlns:cx7="http://schemas.microsoft.com/office/drawing/2016/5/13/chartex" xmlns:cx8="http://schemas.microsoft.com/office/drawing/2016/5/14/chartex" xmlns:mc="http://schemas.openxmlformats.org/markup-compatibility/2006" xmlns:aink="http://schemas.microsoft.com/office/drawing/2016/ink" xmlns:am3d="http://schemas.microsoft.com/office/drawing/2017/model3d" xmlns:o="urn:schemas-microsoft-com:office:office" xmlns:r="http://schemas.openxmlformats.org/officeDocument/2006/relationships" xmlns:m="http://schemas.openxmlformats.org/officeDocument/2006/math" xmlns:v="urn:schemas-microsoft-com:vml" xmlns:wp14="http://schemas.microsoft.com/office/word/2010/wordprocessingDrawing" xmlns:wp="http://schemas.openxmlformats.org/drawingml/2006/wordprocessingDrawing" xmlns:w10="urn:schemas-microsoft-com:office:word" xmlns:w="http://schemas.openxmlformats.org/wordprocessingml/2006/main" xmlns:w14="http://schemas.microsoft.com/office/word/2010/wordml" xmlns:w15="http://schemas.microsoft.com/office/word/2012/wordml" xmlns:w16cex="http://schemas.microsoft.com/office/word/2018/wordml/cex" xmlns:w16cid="http://schemas.microsoft.com/office/word/2016/wordml/cid" xmlns:w16="http://schemas.microsoft.com/office/word/2018/wordml" xmlns:w16se="http://schemas.microsoft.com/office/word/2015/wordml/symex" xmlns:wpg="http://schemas.microsoft.com/office/word/2010/wordprocessingGroup" xmlns:wpi="http://schemas.microsoft.com/office/word/2010/wordprocessingInk" xmlns:wne="http://schemas.microsoft.com/office/word/2006/wordml" xmlns:wps="http://schemas.microsoft.com/office/word/2010/wordprocessingShape" mc:Ignorable="w14 w15 w16se w16cid w16 w16cex wp14">
+  <w:abstractNum w:abstractNumId="0" w15:restartNumberingAfterBreak="0">
     <w:nsid w:val="FFFFFF83"/>
     <w:multiLevelType w:val="singleLevel"/>
     <w:tmpl w:val="BA64295C"/>
@@ -1435,7 +1429,7 @@
       </w:rPr>
     </w:lvl>
   </w:abstractNum>
-  <w:abstractNum w:abstractNumId="1">
+  <w:abstractNum w:abstractNumId="1" w15:restartNumberingAfterBreak="0">
     <w:nsid w:val="FFFFFF89"/>
     <w:multiLevelType w:val="singleLevel"/>
     <w:tmpl w:val="AF6AFA14"/>
@@ -1456,7 +1450,7 @@
       </w:rPr>
     </w:lvl>
   </w:abstractNum>
-  <w:abstractNum w:abstractNumId="2">
+  <w:abstractNum w:abstractNumId="2" w15:restartNumberingAfterBreak="0">
     <w:nsid w:val="014B3A29"/>
     <w:multiLevelType w:val="hybridMultilevel"/>
     <w:tmpl w:val="FC5E2F32"/>
@@ -1545,7 +1539,7 @@
       </w:pPr>
     </w:lvl>
   </w:abstractNum>
-  <w:abstractNum w:abstractNumId="3">
+  <w:abstractNum w:abstractNumId="3" w15:restartNumberingAfterBreak="0">
     <w:nsid w:val="067A17C0"/>
     <w:multiLevelType w:val="hybridMultilevel"/>
     <w:tmpl w:val="BE28ABCE"/>
@@ -1631,7 +1625,7 @@
       </w:pPr>
     </w:lvl>
   </w:abstractNum>
-  <w:abstractNum w:abstractNumId="4">
+  <w:abstractNum w:abstractNumId="4" w15:restartNumberingAfterBreak="0">
     <w:nsid w:val="06D53B98"/>
     <w:multiLevelType w:val="hybridMultilevel"/>
     <w:tmpl w:val="784804F4"/>
@@ -1719,7 +1713,7 @@
       </w:pPr>
     </w:lvl>
   </w:abstractNum>
-  <w:abstractNum w:abstractNumId="5">
+  <w:abstractNum w:abstractNumId="5" w15:restartNumberingAfterBreak="0">
     <w:nsid w:val="076E2688"/>
     <w:multiLevelType w:val="hybridMultilevel"/>
     <w:tmpl w:val="B498B3D0"/>
@@ -1808,7 +1802,7 @@
       </w:pPr>
     </w:lvl>
   </w:abstractNum>
-  <w:abstractNum w:abstractNumId="6">
+  <w:abstractNum w:abstractNumId="6" w15:restartNumberingAfterBreak="0">
     <w:nsid w:val="08E72E5E"/>
     <w:multiLevelType w:val="hybridMultilevel"/>
     <w:tmpl w:val="092C5658"/>
@@ -1894,7 +1888,7 @@
       </w:pPr>
     </w:lvl>
   </w:abstractNum>
-  <w:abstractNum w:abstractNumId="7">
+  <w:abstractNum w:abstractNumId="7" w15:restartNumberingAfterBreak="0">
     <w:nsid w:val="094145CE"/>
     <w:multiLevelType w:val="hybridMultilevel"/>
     <w:tmpl w:val="49F24118"/>
@@ -1983,7 +1977,7 @@
       </w:pPr>
     </w:lvl>
   </w:abstractNum>
-  <w:abstractNum w:abstractNumId="8">
+  <w:abstractNum w:abstractNumId="8" w15:restartNumberingAfterBreak="0">
     <w:nsid w:val="0A9B1978"/>
     <w:multiLevelType w:val="hybridMultilevel"/>
     <w:tmpl w:val="199E1BB0"/>
@@ -2069,7 +2063,7 @@
       </w:pPr>
     </w:lvl>
   </w:abstractNum>
-  <w:abstractNum w:abstractNumId="9">
+  <w:abstractNum w:abstractNumId="9" w15:restartNumberingAfterBreak="0">
     <w:nsid w:val="0BE73D96"/>
     <w:multiLevelType w:val="hybridMultilevel"/>
     <w:tmpl w:val="20D27546"/>
@@ -2155,7 +2149,7 @@
       </w:pPr>
     </w:lvl>
   </w:abstractNum>
-  <w:abstractNum w:abstractNumId="10">
+  <w:abstractNum w:abstractNumId="10" w15:restartNumberingAfterBreak="0">
     <w:nsid w:val="0C9F5571"/>
     <w:multiLevelType w:val="hybridMultilevel"/>
     <w:tmpl w:val="1DCC8EB2"/>
@@ -2243,7 +2237,7 @@
       </w:pPr>
     </w:lvl>
   </w:abstractNum>
-  <w:abstractNum w:abstractNumId="11">
+  <w:abstractNum w:abstractNumId="11" w15:restartNumberingAfterBreak="0">
     <w:nsid w:val="0E41191F"/>
     <w:multiLevelType w:val="hybridMultilevel"/>
     <w:tmpl w:val="2A205F8A"/>
@@ -2331,7 +2325,7 @@
       </w:pPr>
     </w:lvl>
   </w:abstractNum>
-  <w:abstractNum w:abstractNumId="12">
+  <w:abstractNum w:abstractNumId="12" w15:restartNumberingAfterBreak="0">
     <w:nsid w:val="0EBC0284"/>
     <w:multiLevelType w:val="hybridMultilevel"/>
     <w:tmpl w:val="2EC81E72"/>
@@ -2422,7 +2416,7 @@
       </w:pPr>
     </w:lvl>
   </w:abstractNum>
-  <w:abstractNum w:abstractNumId="13">
+  <w:abstractNum w:abstractNumId="13" w15:restartNumberingAfterBreak="0">
     <w:nsid w:val="0F3D3F60"/>
     <w:multiLevelType w:val="hybridMultilevel"/>
     <w:tmpl w:val="2DD49D58"/>
@@ -2510,7 +2504,7 @@
       </w:pPr>
     </w:lvl>
   </w:abstractNum>
-  <w:abstractNum w:abstractNumId="14">
+  <w:abstractNum w:abstractNumId="14" w15:restartNumberingAfterBreak="0">
     <w:nsid w:val="13EE41F6"/>
     <w:multiLevelType w:val="hybridMultilevel"/>
     <w:tmpl w:val="957A0AB8"/>
@@ -2596,7 +2590,7 @@
       </w:pPr>
     </w:lvl>
   </w:abstractNum>
-  <w:abstractNum w:abstractNumId="15">
+  <w:abstractNum w:abstractNumId="15" w15:restartNumberingAfterBreak="0">
     <w:nsid w:val="15A63498"/>
     <w:multiLevelType w:val="hybridMultilevel"/>
     <w:tmpl w:val="B00C5848"/>
@@ -2685,7 +2679,7 @@
       </w:pPr>
     </w:lvl>
   </w:abstractNum>
-  <w:abstractNum w:abstractNumId="16">
+  <w:abstractNum w:abstractNumId="16" w15:restartNumberingAfterBreak="0">
     <w:nsid w:val="15F50C8E"/>
     <w:multiLevelType w:val="hybridMultilevel"/>
     <w:tmpl w:val="943A186A"/>
@@ -2771,7 +2765,7 @@
       </w:pPr>
     </w:lvl>
   </w:abstractNum>
-  <w:abstractNum w:abstractNumId="17">
+  <w:abstractNum w:abstractNumId="17" w15:restartNumberingAfterBreak="0">
     <w:nsid w:val="18192B91"/>
     <w:multiLevelType w:val="hybridMultilevel"/>
     <w:tmpl w:val="0BEE1B0C"/>
@@ -2860,7 +2854,7 @@
       </w:pPr>
     </w:lvl>
   </w:abstractNum>
-  <w:abstractNum w:abstractNumId="18">
+  <w:abstractNum w:abstractNumId="18" w15:restartNumberingAfterBreak="0">
     <w:nsid w:val="19D65D7F"/>
     <w:multiLevelType w:val="hybridMultilevel"/>
     <w:tmpl w:val="1FF08F42"/>
@@ -2946,7 +2940,7 @@
       </w:pPr>
     </w:lvl>
   </w:abstractNum>
-  <w:abstractNum w:abstractNumId="19">
+  <w:abstractNum w:abstractNumId="19" w15:restartNumberingAfterBreak="0">
     <w:nsid w:val="1C093BF7"/>
     <w:multiLevelType w:val="hybridMultilevel"/>
     <w:tmpl w:val="476A2750"/>
@@ -3032,7 +3026,7 @@
       </w:pPr>
     </w:lvl>
   </w:abstractNum>
-  <w:abstractNum w:abstractNumId="20">
+  <w:abstractNum w:abstractNumId="20" w15:restartNumberingAfterBreak="0">
     <w:nsid w:val="1CCE3B62"/>
     <w:multiLevelType w:val="hybridMultilevel"/>
     <w:tmpl w:val="D86E7138"/>
@@ -3121,7 +3115,7 @@
       </w:pPr>
     </w:lvl>
   </w:abstractNum>
-  <w:abstractNum w:abstractNumId="21">
+  <w:abstractNum w:abstractNumId="21" w15:restartNumberingAfterBreak="0">
     <w:nsid w:val="1E554EA8"/>
     <w:multiLevelType w:val="hybridMultilevel"/>
     <w:tmpl w:val="367C95DE"/>
@@ -3210,7 +3204,7 @@
       </w:pPr>
     </w:lvl>
   </w:abstractNum>
-  <w:abstractNum w:abstractNumId="22">
+  <w:abstractNum w:abstractNumId="22" w15:restartNumberingAfterBreak="0">
     <w:nsid w:val="1F676E80"/>
     <w:multiLevelType w:val="hybridMultilevel"/>
     <w:tmpl w:val="CA5473FA"/>
@@ -3296,7 +3290,7 @@
       </w:pPr>
     </w:lvl>
   </w:abstractNum>
-  <w:abstractNum w:abstractNumId="23">
+  <w:abstractNum w:abstractNumId="23" w15:restartNumberingAfterBreak="0">
     <w:nsid w:val="21A7385F"/>
     <w:multiLevelType w:val="hybridMultilevel"/>
     <w:tmpl w:val="83A281AC"/>
@@ -3382,7 +3376,7 @@
       </w:pPr>
     </w:lvl>
   </w:abstractNum>
-  <w:abstractNum w:abstractNumId="24">
+  <w:abstractNum w:abstractNumId="24" w15:restartNumberingAfterBreak="0">
     <w:nsid w:val="243F3F11"/>
     <w:multiLevelType w:val="hybridMultilevel"/>
     <w:tmpl w:val="5FCCB1B8"/>
@@ -3468,7 +3462,7 @@
       </w:pPr>
     </w:lvl>
   </w:abstractNum>
-  <w:abstractNum w:abstractNumId="25">
+  <w:abstractNum w:abstractNumId="25" w15:restartNumberingAfterBreak="0">
     <w:nsid w:val="24F03FDB"/>
     <w:multiLevelType w:val="multilevel"/>
     <w:tmpl w:val="F502E23C"/>
@@ -3581,7 +3575,7 @@
       </w:pPr>
     </w:lvl>
   </w:abstractNum>
-  <w:abstractNum w:abstractNumId="26">
+  <w:abstractNum w:abstractNumId="26" w15:restartNumberingAfterBreak="0">
     <w:nsid w:val="26D57482"/>
     <w:multiLevelType w:val="hybridMultilevel"/>
     <w:tmpl w:val="199E1BB0"/>
@@ -3667,7 +3661,7 @@
       </w:pPr>
     </w:lvl>
   </w:abstractNum>
-  <w:abstractNum w:abstractNumId="27">
+  <w:abstractNum w:abstractNumId="27" w15:restartNumberingAfterBreak="0">
     <w:nsid w:val="27272B17"/>
     <w:multiLevelType w:val="hybridMultilevel"/>
     <w:tmpl w:val="9B1624E6"/>
@@ -3753,7 +3747,7 @@
       </w:pPr>
     </w:lvl>
   </w:abstractNum>
-  <w:abstractNum w:abstractNumId="28">
+  <w:abstractNum w:abstractNumId="28" w15:restartNumberingAfterBreak="0">
     <w:nsid w:val="27C318DC"/>
     <w:multiLevelType w:val="hybridMultilevel"/>
     <w:tmpl w:val="E3780E80"/>
@@ -3839,7 +3833,7 @@
       </w:pPr>
     </w:lvl>
   </w:abstractNum>
-  <w:abstractNum w:abstractNumId="29">
+  <w:abstractNum w:abstractNumId="29" w15:restartNumberingAfterBreak="0">
     <w:nsid w:val="29B00225"/>
     <w:multiLevelType w:val="hybridMultilevel"/>
     <w:tmpl w:val="EC703036"/>
@@ -3928,7 +3922,7 @@
       </w:pPr>
     </w:lvl>
   </w:abstractNum>
-  <w:abstractNum w:abstractNumId="30">
+  <w:abstractNum w:abstractNumId="30" w15:restartNumberingAfterBreak="0">
     <w:nsid w:val="29D20FA1"/>
     <w:multiLevelType w:val="hybridMultilevel"/>
     <w:tmpl w:val="9544DB66"/>
@@ -4014,7 +4008,7 @@
       </w:pPr>
     </w:lvl>
   </w:abstractNum>
-  <w:abstractNum w:abstractNumId="31">
+  <w:abstractNum w:abstractNumId="31" w15:restartNumberingAfterBreak="0">
     <w:nsid w:val="2A2B671E"/>
     <w:multiLevelType w:val="hybridMultilevel"/>
     <w:tmpl w:val="64BE6620"/>
@@ -4100,7 +4094,7 @@
       </w:pPr>
     </w:lvl>
   </w:abstractNum>
-  <w:abstractNum w:abstractNumId="32">
+  <w:abstractNum w:abstractNumId="32" w15:restartNumberingAfterBreak="0">
     <w:nsid w:val="2BD70CDA"/>
     <w:multiLevelType w:val="hybridMultilevel"/>
     <w:tmpl w:val="9280A0EC"/>
@@ -4189,7 +4183,7 @@
       </w:pPr>
     </w:lvl>
   </w:abstractNum>
-  <w:abstractNum w:abstractNumId="33">
+  <w:abstractNum w:abstractNumId="33" w15:restartNumberingAfterBreak="0">
     <w:nsid w:val="2C1E3C95"/>
     <w:multiLevelType w:val="hybridMultilevel"/>
     <w:tmpl w:val="784804F4"/>
@@ -4277,7 +4271,7 @@
       </w:pPr>
     </w:lvl>
   </w:abstractNum>
-  <w:abstractNum w:abstractNumId="34">
+  <w:abstractNum w:abstractNumId="34" w15:restartNumberingAfterBreak="0">
     <w:nsid w:val="2C7A783D"/>
     <w:multiLevelType w:val="hybridMultilevel"/>
     <w:tmpl w:val="15943BBE"/>
@@ -4363,7 +4357,7 @@
       </w:pPr>
     </w:lvl>
   </w:abstractNum>
-  <w:abstractNum w:abstractNumId="35">
+  <w:abstractNum w:abstractNumId="35" w15:restartNumberingAfterBreak="0">
     <w:nsid w:val="2D8C192E"/>
     <w:multiLevelType w:val="hybridMultilevel"/>
     <w:tmpl w:val="E5AEEB52"/>
@@ -4451,7 +4445,7 @@
       </w:pPr>
     </w:lvl>
   </w:abstractNum>
-  <w:abstractNum w:abstractNumId="36">
+  <w:abstractNum w:abstractNumId="36" w15:restartNumberingAfterBreak="0">
     <w:nsid w:val="2EE5495B"/>
     <w:multiLevelType w:val="hybridMultilevel"/>
     <w:tmpl w:val="AADE7886"/>
@@ -4540,7 +4534,7 @@
       </w:pPr>
     </w:lvl>
   </w:abstractNum>
-  <w:abstractNum w:abstractNumId="37">
+  <w:abstractNum w:abstractNumId="37" w15:restartNumberingAfterBreak="0">
     <w:nsid w:val="32C90A38"/>
     <w:multiLevelType w:val="hybridMultilevel"/>
     <w:tmpl w:val="7E0ABBC4"/>
@@ -4626,7 +4620,7 @@
       </w:pPr>
     </w:lvl>
   </w:abstractNum>
-  <w:abstractNum w:abstractNumId="38">
+  <w:abstractNum w:abstractNumId="38" w15:restartNumberingAfterBreak="0">
     <w:nsid w:val="32D96FA3"/>
     <w:multiLevelType w:val="hybridMultilevel"/>
     <w:tmpl w:val="FFC26600"/>
@@ -4712,7 +4706,7 @@
       </w:pPr>
     </w:lvl>
   </w:abstractNum>
-  <w:abstractNum w:abstractNumId="39">
+  <w:abstractNum w:abstractNumId="39" w15:restartNumberingAfterBreak="0">
     <w:nsid w:val="35400B8B"/>
     <w:multiLevelType w:val="hybridMultilevel"/>
     <w:tmpl w:val="03EA94C6"/>
@@ -4798,7 +4792,7 @@
       </w:pPr>
     </w:lvl>
   </w:abstractNum>
-  <w:abstractNum w:abstractNumId="40">
+  <w:abstractNum w:abstractNumId="40" w15:restartNumberingAfterBreak="0">
     <w:nsid w:val="39790567"/>
     <w:multiLevelType w:val="hybridMultilevel"/>
     <w:tmpl w:val="CD745766"/>
@@ -4884,7 +4878,7 @@
       </w:pPr>
     </w:lvl>
   </w:abstractNum>
-  <w:abstractNum w:abstractNumId="41">
+  <w:abstractNum w:abstractNumId="41" w15:restartNumberingAfterBreak="0">
     <w:nsid w:val="3AB0430E"/>
     <w:multiLevelType w:val="hybridMultilevel"/>
     <w:tmpl w:val="C8948B46"/>
@@ -4974,7 +4968,7 @@
       </w:pPr>
     </w:lvl>
   </w:abstractNum>
-  <w:abstractNum w:abstractNumId="42">
+  <w:abstractNum w:abstractNumId="42" w15:restartNumberingAfterBreak="0">
     <w:nsid w:val="3CD025B0"/>
     <w:multiLevelType w:val="hybridMultilevel"/>
     <w:tmpl w:val="11124AFE"/>
@@ -5060,7 +5054,7 @@
       </w:pPr>
     </w:lvl>
   </w:abstractNum>
-  <w:abstractNum w:abstractNumId="43">
+  <w:abstractNum w:abstractNumId="43" w15:restartNumberingAfterBreak="0">
     <w:nsid w:val="3E323642"/>
     <w:multiLevelType w:val="hybridMultilevel"/>
     <w:tmpl w:val="6218A766"/>
@@ -5146,7 +5140,7 @@
       </w:pPr>
     </w:lvl>
   </w:abstractNum>
-  <w:abstractNum w:abstractNumId="44">
+  <w:abstractNum w:abstractNumId="44" w15:restartNumberingAfterBreak="0">
     <w:nsid w:val="3F5F57A9"/>
     <w:multiLevelType w:val="hybridMultilevel"/>
     <w:tmpl w:val="4F6093F0"/>
@@ -5234,7 +5228,7 @@
       </w:pPr>
     </w:lvl>
   </w:abstractNum>
-  <w:abstractNum w:abstractNumId="45">
+  <w:abstractNum w:abstractNumId="45" w15:restartNumberingAfterBreak="0">
     <w:nsid w:val="41145537"/>
     <w:multiLevelType w:val="hybridMultilevel"/>
     <w:tmpl w:val="B9E89AAA"/>
@@ -5320,7 +5314,7 @@
       </w:pPr>
     </w:lvl>
   </w:abstractNum>
-  <w:abstractNum w:abstractNumId="46">
+  <w:abstractNum w:abstractNumId="46" w15:restartNumberingAfterBreak="0">
     <w:nsid w:val="41397489"/>
     <w:multiLevelType w:val="hybridMultilevel"/>
     <w:tmpl w:val="7E0ABBC4"/>
@@ -5406,7 +5400,7 @@
       </w:pPr>
     </w:lvl>
   </w:abstractNum>
-  <w:abstractNum w:abstractNumId="47">
+  <w:abstractNum w:abstractNumId="47" w15:restartNumberingAfterBreak="0">
     <w:nsid w:val="413D7887"/>
     <w:multiLevelType w:val="hybridMultilevel"/>
     <w:tmpl w:val="5B928696"/>
@@ -5492,7 +5486,7 @@
       </w:pPr>
     </w:lvl>
   </w:abstractNum>
-  <w:abstractNum w:abstractNumId="48">
+  <w:abstractNum w:abstractNumId="48" w15:restartNumberingAfterBreak="0">
     <w:nsid w:val="48342DBE"/>
     <w:multiLevelType w:val="hybridMultilevel"/>
     <w:tmpl w:val="3B0CC63E"/>
@@ -5578,7 +5572,7 @@
       </w:pPr>
     </w:lvl>
   </w:abstractNum>
-  <w:abstractNum w:abstractNumId="49">
+  <w:abstractNum w:abstractNumId="49" w15:restartNumberingAfterBreak="0">
     <w:nsid w:val="48A51BF8"/>
     <w:multiLevelType w:val="hybridMultilevel"/>
     <w:tmpl w:val="5320891A"/>
@@ -5667,7 +5661,7 @@
       </w:pPr>
     </w:lvl>
   </w:abstractNum>
-  <w:abstractNum w:abstractNumId="50">
+  <w:abstractNum w:abstractNumId="50" w15:restartNumberingAfterBreak="0">
     <w:nsid w:val="51043D45"/>
     <w:multiLevelType w:val="hybridMultilevel"/>
     <w:tmpl w:val="6C8A5172"/>
@@ -5753,7 +5747,7 @@
       </w:pPr>
     </w:lvl>
   </w:abstractNum>
-  <w:abstractNum w:abstractNumId="51">
+  <w:abstractNum w:abstractNumId="51" w15:restartNumberingAfterBreak="0">
     <w:nsid w:val="53ED7551"/>
     <w:multiLevelType w:val="hybridMultilevel"/>
     <w:tmpl w:val="E2543218"/>
@@ -5839,7 +5833,7 @@
       </w:pPr>
     </w:lvl>
   </w:abstractNum>
-  <w:abstractNum w:abstractNumId="52">
+  <w:abstractNum w:abstractNumId="52" w15:restartNumberingAfterBreak="0">
     <w:nsid w:val="54FC066F"/>
     <w:multiLevelType w:val="multilevel"/>
     <w:tmpl w:val="F73A327E"/>
@@ -5925,7 +5919,7 @@
       </w:pPr>
     </w:lvl>
   </w:abstractNum>
-  <w:abstractNum w:abstractNumId="53">
+  <w:abstractNum w:abstractNumId="53" w15:restartNumberingAfterBreak="0">
     <w:nsid w:val="5A6C1CA3"/>
     <w:multiLevelType w:val="hybridMultilevel"/>
     <w:tmpl w:val="9BBC25D6"/>
@@ -6011,7 +6005,7 @@
       </w:pPr>
     </w:lvl>
   </w:abstractNum>
-  <w:abstractNum w:abstractNumId="54">
+  <w:abstractNum w:abstractNumId="54" w15:restartNumberingAfterBreak="0">
     <w:nsid w:val="5C9E6E3C"/>
     <w:multiLevelType w:val="hybridMultilevel"/>
     <w:tmpl w:val="7AA8E4EA"/>
@@ -6097,7 +6091,7 @@
       </w:pPr>
     </w:lvl>
   </w:abstractNum>
-  <w:abstractNum w:abstractNumId="55">
+  <w:abstractNum w:abstractNumId="55" w15:restartNumberingAfterBreak="0">
     <w:nsid w:val="5D542EAB"/>
     <w:multiLevelType w:val="hybridMultilevel"/>
     <w:tmpl w:val="15943BBE"/>
@@ -6183,7 +6177,7 @@
       </w:pPr>
     </w:lvl>
   </w:abstractNum>
-  <w:abstractNum w:abstractNumId="56">
+  <w:abstractNum w:abstractNumId="56" w15:restartNumberingAfterBreak="0">
     <w:nsid w:val="67410305"/>
     <w:multiLevelType w:val="hybridMultilevel"/>
     <w:tmpl w:val="F73A327E"/>
@@ -6269,7 +6263,7 @@
       </w:pPr>
     </w:lvl>
   </w:abstractNum>
-  <w:abstractNum w:abstractNumId="57">
+  <w:abstractNum w:abstractNumId="57" w15:restartNumberingAfterBreak="0">
     <w:nsid w:val="682A6993"/>
     <w:multiLevelType w:val="hybridMultilevel"/>
     <w:tmpl w:val="0BF88F06"/>
@@ -6358,7 +6352,7 @@
       </w:pPr>
     </w:lvl>
   </w:abstractNum>
-  <w:abstractNum w:abstractNumId="58">
+  <w:abstractNum w:abstractNumId="58" w15:restartNumberingAfterBreak="0">
     <w:nsid w:val="684A1952"/>
     <w:multiLevelType w:val="hybridMultilevel"/>
     <w:tmpl w:val="09926F2A"/>
@@ -6444,7 +6438,7 @@
       </w:pPr>
     </w:lvl>
   </w:abstractNum>
-  <w:abstractNum w:abstractNumId="59">
+  <w:abstractNum w:abstractNumId="59" w15:restartNumberingAfterBreak="0">
     <w:nsid w:val="691046E4"/>
     <w:multiLevelType w:val="hybridMultilevel"/>
     <w:tmpl w:val="D402DE12"/>
@@ -6530,7 +6524,7 @@
       </w:pPr>
     </w:lvl>
   </w:abstractNum>
-  <w:abstractNum w:abstractNumId="60">
+  <w:abstractNum w:abstractNumId="60" w15:restartNumberingAfterBreak="0">
     <w:nsid w:val="6EDD5CC3"/>
     <w:multiLevelType w:val="hybridMultilevel"/>
     <w:tmpl w:val="DB32C63A"/>
@@ -6619,7 +6613,7 @@
       </w:pPr>
     </w:lvl>
   </w:abstractNum>
-  <w:abstractNum w:abstractNumId="61">
+  <w:abstractNum w:abstractNumId="61" w15:restartNumberingAfterBreak="0">
     <w:nsid w:val="6FA42F1E"/>
     <w:multiLevelType w:val="hybridMultilevel"/>
     <w:tmpl w:val="A8D2EFBC"/>
@@ -6708,7 +6702,7 @@
       </w:pPr>
     </w:lvl>
   </w:abstractNum>
-  <w:abstractNum w:abstractNumId="62">
+  <w:abstractNum w:abstractNumId="62" w15:restartNumberingAfterBreak="0">
     <w:nsid w:val="6FC647E4"/>
     <w:multiLevelType w:val="hybridMultilevel"/>
     <w:tmpl w:val="54C09A2A"/>
@@ -6797,7 +6791,7 @@
       </w:pPr>
     </w:lvl>
   </w:abstractNum>
-  <w:abstractNum w:abstractNumId="63">
+  <w:abstractNum w:abstractNumId="63" w15:restartNumberingAfterBreak="0">
     <w:nsid w:val="70221E01"/>
     <w:multiLevelType w:val="hybridMultilevel"/>
     <w:tmpl w:val="A54E43B4"/>
@@ -6886,7 +6880,7 @@
       </w:pPr>
     </w:lvl>
   </w:abstractNum>
-  <w:abstractNum w:abstractNumId="64">
+  <w:abstractNum w:abstractNumId="64" w15:restartNumberingAfterBreak="0">
     <w:nsid w:val="708B47FF"/>
     <w:multiLevelType w:val="hybridMultilevel"/>
     <w:tmpl w:val="6EC61010"/>
@@ -6975,7 +6969,7 @@
       </w:pPr>
     </w:lvl>
   </w:abstractNum>
-  <w:abstractNum w:abstractNumId="65">
+  <w:abstractNum w:abstractNumId="65" w15:restartNumberingAfterBreak="0">
     <w:nsid w:val="752840AA"/>
     <w:multiLevelType w:val="hybridMultilevel"/>
     <w:tmpl w:val="01F4689A"/>
@@ -7061,7 +7055,7 @@
       </w:pPr>
     </w:lvl>
   </w:abstractNum>
-  <w:abstractNum w:abstractNumId="66">
+  <w:abstractNum w:abstractNumId="66" w15:restartNumberingAfterBreak="0">
     <w:nsid w:val="77B9348D"/>
     <w:multiLevelType w:val="hybridMultilevel"/>
     <w:tmpl w:val="6EC87126"/>
@@ -7150,7 +7144,7 @@
       </w:pPr>
     </w:lvl>
   </w:abstractNum>
-  <w:abstractNum w:abstractNumId="67">
+  <w:abstractNum w:abstractNumId="67" w15:restartNumberingAfterBreak="0">
     <w:nsid w:val="7CDD75A0"/>
     <w:multiLevelType w:val="hybridMultilevel"/>
     <w:tmpl w:val="BC9C41D6"/>
@@ -7472,7 +7466,7 @@
 </file>
 
 <file path=word/styles.xml><?xml version="1.0" encoding="utf-8"?>
-<w:styles xmlns:mc="http://schemas.openxmlformats.org/markup-compatibility/2006" xmlns:r="http://schemas.openxmlformats.org/officeDocument/2006/relationships" xmlns:w="http://schemas.openxmlformats.org/wordprocessingml/2006/main" xmlns:w14="http://schemas.microsoft.com/office/word/2010/wordml" mc:Ignorable="w14">
+<w:styles xmlns:mc="http://schemas.openxmlformats.org/markup-compatibility/2006" xmlns:r="http://schemas.openxmlformats.org/officeDocument/2006/relationships" xmlns:w="http://schemas.openxmlformats.org/wordprocessingml/2006/main" xmlns:w14="http://schemas.microsoft.com/office/word/2010/wordml" xmlns:w15="http://schemas.microsoft.com/office/word/2012/wordml" xmlns:w16cex="http://schemas.microsoft.com/office/word/2018/wordml/cex" xmlns:w16cid="http://schemas.microsoft.com/office/word/2016/wordml/cid" xmlns:w16="http://schemas.microsoft.com/office/word/2018/wordml" xmlns:w16se="http://schemas.microsoft.com/office/word/2015/wordml/symex" mc:Ignorable="w14 w15 w16se w16cid w16 w16cex">
   <w:docDefaults>
     <w:rPrDefault>
       <w:rPr>
@@ -7482,7 +7476,7 @@
     </w:rPrDefault>
     <w:pPrDefault/>
   </w:docDefaults>
-  <w:latentStyles w:defLockedState="0" w:defUIPriority="0" w:defSemiHidden="0" w:defUnhideWhenUsed="0" w:defQFormat="0" w:count="276">
+  <w:latentStyles w:defLockedState="0" w:defUIPriority="0" w:defSemiHidden="0" w:defUnhideWhenUsed="0" w:defQFormat="0" w:count="376">
     <w:lsdException w:name="Normal" w:qFormat="1"/>
     <w:lsdException w:name="heading 1" w:qFormat="1"/>
     <w:lsdException w:name="heading 2" w:qFormat="1"/>
@@ -7493,16 +7487,144 @@
     <w:lsdException w:name="heading 7" w:semiHidden="1" w:unhideWhenUsed="1" w:qFormat="1"/>
     <w:lsdException w:name="heading 8" w:semiHidden="1" w:unhideWhenUsed="1" w:qFormat="1"/>
     <w:lsdException w:name="heading 9" w:semiHidden="1" w:unhideWhenUsed="1" w:qFormat="1"/>
-    <w:lsdException w:name="header" w:uiPriority="99"/>
+    <w:lsdException w:name="index 2" w:semiHidden="1" w:unhideWhenUsed="1"/>
+    <w:lsdException w:name="index 3" w:semiHidden="1" w:unhideWhenUsed="1"/>
+    <w:lsdException w:name="index 4" w:semiHidden="1" w:unhideWhenUsed="1"/>
+    <w:lsdException w:name="index 5" w:semiHidden="1" w:unhideWhenUsed="1"/>
+    <w:lsdException w:name="index 6" w:semiHidden="1" w:unhideWhenUsed="1"/>
+    <w:lsdException w:name="index 7" w:semiHidden="1" w:unhideWhenUsed="1"/>
+    <w:lsdException w:name="index 8" w:semiHidden="1" w:unhideWhenUsed="1"/>
+    <w:lsdException w:name="index 9" w:semiHidden="1" w:unhideWhenUsed="1"/>
+    <w:lsdException w:name="toc 1" w:semiHidden="1" w:unhideWhenUsed="1"/>
+    <w:lsdException w:name="toc 2" w:semiHidden="1" w:unhideWhenUsed="1"/>
+    <w:lsdException w:name="toc 3" w:semiHidden="1" w:unhideWhenUsed="1"/>
+    <w:lsdException w:name="toc 4" w:semiHidden="1" w:unhideWhenUsed="1"/>
+    <w:lsdException w:name="toc 5" w:semiHidden="1" w:unhideWhenUsed="1"/>
+    <w:lsdException w:name="toc 6" w:semiHidden="1" w:unhideWhenUsed="1"/>
+    <w:lsdException w:name="toc 7" w:semiHidden="1" w:unhideWhenUsed="1"/>
+    <w:lsdException w:name="toc 8" w:semiHidden="1" w:unhideWhenUsed="1"/>
+    <w:lsdException w:name="toc 9" w:semiHidden="1" w:unhideWhenUsed="1"/>
+    <w:lsdException w:name="Normal Indent" w:semiHidden="1" w:unhideWhenUsed="1"/>
+    <w:lsdException w:name="footnote text" w:semiHidden="1" w:unhideWhenUsed="1"/>
+    <w:lsdException w:name="annotation text" w:semiHidden="1" w:unhideWhenUsed="1"/>
+    <w:lsdException w:name="header" w:semiHidden="1" w:uiPriority="99" w:unhideWhenUsed="1"/>
+    <w:lsdException w:name="footer" w:semiHidden="1" w:unhideWhenUsed="1"/>
+    <w:lsdException w:name="index heading" w:semiHidden="1" w:unhideWhenUsed="1"/>
     <w:lsdException w:name="caption" w:semiHidden="1" w:unhideWhenUsed="1" w:qFormat="1"/>
+    <w:lsdException w:name="table of figures" w:semiHidden="1" w:unhideWhenUsed="1"/>
+    <w:lsdException w:name="envelope address" w:semiHidden="1" w:unhideWhenUsed="1"/>
+    <w:lsdException w:name="envelope return" w:semiHidden="1" w:unhideWhenUsed="1"/>
+    <w:lsdException w:name="footnote reference" w:semiHidden="1" w:unhideWhenUsed="1"/>
+    <w:lsdException w:name="annotation reference" w:semiHidden="1" w:unhideWhenUsed="1"/>
+    <w:lsdException w:name="line number" w:semiHidden="1" w:unhideWhenUsed="1"/>
+    <w:lsdException w:name="page number" w:semiHidden="1" w:unhideWhenUsed="1"/>
+    <w:lsdException w:name="endnote reference" w:semiHidden="1" w:unhideWhenUsed="1"/>
+    <w:lsdException w:name="endnote text" w:semiHidden="1" w:unhideWhenUsed="1"/>
+    <w:lsdException w:name="table of authorities" w:semiHidden="1" w:unhideWhenUsed="1"/>
+    <w:lsdException w:name="macro" w:semiHidden="1" w:unhideWhenUsed="1"/>
+    <w:lsdException w:name="toa heading" w:semiHidden="1" w:unhideWhenUsed="1"/>
+    <w:lsdException w:name="List" w:semiHidden="1" w:unhideWhenUsed="1"/>
+    <w:lsdException w:name="List Bullet" w:semiHidden="1" w:unhideWhenUsed="1"/>
+    <w:lsdException w:name="List Number" w:semiHidden="1" w:unhideWhenUsed="1"/>
+    <w:lsdException w:name="List 2" w:semiHidden="1" w:unhideWhenUsed="1"/>
+    <w:lsdException w:name="List 3" w:semiHidden="1" w:unhideWhenUsed="1"/>
+    <w:lsdException w:name="List 4" w:semiHidden="1" w:unhideWhenUsed="1"/>
+    <w:lsdException w:name="List Bullet 2" w:semiHidden="1" w:unhideWhenUsed="1"/>
+    <w:lsdException w:name="List Bullet 3" w:semiHidden="1" w:unhideWhenUsed="1"/>
+    <w:lsdException w:name="List Number 2" w:semiHidden="1" w:unhideWhenUsed="1"/>
+    <w:lsdException w:name="List Number 3" w:semiHidden="1" w:unhideWhenUsed="1"/>
+    <w:lsdException w:name="List Number 4" w:semiHidden="1" w:unhideWhenUsed="1"/>
+    <w:lsdException w:name="List Number 5" w:semiHidden="1" w:unhideWhenUsed="1"/>
     <w:lsdException w:name="Title" w:qFormat="1"/>
+    <w:lsdException w:name="Closing" w:semiHidden="1" w:unhideWhenUsed="1"/>
+    <w:lsdException w:name="Signature" w:semiHidden="1" w:unhideWhenUsed="1"/>
+    <w:lsdException w:name="Default Paragraph Font" w:semiHidden="1" w:unhideWhenUsed="1"/>
+    <w:lsdException w:name="Body Text" w:semiHidden="1" w:unhideWhenUsed="1"/>
+    <w:lsdException w:name="Body Text Indent" w:semiHidden="1" w:unhideWhenUsed="1"/>
+    <w:lsdException w:name="List Continue" w:semiHidden="1" w:unhideWhenUsed="1"/>
+    <w:lsdException w:name="List Continue 2" w:semiHidden="1" w:unhideWhenUsed="1"/>
+    <w:lsdException w:name="List Continue 3" w:semiHidden="1" w:unhideWhenUsed="1"/>
+    <w:lsdException w:name="List Continue 4" w:semiHidden="1" w:unhideWhenUsed="1"/>
+    <w:lsdException w:name="List Continue 5" w:semiHidden="1" w:unhideWhenUsed="1"/>
+    <w:lsdException w:name="Message Header" w:semiHidden="1" w:unhideWhenUsed="1"/>
     <w:lsdException w:name="Subtitle" w:qFormat="1"/>
-    <w:lsdException w:name="Hyperlink" w:uiPriority="99"/>
+    <w:lsdException w:name="Salutation" w:semiHidden="1" w:unhideWhenUsed="1"/>
+    <w:lsdException w:name="Date" w:semiHidden="1" w:unhideWhenUsed="1"/>
+    <w:lsdException w:name="Body Text First Indent" w:semiHidden="1" w:unhideWhenUsed="1"/>
+    <w:lsdException w:name="Body Text Indent 2" w:semiHidden="1" w:unhideWhenUsed="1"/>
+    <w:lsdException w:name="Body Text Indent 3" w:semiHidden="1" w:unhideWhenUsed="1"/>
+    <w:lsdException w:name="Block Text" w:semiHidden="1" w:unhideWhenUsed="1"/>
+    <w:lsdException w:name="Hyperlink" w:semiHidden="1" w:uiPriority="99" w:unhideWhenUsed="1"/>
+    <w:lsdException w:name="FollowedHyperlink" w:semiHidden="1" w:unhideWhenUsed="1"/>
     <w:lsdException w:name="Strong" w:qFormat="1"/>
     <w:lsdException w:name="Emphasis" w:qFormat="1"/>
-    <w:lsdException w:name="Plain Text" w:uiPriority="99"/>
-    <w:lsdException w:name="Normal (Web)" w:uiPriority="99"/>
+    <w:lsdException w:name="Document Map" w:semiHidden="1" w:unhideWhenUsed="1"/>
+    <w:lsdException w:name="Plain Text" w:semiHidden="1" w:uiPriority="99" w:unhideWhenUsed="1"/>
+    <w:lsdException w:name="E-mail Signature" w:semiHidden="1" w:unhideWhenUsed="1"/>
+    <w:lsdException w:name="HTML Top of Form" w:semiHidden="1" w:unhideWhenUsed="1"/>
+    <w:lsdException w:name="HTML Bottom of Form" w:semiHidden="1" w:unhideWhenUsed="1"/>
+    <w:lsdException w:name="Normal (Web)" w:semiHidden="1" w:uiPriority="99" w:unhideWhenUsed="1"/>
+    <w:lsdException w:name="HTML Acronym" w:semiHidden="1" w:unhideWhenUsed="1"/>
+    <w:lsdException w:name="HTML Address" w:semiHidden="1" w:unhideWhenUsed="1"/>
+    <w:lsdException w:name="HTML Cite" w:semiHidden="1" w:unhideWhenUsed="1"/>
+    <w:lsdException w:name="HTML Code" w:semiHidden="1" w:unhideWhenUsed="1"/>
+    <w:lsdException w:name="HTML Definition" w:semiHidden="1" w:unhideWhenUsed="1"/>
+    <w:lsdException w:name="HTML Keyboard" w:semiHidden="1" w:unhideWhenUsed="1"/>
+    <w:lsdException w:name="HTML Preformatted" w:semiHidden="1" w:unhideWhenUsed="1"/>
+    <w:lsdException w:name="HTML Sample" w:semiHidden="1" w:unhideWhenUsed="1"/>
+    <w:lsdException w:name="HTML Typewriter" w:semiHidden="1" w:unhideWhenUsed="1"/>
+    <w:lsdException w:name="HTML Variable" w:semiHidden="1" w:unhideWhenUsed="1"/>
+    <w:lsdException w:name="Normal Table" w:semiHidden="1" w:unhideWhenUsed="1"/>
+    <w:lsdException w:name="annotation subject" w:semiHidden="1" w:unhideWhenUsed="1"/>
+    <w:lsdException w:name="No List" w:semiHidden="1" w:unhideWhenUsed="1"/>
+    <w:lsdException w:name="Outline List 1" w:semiHidden="1" w:unhideWhenUsed="1"/>
+    <w:lsdException w:name="Outline List 2" w:semiHidden="1" w:unhideWhenUsed="1"/>
+    <w:lsdException w:name="Outline List 3" w:semiHidden="1" w:unhideWhenUsed="1"/>
+    <w:lsdException w:name="Table Simple 1" w:semiHidden="1" w:unhideWhenUsed="1"/>
+    <w:lsdException w:name="Table Simple 2" w:semiHidden="1" w:unhideWhenUsed="1"/>
+    <w:lsdException w:name="Table Simple 3" w:semiHidden="1" w:unhideWhenUsed="1"/>
+    <w:lsdException w:name="Table Classic 1" w:semiHidden="1" w:unhideWhenUsed="1"/>
+    <w:lsdException w:name="Table Classic 2" w:semiHidden="1" w:unhideWhenUsed="1"/>
+    <w:lsdException w:name="Table Classic 3" w:semiHidden="1" w:unhideWhenUsed="1"/>
+    <w:lsdException w:name="Table Classic 4" w:semiHidden="1" w:unhideWhenUsed="1"/>
+    <w:lsdException w:name="Table Colorful 1" w:semiHidden="1" w:unhideWhenUsed="1"/>
+    <w:lsdException w:name="Table Colorful 2" w:semiHidden="1" w:unhideWhenUsed="1"/>
+    <w:lsdException w:name="Table Colorful 3" w:semiHidden="1" w:unhideWhenUsed="1"/>
+    <w:lsdException w:name="Table Columns 1" w:semiHidden="1" w:unhideWhenUsed="1"/>
+    <w:lsdException w:name="Table Columns 2" w:semiHidden="1" w:unhideWhenUsed="1"/>
+    <w:lsdException w:name="Table Columns 3" w:semiHidden="1" w:unhideWhenUsed="1"/>
+    <w:lsdException w:name="Table Columns 4" w:semiHidden="1" w:unhideWhenUsed="1"/>
+    <w:lsdException w:name="Table Columns 5" w:semiHidden="1" w:unhideWhenUsed="1"/>
+    <w:lsdException w:name="Table Grid 1" w:semiHidden="1" w:unhideWhenUsed="1"/>
+    <w:lsdException w:name="Table Grid 2" w:semiHidden="1" w:unhideWhenUsed="1"/>
+    <w:lsdException w:name="Table Grid 3" w:semiHidden="1" w:unhideWhenUsed="1"/>
+    <w:lsdException w:name="Table Grid 4" w:semiHidden="1" w:unhideWhenUsed="1"/>
+    <w:lsdException w:name="Table Grid 5" w:semiHidden="1" w:unhideWhenUsed="1"/>
+    <w:lsdException w:name="Table Grid 6" w:semiHidden="1" w:unhideWhenUsed="1"/>
+    <w:lsdException w:name="Table Grid 7" w:semiHidden="1" w:unhideWhenUsed="1"/>
+    <w:lsdException w:name="Table Grid 8" w:semiHidden="1" w:unhideWhenUsed="1"/>
+    <w:lsdException w:name="Table List 1" w:semiHidden="1" w:unhideWhenUsed="1"/>
+    <w:lsdException w:name="Table List 2" w:semiHidden="1" w:unhideWhenUsed="1"/>
+    <w:lsdException w:name="Table List 3" w:semiHidden="1" w:unhideWhenUsed="1"/>
+    <w:lsdException w:name="Table List 4" w:semiHidden="1" w:unhideWhenUsed="1"/>
+    <w:lsdException w:name="Table List 5" w:semiHidden="1" w:unhideWhenUsed="1"/>
+    <w:lsdException w:name="Table List 6" w:semiHidden="1" w:unhideWhenUsed="1"/>
+    <w:lsdException w:name="Table List 7" w:semiHidden="1" w:unhideWhenUsed="1"/>
+    <w:lsdException w:name="Table List 8" w:semiHidden="1" w:unhideWhenUsed="1"/>
+    <w:lsdException w:name="Table 3D effects 1" w:semiHidden="1" w:unhideWhenUsed="1"/>
+    <w:lsdException w:name="Table 3D effects 2" w:semiHidden="1" w:unhideWhenUsed="1"/>
+    <w:lsdException w:name="Table 3D effects 3" w:semiHidden="1" w:unhideWhenUsed="1"/>
+    <w:lsdException w:name="Table Contemporary" w:semiHidden="1" w:unhideWhenUsed="1"/>
+    <w:lsdException w:name="Table Elegant" w:semiHidden="1" w:unhideWhenUsed="1"/>
+    <w:lsdException w:name="Table Professional" w:semiHidden="1" w:unhideWhenUsed="1"/>
+    <w:lsdException w:name="Table Subtle 1" w:semiHidden="1" w:unhideWhenUsed="1"/>
+    <w:lsdException w:name="Table Subtle 2" w:semiHidden="1" w:unhideWhenUsed="1"/>
+    <w:lsdException w:name="Table Web 1" w:semiHidden="1" w:unhideWhenUsed="1"/>
+    <w:lsdException w:name="Table Web 2" w:semiHidden="1" w:unhideWhenUsed="1"/>
+    <w:lsdException w:name="Table Web 3" w:semiHidden="1" w:unhideWhenUsed="1"/>
+    <w:lsdException w:name="Balloon Text" w:semiHidden="1" w:unhideWhenUsed="1"/>
     <w:lsdException w:name="Table Grid" w:uiPriority="59"/>
+    <w:lsdException w:name="Table Theme" w:semiHidden="1" w:unhideWhenUsed="1"/>
     <w:lsdException w:name="Placeholder Text" w:semiHidden="1" w:uiPriority="99"/>
     <w:lsdException w:name="No Spacing" w:uiPriority="1" w:qFormat="1"/>
     <w:lsdException w:name="Light Shading" w:uiPriority="60"/>
@@ -7614,6 +7736,106 @@
     <w:lsdException w:name="Book Title" w:uiPriority="33" w:qFormat="1"/>
     <w:lsdException w:name="Bibliography" w:semiHidden="1" w:uiPriority="37" w:unhideWhenUsed="1"/>
     <w:lsdException w:name="TOC Heading" w:semiHidden="1" w:uiPriority="39" w:unhideWhenUsed="1" w:qFormat="1"/>
+    <w:lsdException w:name="Grid Table 4" w:uiPriority="49"/>
+    <w:lsdException w:name="Grid Table 5 Dark" w:uiPriority="50"/>
+    <w:lsdException w:name="Grid Table 6 Colorful" w:uiPriority="51"/>
+    <w:lsdException w:name="Grid Table 7 Colorful" w:uiPriority="52"/>
+    <w:lsdException w:name="Grid Table 1 Light Accent 1" w:uiPriority="46"/>
+    <w:lsdException w:name="Grid Table 2 Accent 1" w:uiPriority="47"/>
+    <w:lsdException w:name="Grid Table 3 Accent 1" w:uiPriority="48"/>
+    <w:lsdException w:name="Grid Table 4 Accent 1" w:uiPriority="49"/>
+    <w:lsdException w:name="Grid Table 5 Dark Accent 1" w:uiPriority="50"/>
+    <w:lsdException w:name="Grid Table 6 Colorful Accent 1" w:uiPriority="51"/>
+    <w:lsdException w:name="Grid Table 7 Colorful Accent 1" w:uiPriority="52"/>
+    <w:lsdException w:name="Grid Table 1 Light Accent 2" w:uiPriority="46"/>
+    <w:lsdException w:name="Grid Table 2 Accent 2" w:uiPriority="47"/>
+    <w:lsdException w:name="Grid Table 3 Accent 2" w:uiPriority="48"/>
+    <w:lsdException w:name="Grid Table 4 Accent 2" w:uiPriority="49"/>
+    <w:lsdException w:name="Grid Table 5 Dark Accent 2" w:uiPriority="50"/>
+    <w:lsdException w:name="Grid Table 6 Colorful Accent 2" w:uiPriority="51"/>
+    <w:lsdException w:name="Grid Table 7 Colorful Accent 2" w:uiPriority="52"/>
+    <w:lsdException w:name="Grid Table 1 Light Accent 3" w:uiPriority="46"/>
+    <w:lsdException w:name="Grid Table 2 Accent 3" w:uiPriority="47"/>
+    <w:lsdException w:name="Grid Table 3 Accent 3" w:uiPriority="48"/>
+    <w:lsdException w:name="Grid Table 4 Accent 3" w:uiPriority="49"/>
+    <w:lsdException w:name="Grid Table 5 Dark Accent 3" w:uiPriority="50"/>
+    <w:lsdException w:name="Grid Table 6 Colorful Accent 3" w:uiPriority="51"/>
+    <w:lsdException w:name="Grid Table 7 Colorful Accent 3" w:uiPriority="52"/>
+    <w:lsdException w:name="Grid Table 1 Light Accent 4" w:uiPriority="46"/>
+    <w:lsdException w:name="Grid Table 2 Accent 4" w:uiPriority="47"/>
+    <w:lsdException w:name="Grid Table 3 Accent 4" w:uiPriority="48"/>
+    <w:lsdException w:name="Grid Table 4 Accent 4" w:uiPriority="49"/>
+    <w:lsdException w:name="Grid Table 5 Dark Accent 4" w:uiPriority="50"/>
+    <w:lsdException w:name="Grid Table 6 Colorful Accent 4" w:uiPriority="51"/>
+    <w:lsdException w:name="Grid Table 7 Colorful Accent 4" w:uiPriority="52"/>
+    <w:lsdException w:name="Grid Table 1 Light Accent 5" w:uiPriority="46"/>
+    <w:lsdException w:name="Grid Table 2 Accent 5" w:uiPriority="47"/>
+    <w:lsdException w:name="Grid Table 3 Accent 5" w:uiPriority="48"/>
+    <w:lsdException w:name="Grid Table 4 Accent 5" w:uiPriority="49"/>
+    <w:lsdException w:name="Grid Table 5 Dark Accent 5" w:uiPriority="50"/>
+    <w:lsdException w:name="Grid Table 6 Colorful Accent 5" w:uiPriority="51"/>
+    <w:lsdException w:name="Grid Table 7 Colorful Accent 5" w:uiPriority="52"/>
+    <w:lsdException w:name="Grid Table 1 Light Accent 6" w:uiPriority="46"/>
+    <w:lsdException w:name="Grid Table 2 Accent 6" w:uiPriority="47"/>
+    <w:lsdException w:name="Grid Table 3 Accent 6" w:uiPriority="48"/>
+    <w:lsdException w:name="Grid Table 4 Accent 6" w:uiPriority="49"/>
+    <w:lsdException w:name="Grid Table 5 Dark Accent 6" w:uiPriority="50"/>
+    <w:lsdException w:name="Grid Table 6 Colorful Accent 6" w:uiPriority="51"/>
+    <w:lsdException w:name="Grid Table 7 Colorful Accent 6" w:uiPriority="52"/>
+    <w:lsdException w:name="List Table 1 Light" w:uiPriority="46"/>
+    <w:lsdException w:name="List Table 2" w:uiPriority="47"/>
+    <w:lsdException w:name="List Table 3" w:uiPriority="48"/>
+    <w:lsdException w:name="List Table 4" w:uiPriority="49"/>
+    <w:lsdException w:name="List Table 5 Dark" w:uiPriority="50"/>
+    <w:lsdException w:name="List Table 6 Colorful" w:uiPriority="51"/>
+    <w:lsdException w:name="List Table 7 Colorful" w:uiPriority="52"/>
+    <w:lsdException w:name="List Table 1 Light Accent 1" w:uiPriority="46"/>
+    <w:lsdException w:name="List Table 2 Accent 1" w:uiPriority="47"/>
+    <w:lsdException w:name="List Table 3 Accent 1" w:uiPriority="48"/>
+    <w:lsdException w:name="List Table 4 Accent 1" w:uiPriority="49"/>
+    <w:lsdException w:name="List Table 5 Dark Accent 1" w:uiPriority="50"/>
+    <w:lsdException w:name="List Table 6 Colorful Accent 1" w:uiPriority="51"/>
+    <w:lsdException w:name="List Table 7 Colorful Accent 1" w:uiPriority="52"/>
+    <w:lsdException w:name="List Table 1 Light Accent 2" w:uiPriority="46"/>
+    <w:lsdException w:name="List Table 2 Accent 2" w:uiPriority="47"/>
+    <w:lsdException w:name="List Table 3 Accent 2" w:uiPriority="48"/>
+    <w:lsdException w:name="List Table 4 Accent 2" w:uiPriority="49"/>
+    <w:lsdException w:name="List Table 5 Dark Accent 2" w:uiPriority="50"/>
+    <w:lsdException w:name="List Table 6 Colorful Accent 2" w:uiPriority="51"/>
+    <w:lsdException w:name="List Table 7 Colorful Accent 2" w:uiPriority="52"/>
+    <w:lsdException w:name="List Table 1 Light Accent 3" w:uiPriority="46"/>
+    <w:lsdException w:name="List Table 2 Accent 3" w:uiPriority="47"/>
+    <w:lsdException w:name="List Table 3 Accent 3" w:uiPriority="48"/>
+    <w:lsdException w:name="List Table 4 Accent 3" w:uiPriority="49"/>
+    <w:lsdException w:name="List Table 5 Dark Accent 3" w:uiPriority="50"/>
+    <w:lsdException w:name="List Table 6 Colorful Accent 3" w:uiPriority="51"/>
+    <w:lsdException w:name="List Table 7 Colorful Accent 3" w:uiPriority="52"/>
+    <w:lsdException w:name="List Table 1 Light Accent 4" w:uiPriority="46"/>
+    <w:lsdException w:name="List Table 2 Accent 4" w:uiPriority="47"/>
+    <w:lsdException w:name="List Table 3 Accent 4" w:uiPriority="48"/>
+    <w:lsdException w:name="List Table 4 Accent 4" w:uiPriority="49"/>
+    <w:lsdException w:name="List Table 5 Dark Accent 4" w:uiPriority="50"/>
+    <w:lsdException w:name="List Table 6 Colorful Accent 4" w:uiPriority="51"/>
+    <w:lsdException w:name="List Table 7 Colorful Accent 4" w:uiPriority="52"/>
+    <w:lsdException w:name="List Table 1 Light Accent 5" w:uiPriority="46"/>
+    <w:lsdException w:name="List Table 2 Accent 5" w:uiPriority="47"/>
+    <w:lsdException w:name="List Table 3 Accent 5" w:uiPriority="48"/>
+    <w:lsdException w:name="List Table 4 Accent 5" w:uiPriority="49"/>
+    <w:lsdException w:name="List Table 5 Dark Accent 5" w:uiPriority="50"/>
+    <w:lsdException w:name="List Table 6 Colorful Accent 5" w:uiPriority="51"/>
+    <w:lsdException w:name="List Table 7 Colorful Accent 5" w:uiPriority="52"/>
+    <w:lsdException w:name="List Table 1 Light Accent 6" w:uiPriority="46"/>
+    <w:lsdException w:name="List Table 2 Accent 6" w:uiPriority="47"/>
+    <w:lsdException w:name="List Table 3 Accent 6" w:uiPriority="48"/>
+    <w:lsdException w:name="List Table 4 Accent 6" w:uiPriority="49"/>
+    <w:lsdException w:name="List Table 5 Dark Accent 6" w:uiPriority="50"/>
+    <w:lsdException w:name="List Table 6 Colorful Accent 6" w:uiPriority="51"/>
+    <w:lsdException w:name="List Table 7 Colorful Accent 6" w:uiPriority="52"/>
+    <w:lsdException w:name="Mention" w:semiHidden="1" w:uiPriority="99" w:unhideWhenUsed="1"/>
+    <w:lsdException w:name="Smart Hyperlink" w:semiHidden="1" w:uiPriority="99" w:unhideWhenUsed="1"/>
+    <w:lsdException w:name="Hashtag" w:semiHidden="1" w:uiPriority="99" w:unhideWhenUsed="1"/>
+    <w:lsdException w:name="Unresolved Mention" w:semiHidden="1" w:uiPriority="99" w:unhideWhenUsed="1"/>
+    <w:lsdException w:name="Smart Link" w:semiHidden="1" w:uiPriority="99" w:unhideWhenUsed="1"/>
   </w:latentStyles>
   <w:style w:type="paragraph" w:default="1" w:styleId="Normal">
     <w:name w:val="Normal"/>
@@ -7905,7 +8127,6 @@
     <w:uiPriority w:val="59"/>
     <w:rsid w:val="0023562D"/>
     <w:tblPr>
-      <w:tblInd w:w="0" w:type="dxa"/>
       <w:tblBorders>
         <w:top w:val="single" w:sz="4" w:space="0" w:color="auto"/>
         <w:left w:val="single" w:sz="4" w:space="0" w:color="auto"/>
@@ -7914,861 +8135,6 @@
         <w:insideH w:val="single" w:sz="4" w:space="0" w:color="auto"/>
         <w:insideV w:val="single" w:sz="4" w:space="0" w:color="auto"/>
       </w:tblBorders>
-      <w:tblCellMar>
-        <w:top w:w="0" w:type="dxa"/>
-        <w:left w:w="108" w:type="dxa"/>
-        <w:bottom w:w="0" w:type="dxa"/>
-        <w:right w:w="108" w:type="dxa"/>
-      </w:tblCellMar>
-    </w:tblPr>
-  </w:style>
-  <w:style w:type="paragraph" w:styleId="ListParagraph">
-    <w:name w:val="List Paragraph"/>
-    <w:basedOn w:val="Normal"/>
-    <w:uiPriority w:val="34"/>
-    <w:qFormat/>
-    <w:rsid w:val="0046045F"/>
-    <w:pPr>
-      <w:ind w:left="720"/>
-      <w:contextualSpacing/>
-    </w:pPr>
-  </w:style>
-  <w:style w:type="paragraph" w:styleId="NormalWeb">
-    <w:name w:val="Normal (Web)"/>
-    <w:basedOn w:val="Normal"/>
-    <w:uiPriority w:val="99"/>
-    <w:unhideWhenUsed/>
-    <w:rsid w:val="00A5076B"/>
-    <w:pPr>
-      <w:tabs>
-        <w:tab w:val="clear" w:pos="360"/>
-        <w:tab w:val="clear" w:pos="9360"/>
-      </w:tabs>
-      <w:spacing w:before="100" w:beforeAutospacing="1" w:after="100" w:afterAutospacing="1"/>
-    </w:pPr>
-    <w:rPr>
-      <w:szCs w:val="24"/>
-      <w:lang w:eastAsia="en-GB"/>
-    </w:rPr>
-  </w:style>
-  <w:style w:type="character" w:customStyle="1" w:styleId="ipa1">
-    <w:name w:val="ipa1"/>
-    <w:basedOn w:val="DefaultParagraphFont"/>
-    <w:rsid w:val="00067968"/>
-    <w:rPr>
-      <w:rFonts w:ascii="Arial Unicode MS" w:eastAsia="Arial Unicode MS" w:hAnsi="Arial Unicode MS" w:cs="Arial Unicode MS" w:hint="eastAsia"/>
-    </w:rPr>
-  </w:style>
-  <w:style w:type="character" w:customStyle="1" w:styleId="texhtml">
-    <w:name w:val="texhtml"/>
-    <w:basedOn w:val="DefaultParagraphFont"/>
-    <w:rsid w:val="0068705B"/>
-    <w:rPr>
-      <w:rFonts w:ascii="Times New Roman" w:hAnsi="Times New Roman" w:cs="Times New Roman" w:hint="default"/>
-      <w:sz w:val="29"/>
-      <w:szCs w:val="29"/>
-    </w:rPr>
-  </w:style>
-  <w:style w:type="paragraph" w:styleId="DocumentMap">
-    <w:name w:val="Document Map"/>
-    <w:basedOn w:val="Normal"/>
-    <w:link w:val="DocumentMapChar"/>
-    <w:rsid w:val="00F02CAB"/>
-    <w:rPr>
-      <w:rFonts w:ascii="Lucida Grande" w:hAnsi="Lucida Grande" w:cs="Lucida Grande"/>
-      <w:szCs w:val="24"/>
-    </w:rPr>
-  </w:style>
-  <w:style w:type="character" w:customStyle="1" w:styleId="DocumentMapChar">
-    <w:name w:val="Document Map Char"/>
-    <w:basedOn w:val="DefaultParagraphFont"/>
-    <w:link w:val="DocumentMap"/>
-    <w:rsid w:val="00F02CAB"/>
-    <w:rPr>
-      <w:rFonts w:ascii="Lucida Grande" w:hAnsi="Lucida Grande" w:cs="Lucida Grande"/>
-      <w:sz w:val="24"/>
-      <w:szCs w:val="24"/>
-      <w:lang w:val="en-GB"/>
-    </w:rPr>
-  </w:style>
-  <w:style w:type="paragraph" w:styleId="BodyText2">
-    <w:name w:val="Body Text 2"/>
-    <w:basedOn w:val="Normal"/>
-    <w:link w:val="BodyText2Char"/>
-    <w:rsid w:val="00085D5F"/>
-    <w:pPr>
-      <w:spacing w:after="120" w:line="480" w:lineRule="auto"/>
-    </w:pPr>
-  </w:style>
-  <w:style w:type="character" w:customStyle="1" w:styleId="BodyText2Char">
-    <w:name w:val="Body Text 2 Char"/>
-    <w:basedOn w:val="DefaultParagraphFont"/>
-    <w:link w:val="BodyText2"/>
-    <w:rsid w:val="00085D5F"/>
-    <w:rPr>
-      <w:sz w:val="24"/>
-      <w:lang w:val="en-GB"/>
-    </w:rPr>
-  </w:style>
-  <w:style w:type="paragraph" w:styleId="BodyTextIndent">
-    <w:name w:val="Body Text Indent"/>
-    <w:basedOn w:val="Normal"/>
-    <w:link w:val="BodyTextIndentChar"/>
-    <w:rsid w:val="00085D5F"/>
-    <w:pPr>
-      <w:spacing w:after="120"/>
-      <w:ind w:left="283"/>
-    </w:pPr>
-  </w:style>
-  <w:style w:type="character" w:customStyle="1" w:styleId="BodyTextIndentChar">
-    <w:name w:val="Body Text Indent Char"/>
-    <w:basedOn w:val="DefaultParagraphFont"/>
-    <w:link w:val="BodyTextIndent"/>
-    <w:rsid w:val="00085D5F"/>
-    <w:rPr>
-      <w:sz w:val="24"/>
-      <w:lang w:val="en-GB"/>
-    </w:rPr>
-  </w:style>
-  <w:style w:type="character" w:customStyle="1" w:styleId="HeaderChar">
-    <w:name w:val="Header Char"/>
-    <w:basedOn w:val="DefaultParagraphFont"/>
-    <w:link w:val="Header"/>
-    <w:uiPriority w:val="99"/>
-    <w:rsid w:val="000355E3"/>
-    <w:rPr>
-      <w:sz w:val="24"/>
-      <w:lang w:val="en-GB"/>
-    </w:rPr>
-  </w:style>
-  <w:style w:type="character" w:styleId="Strong">
-    <w:name w:val="Strong"/>
-    <w:basedOn w:val="DefaultParagraphFont"/>
-    <w:qFormat/>
-    <w:rsid w:val="000B29B1"/>
-    <w:rPr>
-      <w:b/>
-      <w:bCs/>
-    </w:rPr>
-  </w:style>
-  <w:style w:type="character" w:customStyle="1" w:styleId="Heading4Char">
-    <w:name w:val="Heading 4 Char"/>
-    <w:basedOn w:val="DefaultParagraphFont"/>
-    <w:link w:val="Heading4"/>
-    <w:rsid w:val="00D43011"/>
-    <w:rPr>
-      <w:rFonts w:asciiTheme="majorHAnsi" w:eastAsiaTheme="majorEastAsia" w:hAnsiTheme="majorHAnsi" w:cstheme="majorBidi"/>
-      <w:b/>
-      <w:bCs/>
-      <w:i/>
-      <w:iCs/>
-      <w:color w:val="4F81BD" w:themeColor="accent1"/>
-      <w:sz w:val="24"/>
-      <w:lang w:val="en-GB"/>
-    </w:rPr>
-  </w:style>
-  <w:style w:type="paragraph" w:styleId="List">
-    <w:name w:val="List"/>
-    <w:basedOn w:val="Normal"/>
-    <w:rsid w:val="00D43011"/>
-    <w:pPr>
-      <w:ind w:left="283" w:hanging="283"/>
-      <w:contextualSpacing/>
-    </w:pPr>
-  </w:style>
-  <w:style w:type="paragraph" w:styleId="List2">
-    <w:name w:val="List 2"/>
-    <w:basedOn w:val="Normal"/>
-    <w:rsid w:val="00D43011"/>
-    <w:pPr>
-      <w:ind w:left="566" w:hanging="283"/>
-      <w:contextualSpacing/>
-    </w:pPr>
-  </w:style>
-  <w:style w:type="paragraph" w:styleId="List3">
-    <w:name w:val="List 3"/>
-    <w:basedOn w:val="Normal"/>
-    <w:rsid w:val="00D43011"/>
-    <w:pPr>
-      <w:ind w:left="849" w:hanging="283"/>
-      <w:contextualSpacing/>
-    </w:pPr>
-  </w:style>
-  <w:style w:type="paragraph" w:styleId="List4">
-    <w:name w:val="List 4"/>
-    <w:basedOn w:val="Normal"/>
-    <w:rsid w:val="00D43011"/>
-    <w:pPr>
-      <w:ind w:left="1132" w:hanging="283"/>
-      <w:contextualSpacing/>
-    </w:pPr>
-  </w:style>
-  <w:style w:type="paragraph" w:styleId="List5">
-    <w:name w:val="List 5"/>
-    <w:basedOn w:val="Normal"/>
-    <w:rsid w:val="00D43011"/>
-    <w:pPr>
-      <w:ind w:left="1415" w:hanging="283"/>
-      <w:contextualSpacing/>
-    </w:pPr>
-  </w:style>
-  <w:style w:type="paragraph" w:styleId="MessageHeader">
-    <w:name w:val="Message Header"/>
-    <w:basedOn w:val="Normal"/>
-    <w:link w:val="MessageHeaderChar"/>
-    <w:rsid w:val="00D43011"/>
-    <w:pPr>
-      <w:pBdr>
-        <w:top w:val="single" w:sz="6" w:space="1" w:color="auto"/>
-        <w:left w:val="single" w:sz="6" w:space="1" w:color="auto"/>
-        <w:bottom w:val="single" w:sz="6" w:space="1" w:color="auto"/>
-        <w:right w:val="single" w:sz="6" w:space="1" w:color="auto"/>
-      </w:pBdr>
-      <w:shd w:val="pct20" w:color="auto" w:fill="auto"/>
-      <w:ind w:left="1134" w:hanging="1134"/>
-    </w:pPr>
-    <w:rPr>
-      <w:rFonts w:asciiTheme="majorHAnsi" w:eastAsiaTheme="majorEastAsia" w:hAnsiTheme="majorHAnsi" w:cstheme="majorBidi"/>
-      <w:szCs w:val="24"/>
-    </w:rPr>
-  </w:style>
-  <w:style w:type="character" w:customStyle="1" w:styleId="MessageHeaderChar">
-    <w:name w:val="Message Header Char"/>
-    <w:basedOn w:val="DefaultParagraphFont"/>
-    <w:link w:val="MessageHeader"/>
-    <w:rsid w:val="00D43011"/>
-    <w:rPr>
-      <w:rFonts w:asciiTheme="majorHAnsi" w:eastAsiaTheme="majorEastAsia" w:hAnsiTheme="majorHAnsi" w:cstheme="majorBidi"/>
-      <w:sz w:val="24"/>
-      <w:szCs w:val="24"/>
-      <w:shd w:val="pct20" w:color="auto" w:fill="auto"/>
-      <w:lang w:val="en-GB"/>
-    </w:rPr>
-  </w:style>
-  <w:style w:type="paragraph" w:styleId="Salutation">
-    <w:name w:val="Salutation"/>
-    <w:basedOn w:val="Normal"/>
-    <w:next w:val="Normal"/>
-    <w:link w:val="SalutationChar"/>
-    <w:rsid w:val="00D43011"/>
-  </w:style>
-  <w:style w:type="character" w:customStyle="1" w:styleId="SalutationChar">
-    <w:name w:val="Salutation Char"/>
-    <w:basedOn w:val="DefaultParagraphFont"/>
-    <w:link w:val="Salutation"/>
-    <w:rsid w:val="00D43011"/>
-    <w:rPr>
-      <w:sz w:val="24"/>
-      <w:lang w:val="en-GB"/>
-    </w:rPr>
-  </w:style>
-  <w:style w:type="paragraph" w:styleId="Closing">
-    <w:name w:val="Closing"/>
-    <w:basedOn w:val="Normal"/>
-    <w:link w:val="ClosingChar"/>
-    <w:rsid w:val="00D43011"/>
-    <w:pPr>
-      <w:ind w:left="4252"/>
-    </w:pPr>
-  </w:style>
-  <w:style w:type="character" w:customStyle="1" w:styleId="ClosingChar">
-    <w:name w:val="Closing Char"/>
-    <w:basedOn w:val="DefaultParagraphFont"/>
-    <w:link w:val="Closing"/>
-    <w:rsid w:val="00D43011"/>
-    <w:rPr>
-      <w:sz w:val="24"/>
-      <w:lang w:val="en-GB"/>
-    </w:rPr>
-  </w:style>
-  <w:style w:type="paragraph" w:styleId="Date">
-    <w:name w:val="Date"/>
-    <w:basedOn w:val="Normal"/>
-    <w:next w:val="Normal"/>
-    <w:link w:val="DateChar"/>
-    <w:rsid w:val="00D43011"/>
-  </w:style>
-  <w:style w:type="character" w:customStyle="1" w:styleId="DateChar">
-    <w:name w:val="Date Char"/>
-    <w:basedOn w:val="DefaultParagraphFont"/>
-    <w:link w:val="Date"/>
-    <w:rsid w:val="00D43011"/>
-    <w:rPr>
-      <w:sz w:val="24"/>
-      <w:lang w:val="en-GB"/>
-    </w:rPr>
-  </w:style>
-  <w:style w:type="paragraph" w:styleId="ListBullet">
-    <w:name w:val="List Bullet"/>
-    <w:basedOn w:val="Normal"/>
-    <w:rsid w:val="00D43011"/>
-    <w:pPr>
-      <w:numPr>
-        <w:numId w:val="53"/>
-      </w:numPr>
-      <w:contextualSpacing/>
-    </w:pPr>
-  </w:style>
-  <w:style w:type="paragraph" w:styleId="ListBullet2">
-    <w:name w:val="List Bullet 2"/>
-    <w:basedOn w:val="Normal"/>
-    <w:rsid w:val="00D43011"/>
-    <w:pPr>
-      <w:numPr>
-        <w:numId w:val="54"/>
-      </w:numPr>
-      <w:contextualSpacing/>
-    </w:pPr>
-  </w:style>
-  <w:style w:type="paragraph" w:customStyle="1" w:styleId="CcList">
-    <w:name w:val="Cc List"/>
-    <w:basedOn w:val="Normal"/>
-    <w:rsid w:val="00D43011"/>
-  </w:style>
-  <w:style w:type="paragraph" w:styleId="ListContinue">
-    <w:name w:val="List Continue"/>
-    <w:basedOn w:val="Normal"/>
-    <w:rsid w:val="00D43011"/>
-    <w:pPr>
-      <w:spacing w:after="120"/>
-      <w:ind w:left="283"/>
-      <w:contextualSpacing/>
-    </w:pPr>
-  </w:style>
-  <w:style w:type="paragraph" w:customStyle="1" w:styleId="InsideAddress">
-    <w:name w:val="Inside Address"/>
-    <w:basedOn w:val="Normal"/>
-    <w:rsid w:val="00D43011"/>
-  </w:style>
-  <w:style w:type="paragraph" w:customStyle="1" w:styleId="Enclosure">
-    <w:name w:val="Enclosure"/>
-    <w:basedOn w:val="Normal"/>
-    <w:rsid w:val="00D43011"/>
-  </w:style>
-  <w:style w:type="paragraph" w:customStyle="1" w:styleId="ReferenceLine">
-    <w:name w:val="Reference Line"/>
-    <w:basedOn w:val="BodyText"/>
-    <w:rsid w:val="00D43011"/>
-  </w:style>
-  <w:style w:type="paragraph" w:styleId="NormalIndent">
-    <w:name w:val="Normal Indent"/>
-    <w:basedOn w:val="Normal"/>
-    <w:rsid w:val="00D43011"/>
-    <w:pPr>
-      <w:ind w:left="720"/>
-    </w:pPr>
-  </w:style>
-  <w:style w:type="paragraph" w:styleId="BodyTextFirstIndent">
-    <w:name w:val="Body Text First Indent"/>
-    <w:basedOn w:val="BodyText"/>
-    <w:link w:val="BodyTextFirstIndentChar"/>
-    <w:rsid w:val="00D43011"/>
-    <w:pPr>
-      <w:spacing w:line="240" w:lineRule="auto"/>
-      <w:ind w:firstLine="360"/>
-    </w:pPr>
-  </w:style>
-  <w:style w:type="character" w:customStyle="1" w:styleId="BodyTextChar">
-    <w:name w:val="Body Text Char"/>
-    <w:basedOn w:val="DefaultParagraphFont"/>
-    <w:link w:val="BodyText"/>
-    <w:rsid w:val="00D43011"/>
-    <w:rPr>
-      <w:sz w:val="24"/>
-      <w:lang w:val="en-GB"/>
-    </w:rPr>
-  </w:style>
-  <w:style w:type="character" w:customStyle="1" w:styleId="BodyTextFirstIndentChar">
-    <w:name w:val="Body Text First Indent Char"/>
-    <w:basedOn w:val="BodyTextChar"/>
-    <w:link w:val="BodyTextFirstIndent"/>
-    <w:rsid w:val="00D43011"/>
-    <w:rPr>
-      <w:sz w:val="24"/>
-      <w:lang w:val="en-GB"/>
-    </w:rPr>
-  </w:style>
-  <w:style w:type="paragraph" w:styleId="BodyTextFirstIndent2">
-    <w:name w:val="Body Text First Indent 2"/>
-    <w:basedOn w:val="BodyTextIndent"/>
-    <w:link w:val="BodyTextFirstIndent2Char"/>
-    <w:rsid w:val="00D43011"/>
-    <w:pPr>
-      <w:spacing w:after="0"/>
-      <w:ind w:left="360" w:firstLine="360"/>
-    </w:pPr>
-  </w:style>
-  <w:style w:type="character" w:customStyle="1" w:styleId="BodyTextFirstIndent2Char">
-    <w:name w:val="Body Text First Indent 2 Char"/>
-    <w:basedOn w:val="BodyTextIndentChar"/>
-    <w:link w:val="BodyTextFirstIndent2"/>
-    <w:rsid w:val="00D43011"/>
-    <w:rPr>
-      <w:sz w:val="24"/>
-      <w:lang w:val="en-GB"/>
-    </w:rPr>
-  </w:style>
-  <w:style w:type="character" w:styleId="FollowedHyperlink">
-    <w:name w:val="FollowedHyperlink"/>
-    <w:basedOn w:val="DefaultParagraphFont"/>
-    <w:rsid w:val="00A40144"/>
-    <w:rPr>
-      <w:color w:val="800080" w:themeColor="followedHyperlink"/>
-      <w:u w:val="single"/>
-    </w:rPr>
-  </w:style>
-</w:styles>
-</file>
-
-<file path=word/stylesWithEffects.xml><?xml version="1.0" encoding="utf-8"?>
-<w:styles xmlns:wpc="http://schemas.microsoft.com/office/word/2010/wordprocessingCanvas" xmlns:mo="http://schemas.microsoft.com/office/mac/office/2008/main" xmlns:mc="http://schemas.openxmlformats.org/markup-compatibility/2006" xmlns:mv="urn:schemas-microsoft-com:mac:vml" xmlns:o="urn:schemas-microsoft-com:office:office" xmlns:r="http://schemas.openxmlformats.org/officeDocument/2006/relationships" xmlns:m="http://schemas.openxmlformats.org/officeDocument/2006/math" xmlns:v="urn:schemas-microsoft-com:vml" xmlns:wp14="http://schemas.microsoft.com/office/word/2010/wordprocessingDrawing" xmlns:wp="http://schemas.openxmlformats.org/drawingml/2006/wordprocessingDrawing" xmlns:w10="urn:schemas-microsoft-com:office:word" xmlns:w="http://schemas.openxmlformats.org/wordprocessingml/2006/main" xmlns:w14="http://schemas.microsoft.com/office/word/2010/wordml" xmlns:wpg="http://schemas.microsoft.com/office/word/2010/wordprocessingGroup" xmlns:wpi="http://schemas.microsoft.com/office/word/2010/wordprocessingInk" xmlns:wne="http://schemas.microsoft.com/office/word/2006/wordml" xmlns:wps="http://schemas.microsoft.com/office/word/2010/wordprocessingShape" mc:Ignorable="w14 wp14">
-  <w:docDefaults>
-    <w:rPrDefault>
-      <w:rPr>
-        <w:rFonts w:ascii="Times New Roman" w:eastAsia="Times New Roman" w:hAnsi="Times New Roman" w:cs="Times New Roman"/>
-        <w:lang w:val="en-US" w:eastAsia="en-US" w:bidi="ar-SA"/>
-      </w:rPr>
-    </w:rPrDefault>
-    <w:pPrDefault/>
-  </w:docDefaults>
-  <w:latentStyles w:defLockedState="0" w:defUIPriority="0" w:defSemiHidden="0" w:defUnhideWhenUsed="0" w:defQFormat="0" w:count="276">
-    <w:lsdException w:name="Normal" w:qFormat="1"/>
-    <w:lsdException w:name="heading 1" w:qFormat="1"/>
-    <w:lsdException w:name="heading 2" w:qFormat="1"/>
-    <w:lsdException w:name="heading 3" w:qFormat="1"/>
-    <w:lsdException w:name="heading 4" w:semiHidden="1" w:unhideWhenUsed="1" w:qFormat="1"/>
-    <w:lsdException w:name="heading 5" w:semiHidden="1" w:unhideWhenUsed="1" w:qFormat="1"/>
-    <w:lsdException w:name="heading 6" w:semiHidden="1" w:unhideWhenUsed="1" w:qFormat="1"/>
-    <w:lsdException w:name="heading 7" w:semiHidden="1" w:unhideWhenUsed="1" w:qFormat="1"/>
-    <w:lsdException w:name="heading 8" w:semiHidden="1" w:unhideWhenUsed="1" w:qFormat="1"/>
-    <w:lsdException w:name="heading 9" w:semiHidden="1" w:unhideWhenUsed="1" w:qFormat="1"/>
-    <w:lsdException w:name="header" w:uiPriority="99"/>
-    <w:lsdException w:name="caption" w:semiHidden="1" w:unhideWhenUsed="1" w:qFormat="1"/>
-    <w:lsdException w:name="Title" w:qFormat="1"/>
-    <w:lsdException w:name="Subtitle" w:qFormat="1"/>
-    <w:lsdException w:name="Hyperlink" w:uiPriority="99"/>
-    <w:lsdException w:name="Strong" w:qFormat="1"/>
-    <w:lsdException w:name="Emphasis" w:qFormat="1"/>
-    <w:lsdException w:name="Plain Text" w:uiPriority="99"/>
-    <w:lsdException w:name="Normal (Web)" w:uiPriority="99"/>
-    <w:lsdException w:name="Table Grid" w:uiPriority="59"/>
-    <w:lsdException w:name="Placeholder Text" w:semiHidden="1" w:uiPriority="99"/>
-    <w:lsdException w:name="No Spacing" w:uiPriority="1" w:qFormat="1"/>
-    <w:lsdException w:name="Light Shading" w:uiPriority="60"/>
-    <w:lsdException w:name="Light List" w:uiPriority="61"/>
-    <w:lsdException w:name="Light Grid" w:uiPriority="62"/>
-    <w:lsdException w:name="Medium Shading 1" w:uiPriority="63"/>
-    <w:lsdException w:name="Medium Shading 2" w:uiPriority="64"/>
-    <w:lsdException w:name="Medium List 1" w:uiPriority="65"/>
-    <w:lsdException w:name="Medium List 2" w:uiPriority="66"/>
-    <w:lsdException w:name="Medium Grid 1" w:uiPriority="67"/>
-    <w:lsdException w:name="Medium Grid 2" w:uiPriority="68"/>
-    <w:lsdException w:name="Medium Grid 3" w:uiPriority="69"/>
-    <w:lsdException w:name="Dark List" w:uiPriority="70"/>
-    <w:lsdException w:name="Colorful Shading" w:uiPriority="71"/>
-    <w:lsdException w:name="Colorful List" w:uiPriority="72"/>
-    <w:lsdException w:name="Colorful Grid" w:uiPriority="73"/>
-    <w:lsdException w:name="Light Shading Accent 1" w:uiPriority="60"/>
-    <w:lsdException w:name="Light List Accent 1" w:uiPriority="61"/>
-    <w:lsdException w:name="Light Grid Accent 1" w:uiPriority="62"/>
-    <w:lsdException w:name="Medium Shading 1 Accent 1" w:uiPriority="63"/>
-    <w:lsdException w:name="Medium Shading 2 Accent 1" w:uiPriority="64"/>
-    <w:lsdException w:name="Medium List 1 Accent 1" w:uiPriority="65"/>
-    <w:lsdException w:name="Revision" w:semiHidden="1" w:uiPriority="99"/>
-    <w:lsdException w:name="List Paragraph" w:uiPriority="34" w:qFormat="1"/>
-    <w:lsdException w:name="Quote" w:uiPriority="29" w:qFormat="1"/>
-    <w:lsdException w:name="Intense Quote" w:uiPriority="30" w:qFormat="1"/>
-    <w:lsdException w:name="Medium List 2 Accent 1" w:uiPriority="66"/>
-    <w:lsdException w:name="Medium Grid 1 Accent 1" w:uiPriority="67"/>
-    <w:lsdException w:name="Medium Grid 2 Accent 1" w:uiPriority="68"/>
-    <w:lsdException w:name="Medium Grid 3 Accent 1" w:uiPriority="69"/>
-    <w:lsdException w:name="Dark List Accent 1" w:uiPriority="70"/>
-    <w:lsdException w:name="Colorful Shading Accent 1" w:uiPriority="71"/>
-    <w:lsdException w:name="Colorful List Accent 1" w:uiPriority="72"/>
-    <w:lsdException w:name="Colorful Grid Accent 1" w:uiPriority="73"/>
-    <w:lsdException w:name="Light Shading Accent 2" w:uiPriority="60"/>
-    <w:lsdException w:name="Light List Accent 2" w:uiPriority="61"/>
-    <w:lsdException w:name="Light Grid Accent 2" w:uiPriority="62"/>
-    <w:lsdException w:name="Medium Shading 1 Accent 2" w:uiPriority="63"/>
-    <w:lsdException w:name="Medium Shading 2 Accent 2" w:uiPriority="64"/>
-    <w:lsdException w:name="Medium List 1 Accent 2" w:uiPriority="65"/>
-    <w:lsdException w:name="Medium List 2 Accent 2" w:uiPriority="66"/>
-    <w:lsdException w:name="Medium Grid 1 Accent 2" w:uiPriority="67"/>
-    <w:lsdException w:name="Medium Grid 2 Accent 2" w:uiPriority="68"/>
-    <w:lsdException w:name="Medium Grid 3 Accent 2" w:uiPriority="69"/>
-    <w:lsdException w:name="Dark List Accent 2" w:uiPriority="70"/>
-    <w:lsdException w:name="Colorful Shading Accent 2" w:uiPriority="71"/>
-    <w:lsdException w:name="Colorful List Accent 2" w:uiPriority="72"/>
-    <w:lsdException w:name="Colorful Grid Accent 2" w:uiPriority="73"/>
-    <w:lsdException w:name="Light Shading Accent 3" w:uiPriority="60"/>
-    <w:lsdException w:name="Light List Accent 3" w:uiPriority="61"/>
-    <w:lsdException w:name="Light Grid Accent 3" w:uiPriority="62"/>
-    <w:lsdException w:name="Medium Shading 1 Accent 3" w:uiPriority="63"/>
-    <w:lsdException w:name="Medium Shading 2 Accent 3" w:uiPriority="64"/>
-    <w:lsdException w:name="Medium List 1 Accent 3" w:uiPriority="65"/>
-    <w:lsdException w:name="Medium List 2 Accent 3" w:uiPriority="66"/>
-    <w:lsdException w:name="Medium Grid 1 Accent 3" w:uiPriority="67"/>
-    <w:lsdException w:name="Medium Grid 2 Accent 3" w:uiPriority="68"/>
-    <w:lsdException w:name="Medium Grid 3 Accent 3" w:uiPriority="69"/>
-    <w:lsdException w:name="Dark List Accent 3" w:uiPriority="70"/>
-    <w:lsdException w:name="Colorful Shading Accent 3" w:uiPriority="71"/>
-    <w:lsdException w:name="Colorful List Accent 3" w:uiPriority="72"/>
-    <w:lsdException w:name="Colorful Grid Accent 3" w:uiPriority="73"/>
-    <w:lsdException w:name="Light Shading Accent 4" w:uiPriority="60"/>
-    <w:lsdException w:name="Light List Accent 4" w:uiPriority="61"/>
-    <w:lsdException w:name="Light Grid Accent 4" w:uiPriority="62"/>
-    <w:lsdException w:name="Medium Shading 1 Accent 4" w:uiPriority="63"/>
-    <w:lsdException w:name="Medium Shading 2 Accent 4" w:uiPriority="64"/>
-    <w:lsdException w:name="Medium List 1 Accent 4" w:uiPriority="65"/>
-    <w:lsdException w:name="Medium List 2 Accent 4" w:uiPriority="66"/>
-    <w:lsdException w:name="Medium Grid 1 Accent 4" w:uiPriority="67"/>
-    <w:lsdException w:name="Medium Grid 2 Accent 4" w:uiPriority="68"/>
-    <w:lsdException w:name="Medium Grid 3 Accent 4" w:uiPriority="69"/>
-    <w:lsdException w:name="Dark List Accent 4" w:uiPriority="70"/>
-    <w:lsdException w:name="Colorful Shading Accent 4" w:uiPriority="71"/>
-    <w:lsdException w:name="Colorful List Accent 4" w:uiPriority="72"/>
-    <w:lsdException w:name="Colorful Grid Accent 4" w:uiPriority="73"/>
-    <w:lsdException w:name="Light Shading Accent 5" w:uiPriority="60"/>
-    <w:lsdException w:name="Light List Accent 5" w:uiPriority="61"/>
-    <w:lsdException w:name="Light Grid Accent 5" w:uiPriority="62"/>
-    <w:lsdException w:name="Medium Shading 1 Accent 5" w:uiPriority="63"/>
-    <w:lsdException w:name="Medium Shading 2 Accent 5" w:uiPriority="64"/>
-    <w:lsdException w:name="Medium List 1 Accent 5" w:uiPriority="65"/>
-    <w:lsdException w:name="Medium List 2 Accent 5" w:uiPriority="66"/>
-    <w:lsdException w:name="Medium Grid 1 Accent 5" w:uiPriority="67"/>
-    <w:lsdException w:name="Medium Grid 2 Accent 5" w:uiPriority="68"/>
-    <w:lsdException w:name="Medium Grid 3 Accent 5" w:uiPriority="69"/>
-    <w:lsdException w:name="Dark List Accent 5" w:uiPriority="70"/>
-    <w:lsdException w:name="Colorful Shading Accent 5" w:uiPriority="71"/>
-    <w:lsdException w:name="Colorful List Accent 5" w:uiPriority="72"/>
-    <w:lsdException w:name="Colorful Grid Accent 5" w:uiPriority="73"/>
-    <w:lsdException w:name="Light Shading Accent 6" w:uiPriority="60"/>
-    <w:lsdException w:name="Light List Accent 6" w:uiPriority="61"/>
-    <w:lsdException w:name="Light Grid Accent 6" w:uiPriority="62"/>
-    <w:lsdException w:name="Medium Shading 1 Accent 6" w:uiPriority="63"/>
-    <w:lsdException w:name="Medium Shading 2 Accent 6" w:uiPriority="64"/>
-    <w:lsdException w:name="Medium List 1 Accent 6" w:uiPriority="65"/>
-    <w:lsdException w:name="Medium List 2 Accent 6" w:uiPriority="66"/>
-    <w:lsdException w:name="Medium Grid 1 Accent 6" w:uiPriority="67"/>
-    <w:lsdException w:name="Medium Grid 2 Accent 6" w:uiPriority="68"/>
-    <w:lsdException w:name="Medium Grid 3 Accent 6" w:uiPriority="69"/>
-    <w:lsdException w:name="Dark List Accent 6" w:uiPriority="70"/>
-    <w:lsdException w:name="Colorful Shading Accent 6" w:uiPriority="71"/>
-    <w:lsdException w:name="Colorful List Accent 6" w:uiPriority="72"/>
-    <w:lsdException w:name="Colorful Grid Accent 6" w:uiPriority="73"/>
-    <w:lsdException w:name="Subtle Emphasis" w:uiPriority="19" w:qFormat="1"/>
-    <w:lsdException w:name="Intense Emphasis" w:uiPriority="21" w:qFormat="1"/>
-    <w:lsdException w:name="Subtle Reference" w:uiPriority="31" w:qFormat="1"/>
-    <w:lsdException w:name="Intense Reference" w:uiPriority="32" w:qFormat="1"/>
-    <w:lsdException w:name="Book Title" w:uiPriority="33" w:qFormat="1"/>
-    <w:lsdException w:name="Bibliography" w:semiHidden="1" w:uiPriority="37" w:unhideWhenUsed="1"/>
-    <w:lsdException w:name="TOC Heading" w:semiHidden="1" w:uiPriority="39" w:unhideWhenUsed="1" w:qFormat="1"/>
-  </w:latentStyles>
-  <w:style w:type="paragraph" w:default="1" w:styleId="Normal">
-    <w:name w:val="Normal"/>
-    <w:qFormat/>
-    <w:rsid w:val="00606210"/>
-    <w:pPr>
-      <w:tabs>
-        <w:tab w:val="left" w:pos="360"/>
-        <w:tab w:val="right" w:pos="9360"/>
-      </w:tabs>
-    </w:pPr>
-    <w:rPr>
-      <w:sz w:val="24"/>
-      <w:lang w:val="en-GB"/>
-    </w:rPr>
-  </w:style>
-  <w:style w:type="paragraph" w:styleId="Heading1">
-    <w:name w:val="heading 1"/>
-    <w:basedOn w:val="Normal"/>
-    <w:next w:val="Normal"/>
-    <w:qFormat/>
-    <w:rsid w:val="001B17D3"/>
-    <w:pPr>
-      <w:keepNext/>
-      <w:spacing w:before="5040" w:line="480" w:lineRule="auto"/>
-      <w:jc w:val="center"/>
-      <w:outlineLvl w:val="0"/>
-    </w:pPr>
-    <w:rPr>
-      <w:rFonts w:cs="Arial"/>
-      <w:bCs/>
-      <w:caps/>
-      <w:kern w:val="32"/>
-      <w:szCs w:val="24"/>
-    </w:rPr>
-  </w:style>
-  <w:style w:type="paragraph" w:styleId="Heading2">
-    <w:name w:val="heading 2"/>
-    <w:basedOn w:val="Normal"/>
-    <w:next w:val="Normal"/>
-    <w:qFormat/>
-    <w:rsid w:val="00CC1F4F"/>
-    <w:pPr>
-      <w:keepNext/>
-      <w:spacing w:line="480" w:lineRule="auto"/>
-      <w:jc w:val="center"/>
-      <w:outlineLvl w:val="1"/>
-    </w:pPr>
-    <w:rPr>
-      <w:rFonts w:cs="Arial"/>
-      <w:bCs/>
-      <w:iCs/>
-      <w:szCs w:val="28"/>
-    </w:rPr>
-  </w:style>
-  <w:style w:type="paragraph" w:styleId="Heading3">
-    <w:name w:val="heading 3"/>
-    <w:basedOn w:val="Normal"/>
-    <w:next w:val="Normal"/>
-    <w:qFormat/>
-    <w:rsid w:val="00C2688C"/>
-    <w:pPr>
-      <w:keepNext/>
-      <w:spacing w:before="240" w:after="60"/>
-      <w:outlineLvl w:val="2"/>
-    </w:pPr>
-    <w:rPr>
-      <w:rFonts w:cs="Arial"/>
-      <w:b/>
-      <w:bCs/>
-      <w:szCs w:val="26"/>
-      <w:u w:val="single"/>
-    </w:rPr>
-  </w:style>
-  <w:style w:type="paragraph" w:styleId="Heading4">
-    <w:name w:val="heading 4"/>
-    <w:basedOn w:val="Normal"/>
-    <w:next w:val="Normal"/>
-    <w:link w:val="Heading4Char"/>
-    <w:unhideWhenUsed/>
-    <w:qFormat/>
-    <w:rsid w:val="00D43011"/>
-    <w:pPr>
-      <w:keepNext/>
-      <w:keepLines/>
-      <w:spacing w:before="200"/>
-      <w:outlineLvl w:val="3"/>
-    </w:pPr>
-    <w:rPr>
-      <w:rFonts w:asciiTheme="majorHAnsi" w:eastAsiaTheme="majorEastAsia" w:hAnsiTheme="majorHAnsi" w:cstheme="majorBidi"/>
-      <w:b/>
-      <w:bCs/>
-      <w:i/>
-      <w:iCs/>
-      <w:color w:val="4F81BD" w:themeColor="accent1"/>
-    </w:rPr>
-  </w:style>
-  <w:style w:type="character" w:default="1" w:styleId="DefaultParagraphFont">
-    <w:name w:val="Default Paragraph Font"/>
-    <w:uiPriority w:val="1"/>
-    <w:semiHidden/>
-    <w:unhideWhenUsed/>
-  </w:style>
-  <w:style w:type="table" w:default="1" w:styleId="TableNormal">
-    <w:name w:val="Normal Table"/>
-    <w:uiPriority w:val="99"/>
-    <w:semiHidden/>
-    <w:unhideWhenUsed/>
-    <w:tblPr>
-      <w:tblInd w:w="0" w:type="dxa"/>
-      <w:tblCellMar>
-        <w:top w:w="0" w:type="dxa"/>
-        <w:left w:w="108" w:type="dxa"/>
-        <w:bottom w:w="0" w:type="dxa"/>
-        <w:right w:w="108" w:type="dxa"/>
-      </w:tblCellMar>
-    </w:tblPr>
-  </w:style>
-  <w:style w:type="numbering" w:default="1" w:styleId="NoList">
-    <w:name w:val="No List"/>
-    <w:uiPriority w:val="99"/>
-    <w:semiHidden/>
-    <w:unhideWhenUsed/>
-  </w:style>
-  <w:style w:type="paragraph" w:styleId="BodyText">
-    <w:name w:val="Body Text"/>
-    <w:basedOn w:val="Normal"/>
-    <w:link w:val="BodyTextChar"/>
-    <w:rsid w:val="00606210"/>
-    <w:pPr>
-      <w:spacing w:line="480" w:lineRule="auto"/>
-    </w:pPr>
-  </w:style>
-  <w:style w:type="paragraph" w:styleId="Header">
-    <w:name w:val="header"/>
-    <w:basedOn w:val="Normal"/>
-    <w:link w:val="HeaderChar"/>
-    <w:uiPriority w:val="99"/>
-    <w:rsid w:val="00CD2595"/>
-    <w:pPr>
-      <w:tabs>
-        <w:tab w:val="clear" w:pos="360"/>
-        <w:tab w:val="clear" w:pos="9360"/>
-        <w:tab w:val="center" w:pos="4320"/>
-        <w:tab w:val="right" w:pos="8640"/>
-      </w:tabs>
-    </w:pPr>
-  </w:style>
-  <w:style w:type="paragraph" w:styleId="Footer">
-    <w:name w:val="footer"/>
-    <w:basedOn w:val="Normal"/>
-    <w:rsid w:val="00CD2595"/>
-    <w:pPr>
-      <w:tabs>
-        <w:tab w:val="clear" w:pos="360"/>
-        <w:tab w:val="clear" w:pos="9360"/>
-        <w:tab w:val="center" w:pos="4320"/>
-        <w:tab w:val="right" w:pos="8640"/>
-      </w:tabs>
-    </w:pPr>
-  </w:style>
-  <w:style w:type="character" w:styleId="PageNumber">
-    <w:name w:val="page number"/>
-    <w:basedOn w:val="DefaultParagraphFont"/>
-    <w:rsid w:val="00CD2595"/>
-  </w:style>
-  <w:style w:type="character" w:styleId="PlaceholderText">
-    <w:name w:val="Placeholder Text"/>
-    <w:basedOn w:val="DefaultParagraphFont"/>
-    <w:uiPriority w:val="99"/>
-    <w:semiHidden/>
-    <w:rsid w:val="005203AC"/>
-    <w:rPr>
-      <w:color w:val="808080"/>
-    </w:rPr>
-  </w:style>
-  <w:style w:type="paragraph" w:styleId="BalloonText">
-    <w:name w:val="Balloon Text"/>
-    <w:basedOn w:val="Normal"/>
-    <w:link w:val="BalloonTextChar"/>
-    <w:rsid w:val="005203AC"/>
-    <w:rPr>
-      <w:rFonts w:ascii="Tahoma" w:hAnsi="Tahoma" w:cs="Tahoma"/>
-      <w:sz w:val="16"/>
-      <w:szCs w:val="16"/>
-    </w:rPr>
-  </w:style>
-  <w:style w:type="character" w:customStyle="1" w:styleId="BalloonTextChar">
-    <w:name w:val="Balloon Text Char"/>
-    <w:basedOn w:val="DefaultParagraphFont"/>
-    <w:link w:val="BalloonText"/>
-    <w:rsid w:val="005203AC"/>
-    <w:rPr>
-      <w:rFonts w:ascii="Tahoma" w:hAnsi="Tahoma" w:cs="Tahoma"/>
-      <w:sz w:val="16"/>
-      <w:szCs w:val="16"/>
-    </w:rPr>
-  </w:style>
-  <w:style w:type="paragraph" w:styleId="PlainText">
-    <w:name w:val="Plain Text"/>
-    <w:basedOn w:val="Normal"/>
-    <w:link w:val="PlainTextChar"/>
-    <w:uiPriority w:val="99"/>
-    <w:unhideWhenUsed/>
-    <w:rsid w:val="007559A6"/>
-    <w:pPr>
-      <w:tabs>
-        <w:tab w:val="clear" w:pos="360"/>
-        <w:tab w:val="clear" w:pos="9360"/>
-      </w:tabs>
-    </w:pPr>
-    <w:rPr>
-      <w:rFonts w:ascii="Consolas" w:eastAsiaTheme="minorHAnsi" w:hAnsi="Consolas" w:cstheme="minorBidi"/>
-      <w:sz w:val="21"/>
-      <w:szCs w:val="21"/>
-    </w:rPr>
-  </w:style>
-  <w:style w:type="character" w:customStyle="1" w:styleId="PlainTextChar">
-    <w:name w:val="Plain Text Char"/>
-    <w:basedOn w:val="DefaultParagraphFont"/>
-    <w:link w:val="PlainText"/>
-    <w:uiPriority w:val="99"/>
-    <w:rsid w:val="007559A6"/>
-    <w:rPr>
-      <w:rFonts w:ascii="Consolas" w:eastAsiaTheme="minorHAnsi" w:hAnsi="Consolas" w:cstheme="minorBidi"/>
-      <w:sz w:val="21"/>
-      <w:szCs w:val="21"/>
-      <w:lang w:val="en-GB"/>
-    </w:rPr>
-  </w:style>
-  <w:style w:type="character" w:styleId="Hyperlink">
-    <w:name w:val="Hyperlink"/>
-    <w:basedOn w:val="DefaultParagraphFont"/>
-    <w:uiPriority w:val="99"/>
-    <w:rsid w:val="00E736D1"/>
-    <w:rPr>
-      <w:color w:val="0000FF" w:themeColor="hyperlink"/>
-      <w:u w:val="single"/>
-    </w:rPr>
-  </w:style>
-  <w:style w:type="character" w:styleId="CommentReference">
-    <w:name w:val="annotation reference"/>
-    <w:basedOn w:val="DefaultParagraphFont"/>
-    <w:rsid w:val="00FA5ACB"/>
-    <w:rPr>
-      <w:sz w:val="16"/>
-      <w:szCs w:val="16"/>
-    </w:rPr>
-  </w:style>
-  <w:style w:type="paragraph" w:styleId="CommentText">
-    <w:name w:val="annotation text"/>
-    <w:basedOn w:val="Normal"/>
-    <w:link w:val="CommentTextChar"/>
-    <w:rsid w:val="00FA5ACB"/>
-    <w:rPr>
-      <w:sz w:val="20"/>
-    </w:rPr>
-  </w:style>
-  <w:style w:type="character" w:customStyle="1" w:styleId="CommentTextChar">
-    <w:name w:val="Comment Text Char"/>
-    <w:basedOn w:val="DefaultParagraphFont"/>
-    <w:link w:val="CommentText"/>
-    <w:rsid w:val="00FA5ACB"/>
-  </w:style>
-  <w:style w:type="paragraph" w:styleId="CommentSubject">
-    <w:name w:val="annotation subject"/>
-    <w:basedOn w:val="CommentText"/>
-    <w:next w:val="CommentText"/>
-    <w:link w:val="CommentSubjectChar"/>
-    <w:rsid w:val="00FA5ACB"/>
-    <w:rPr>
-      <w:b/>
-      <w:bCs/>
-    </w:rPr>
-  </w:style>
-  <w:style w:type="character" w:customStyle="1" w:styleId="CommentSubjectChar">
-    <w:name w:val="Comment Subject Char"/>
-    <w:basedOn w:val="CommentTextChar"/>
-    <w:link w:val="CommentSubject"/>
-    <w:rsid w:val="00FA5ACB"/>
-    <w:rPr>
-      <w:b/>
-      <w:bCs/>
-    </w:rPr>
-  </w:style>
-  <w:style w:type="table" w:styleId="TableGrid">
-    <w:name w:val="Table Grid"/>
-    <w:basedOn w:val="TableNormal"/>
-    <w:uiPriority w:val="59"/>
-    <w:rsid w:val="0023562D"/>
-    <w:tblPr>
-      <w:tblInd w:w="0" w:type="dxa"/>
-      <w:tblBorders>
-        <w:top w:val="single" w:sz="4" w:space="0" w:color="auto"/>
-        <w:left w:val="single" w:sz="4" w:space="0" w:color="auto"/>
-        <w:bottom w:val="single" w:sz="4" w:space="0" w:color="auto"/>
-        <w:right w:val="single" w:sz="4" w:space="0" w:color="auto"/>
-        <w:insideH w:val="single" w:sz="4" w:space="0" w:color="auto"/>
-        <w:insideV w:val="single" w:sz="4" w:space="0" w:color="auto"/>
-      </w:tblBorders>
-      <w:tblCellMar>
-        <w:top w:w="0" w:type="dxa"/>
-        <w:left w:w="108" w:type="dxa"/>
-        <w:bottom w:w="0" w:type="dxa"/>
-        <w:right w:w="108" w:type="dxa"/>
-      </w:tblCellMar>
     </w:tblPr>
   </w:style>
   <w:style w:type="paragraph" w:styleId="ListParagraph">
@@ -9170,7 +8536,7 @@
 </file>
 
 <file path=word/glossary/document.xml><?xml version="1.0" encoding="utf-8"?>
-<w:glossaryDocument xmlns:wpc="http://schemas.microsoft.com/office/word/2010/wordprocessingCanvas" xmlns:mo="http://schemas.microsoft.com/office/mac/office/2008/main" xmlns:mc="http://schemas.openxmlformats.org/markup-compatibility/2006" xmlns:mv="urn:schemas-microsoft-com:mac:vml" xmlns:o="urn:schemas-microsoft-com:office:office" xmlns:r="http://schemas.openxmlformats.org/officeDocument/2006/relationships" xmlns:m="http://schemas.openxmlformats.org/officeDocument/2006/math" xmlns:v="urn:schemas-microsoft-com:vml" xmlns:wp14="http://schemas.microsoft.com/office/word/2010/wordprocessingDrawing" xmlns:wp="http://schemas.openxmlformats.org/drawingml/2006/wordprocessingDrawing" xmlns:w10="urn:schemas-microsoft-com:office:word" xmlns:w="http://schemas.openxmlformats.org/wordprocessingml/2006/main" xmlns:w14="http://schemas.microsoft.com/office/word/2010/wordml" xmlns:wpg="http://schemas.microsoft.com/office/word/2010/wordprocessingGroup" xmlns:wpi="http://schemas.microsoft.com/office/word/2010/wordprocessingInk" xmlns:wne="http://schemas.microsoft.com/office/word/2006/wordml" xmlns:wps="http://schemas.microsoft.com/office/word/2010/wordprocessingShape" mc:Ignorable="w14 wp14">
+<w:glossaryDocument xmlns:wpc="http://schemas.microsoft.com/office/word/2010/wordprocessingCanvas" xmlns:cx="http://schemas.microsoft.com/office/drawing/2014/chartex" xmlns:cx1="http://schemas.microsoft.com/office/drawing/2015/9/8/chartex" xmlns:cx2="http://schemas.microsoft.com/office/drawing/2015/10/21/chartex" xmlns:cx3="http://schemas.microsoft.com/office/drawing/2016/5/9/chartex" xmlns:cx4="http://schemas.microsoft.com/office/drawing/2016/5/10/chartex" xmlns:cx5="http://schemas.microsoft.com/office/drawing/2016/5/11/chartex" xmlns:cx6="http://schemas.microsoft.com/office/drawing/2016/5/12/chartex" xmlns:cx7="http://schemas.microsoft.com/office/drawing/2016/5/13/chartex" xmlns:cx8="http://schemas.microsoft.com/office/drawing/2016/5/14/chartex" xmlns:mc="http://schemas.openxmlformats.org/markup-compatibility/2006" xmlns:aink="http://schemas.microsoft.com/office/drawing/2016/ink" xmlns:am3d="http://schemas.microsoft.com/office/drawing/2017/model3d" xmlns:o="urn:schemas-microsoft-com:office:office" xmlns:r="http://schemas.openxmlformats.org/officeDocument/2006/relationships" xmlns:m="http://schemas.openxmlformats.org/officeDocument/2006/math" xmlns:v="urn:schemas-microsoft-com:vml" xmlns:wp14="http://schemas.microsoft.com/office/word/2010/wordprocessingDrawing" xmlns:wp="http://schemas.openxmlformats.org/drawingml/2006/wordprocessingDrawing" xmlns:w10="urn:schemas-microsoft-com:office:word" xmlns:w="http://schemas.openxmlformats.org/wordprocessingml/2006/main" xmlns:w14="http://schemas.microsoft.com/office/word/2010/wordml" xmlns:w15="http://schemas.microsoft.com/office/word/2012/wordml" xmlns:w16cex="http://schemas.microsoft.com/office/word/2018/wordml/cex" xmlns:w16cid="http://schemas.microsoft.com/office/word/2016/wordml/cid" xmlns:w16="http://schemas.microsoft.com/office/word/2018/wordml" xmlns:w16se="http://schemas.microsoft.com/office/word/2015/wordml/symex" xmlns:wpg="http://schemas.microsoft.com/office/word/2010/wordprocessingGroup" xmlns:wpi="http://schemas.microsoft.com/office/word/2010/wordprocessingInk" xmlns:wne="http://schemas.microsoft.com/office/word/2006/wordml" xmlns:wps="http://schemas.microsoft.com/office/word/2010/wordprocessingShape" mc:Ignorable="w14 w15 w16se w16cid w16 w16cex wp14">
   <w:docParts>
     <w:docPart>
       <w:docPartPr>
@@ -9235,9 +8601,9 @@
 </file>
 
 <file path=word/glossary/fontTable.xml><?xml version="1.0" encoding="utf-8"?>
-<w:fonts xmlns:mc="http://schemas.openxmlformats.org/markup-compatibility/2006" xmlns:r="http://schemas.openxmlformats.org/officeDocument/2006/relationships" xmlns:w="http://schemas.openxmlformats.org/wordprocessingml/2006/main" xmlns:w14="http://schemas.microsoft.com/office/word/2010/wordml" mc:Ignorable="w14">
+<w:fonts xmlns:mc="http://schemas.openxmlformats.org/markup-compatibility/2006" xmlns:r="http://schemas.openxmlformats.org/officeDocument/2006/relationships" xmlns:w="http://schemas.openxmlformats.org/wordprocessingml/2006/main" xmlns:w14="http://schemas.microsoft.com/office/word/2010/wordml" xmlns:w15="http://schemas.microsoft.com/office/word/2012/wordml" xmlns:w16cex="http://schemas.microsoft.com/office/word/2018/wordml/cex" xmlns:w16cid="http://schemas.microsoft.com/office/word/2016/wordml/cid" xmlns:w16="http://schemas.microsoft.com/office/word/2018/wordml" xmlns:w16se="http://schemas.microsoft.com/office/word/2015/wordml/symex" mc:Ignorable="w14 w15 w16se w16cid w16 w16cex">
   <w:font w:name="Symbol">
-    <w:panose1 w:val="00000000000000000000"/>
+    <w:panose1 w:val="05050102010706020507"/>
     <w:charset w:val="02"/>
     <w:family w:val="auto"/>
     <w:pitch w:val="variable"/>
@@ -9246,40 +8612,41 @@
   <w:font w:name="Times New Roman">
     <w:panose1 w:val="02020603050405020304"/>
     <w:charset w:val="00"/>
-    <w:family w:val="auto"/>
+    <w:family w:val="roman"/>
     <w:pitch w:val="variable"/>
-    <w:sig w:usb0="E0002AFF" w:usb1="C0007841" w:usb2="00000009" w:usb3="00000000" w:csb0="000001FF" w:csb1="00000000"/>
+    <w:sig w:usb0="E0002EFF" w:usb1="C000785B" w:usb2="00000009" w:usb3="00000000" w:csb0="000001FF" w:csb1="00000000"/>
   </w:font>
   <w:font w:name="Calibri">
     <w:panose1 w:val="020F0502020204030204"/>
     <w:charset w:val="00"/>
-    <w:family w:val="auto"/>
+    <w:family w:val="swiss"/>
     <w:pitch w:val="variable"/>
-    <w:sig w:usb0="E10002FF" w:usb1="4000ACFF" w:usb2="00000009" w:usb3="00000000" w:csb0="0000019F" w:csb1="00000000"/>
+    <w:sig w:usb0="E0002AFF" w:usb1="C000247B" w:usb2="00000009" w:usb3="00000000" w:csb0="000001FF" w:csb1="00000000"/>
   </w:font>
   <w:font w:name="Courier New">
     <w:panose1 w:val="02070309020205020404"/>
     <w:charset w:val="00"/>
-    <w:family w:val="auto"/>
-    <w:pitch w:val="variable"/>
+    <w:family w:val="modern"/>
+    <w:pitch w:val="fixed"/>
     <w:sig w:usb0="E0002AFF" w:usb1="C0007843" w:usb2="00000009" w:usb3="00000000" w:csb0="000001FF" w:csb1="00000000"/>
   </w:font>
   <w:font w:name="Arial">
     <w:panose1 w:val="020B0604020202020204"/>
     <w:charset w:val="00"/>
-    <w:family w:val="auto"/>
+    <w:family w:val="swiss"/>
     <w:pitch w:val="variable"/>
     <w:sig w:usb0="E0002AFF" w:usb1="C0007843" w:usb2="00000009" w:usb3="00000000" w:csb0="000001FF" w:csb1="00000000"/>
   </w:font>
   <w:font w:name="Cambria">
     <w:panose1 w:val="02040503050406030204"/>
     <w:charset w:val="00"/>
-    <w:family w:val="auto"/>
+    <w:family w:val="roman"/>
     <w:pitch w:val="variable"/>
     <w:sig w:usb0="E00002FF" w:usb1="400004FF" w:usb2="00000000" w:usb3="00000000" w:csb0="0000019F" w:csb1="00000000"/>
   </w:font>
-  <w:font w:name="ＭＳ ゴシック">
-    <w:panose1 w:val="00000000000000000000"/>
+  <w:font w:name="MS Gothic">
+    <w:altName w:val="ＭＳ ゴシック"/>
+    <w:panose1 w:val="020B0609070205080204"/>
     <w:charset w:val="80"/>
     <w:family w:val="modern"/>
     <w:notTrueType/>
@@ -9315,25 +8682,49 @@
     <w:sig w:usb0="E1000AEF" w:usb1="5000A1FF" w:usb2="00000000" w:usb3="00000000" w:csb0="000001BF" w:csb1="00000000"/>
   </w:font>
   <w:font w:name="Courier">
-    <w:panose1 w:val="02000500000000000000"/>
+    <w:panose1 w:val="00000000000000000000"/>
     <w:charset w:val="00"/>
     <w:family w:val="auto"/>
     <w:pitch w:val="variable"/>
-    <w:sig w:usb0="00000003" w:usb1="00000000" w:usb2="00000000" w:usb3="00000000" w:csb0="00000001" w:csb1="00000000"/>
+    <w:sig w:usb0="00000003" w:usb1="00000000" w:usb2="00000000" w:usb3="00000000" w:csb0="00000003" w:csb1="00000000"/>
   </w:font>
-  <w:font w:name="ＭＳ 明朝">
-    <w:panose1 w:val="00000000000000000000"/>
+  <w:font w:name="MS Mincho">
+    <w:altName w:val="ＭＳ 明朝"/>
+    <w:panose1 w:val="02020609040205080304"/>
     <w:charset w:val="80"/>
     <w:family w:val="roman"/>
     <w:notTrueType/>
     <w:pitch w:val="fixed"/>
     <w:sig w:usb0="00000001" w:usb1="08070000" w:usb2="00000010" w:usb3="00000000" w:csb0="00020000" w:csb1="00000000"/>
   </w:font>
+  <w:font w:name="Yu Mincho">
+    <w:altName w:val="游明朝"/>
+    <w:panose1 w:val="02020400000000000000"/>
+    <w:charset w:val="80"/>
+    <w:family w:val="roman"/>
+    <w:notTrueType/>
+    <w:pitch w:val="default"/>
+  </w:font>
+  <w:font w:name="Yu Gothic Light">
+    <w:altName w:val="游ゴシック Light"/>
+    <w:panose1 w:val="020B0300000000000000"/>
+    <w:charset w:val="80"/>
+    <w:family w:val="roman"/>
+    <w:notTrueType/>
+    <w:pitch w:val="default"/>
+  </w:font>
+  <w:font w:name="Calibri Light">
+    <w:panose1 w:val="020F0302020204030204"/>
+    <w:charset w:val="00"/>
+    <w:family w:val="modern"/>
+    <w:pitch w:val="variable"/>
+    <w:sig w:usb0="00000003" w:usb1="00000000" w:usb2="00000000" w:usb3="00000000" w:csb0="00000001" w:csb1="00000000"/>
+  </w:font>
 </w:fonts>
 </file>
 
 <file path=word/glossary/settings.xml><?xml version="1.0" encoding="utf-8"?>
-<w:settings xmlns:mc="http://schemas.openxmlformats.org/markup-compatibility/2006" xmlns:o="urn:schemas-microsoft-com:office:office" xmlns:r="http://schemas.openxmlformats.org/officeDocument/2006/relationships" xmlns:m="http://schemas.openxmlformats.org/officeDocument/2006/math" xmlns:v="urn:schemas-microsoft-com:vml" xmlns:w10="urn:schemas-microsoft-com:office:word" xmlns:w="http://schemas.openxmlformats.org/wordprocessingml/2006/main" xmlns:w14="http://schemas.microsoft.com/office/word/2010/wordml" xmlns:sl="http://schemas.openxmlformats.org/schemaLibrary/2006/main" mc:Ignorable="w14">
+<w:settings xmlns:mc="http://schemas.openxmlformats.org/markup-compatibility/2006" xmlns:o="urn:schemas-microsoft-com:office:office" xmlns:r="http://schemas.openxmlformats.org/officeDocument/2006/relationships" xmlns:m="http://schemas.openxmlformats.org/officeDocument/2006/math" xmlns:v="urn:schemas-microsoft-com:vml" xmlns:w10="urn:schemas-microsoft-com:office:word" xmlns:w="http://schemas.openxmlformats.org/wordprocessingml/2006/main" xmlns:w14="http://schemas.microsoft.com/office/word/2010/wordml" xmlns:w15="http://schemas.microsoft.com/office/word/2012/wordml" xmlns:w16cex="http://schemas.microsoft.com/office/word/2018/wordml/cex" xmlns:w16cid="http://schemas.microsoft.com/office/word/2016/wordml/cid" xmlns:w16="http://schemas.microsoft.com/office/word/2018/wordml" xmlns:w16se="http://schemas.microsoft.com/office/word/2015/wordml/symex" xmlns:sl="http://schemas.openxmlformats.org/schemaLibrary/2006/main" mc:Ignorable="w14 w15 w16se w16cid w16 w16cex">
   <w:view w:val="normal"/>
   <w:defaultTabStop w:val="720"/>
   <w:characterSpacingControl w:val="doNotCompress"/>
@@ -9343,6 +8734,7 @@
     <w:compatSetting w:name="overrideTableStyleFontSizeAndJustification" w:uri="http://schemas.microsoft.com/office/word" w:val="1"/>
     <w:compatSetting w:name="enableOpenTypeFeatures" w:uri="http://schemas.microsoft.com/office/word" w:val="1"/>
     <w:compatSetting w:name="doNotFlipMirrorIndents" w:uri="http://schemas.microsoft.com/office/word" w:val="1"/>
+    <w:compatSetting w:name="useWord2013TrackBottomHyphenation" w:uri="http://schemas.microsoft.com/office/word" w:val="1"/>
   </w:compat>
   <w:rsids>
     <w:rsidRoot w:val="00261B5E"/>
@@ -9551,6 +8943,7 @@
     <w:rsid w:val="00EC4D00"/>
     <w:rsid w:val="00EC6E8B"/>
     <w:rsid w:val="00ED19B3"/>
+    <w:rsid w:val="00EF62E5"/>
     <w:rsid w:val="00F0052F"/>
     <w:rsid w:val="00F2113A"/>
     <w:rsid w:val="00F3779C"/>
@@ -9575,7 +8968,7 @@
     <m:intLim m:val="subSup"/>
     <m:naryLim m:val="undOvr"/>
   </m:mathPr>
-  <w:themeFontLang w:val="en-GB" w:eastAsia="ja-JP"/>
+  <w:themeFontLang w:val="en-GB" w:eastAsia="ja-JP" w:bidi="he-IL"/>
   <w:clrSchemeMapping w:bg1="light1" w:t1="dark1" w:bg2="light2" w:t2="dark2" w:accent1="accent1" w:accent2="accent2" w:accent3="accent3" w:accent4="accent4" w:accent5="accent5" w:accent6="accent6" w:hyperlink="hyperlink" w:followedHyperlink="followedHyperlink"/>
   <w:doNotAutoCompressPictures/>
   <w:decimalSymbol w:val="."/>
@@ -9584,7 +8977,7 @@
 </file>
 
 <file path=word/glossary/styles.xml><?xml version="1.0" encoding="utf-8"?>
-<w:styles xmlns:mc="http://schemas.openxmlformats.org/markup-compatibility/2006" xmlns:r="http://schemas.openxmlformats.org/officeDocument/2006/relationships" xmlns:w="http://schemas.openxmlformats.org/wordprocessingml/2006/main" xmlns:w14="http://schemas.microsoft.com/office/word/2010/wordml" mc:Ignorable="w14">
+<w:styles xmlns:mc="http://schemas.openxmlformats.org/markup-compatibility/2006" xmlns:r="http://schemas.openxmlformats.org/officeDocument/2006/relationships" xmlns:w="http://schemas.openxmlformats.org/wordprocessingml/2006/main" xmlns:w14="http://schemas.microsoft.com/office/word/2010/wordml" xmlns:w15="http://schemas.microsoft.com/office/word/2012/wordml" xmlns:w16cex="http://schemas.microsoft.com/office/word/2018/wordml/cex" xmlns:w16cid="http://schemas.microsoft.com/office/word/2016/wordml/cid" xmlns:w16="http://schemas.microsoft.com/office/word/2018/wordml" xmlns:w16se="http://schemas.microsoft.com/office/word/2015/wordml/symex" mc:Ignorable="w14 w15 w16se w16cid w16 w16cex">
   <w:docDefaults>
     <w:rPrDefault>
       <w:rPr>
@@ -9600,423 +8993,379 @@
       </w:pPr>
     </w:pPrDefault>
   </w:docDefaults>
-  <w:latentStyles w:defLockedState="0" w:defUIPriority="99" w:defSemiHidden="1" w:defUnhideWhenUsed="1" w:defQFormat="0" w:count="276">
-    <w:lsdException w:name="Normal" w:semiHidden="0" w:uiPriority="0" w:unhideWhenUsed="0" w:qFormat="1"/>
-    <w:lsdException w:name="heading 1" w:semiHidden="0" w:uiPriority="9" w:unhideWhenUsed="0" w:qFormat="1"/>
-    <w:lsdException w:name="heading 2" w:uiPriority="9" w:qFormat="1"/>
-    <w:lsdException w:name="heading 3" w:uiPriority="9" w:qFormat="1"/>
-    <w:lsdException w:name="heading 4" w:uiPriority="9" w:qFormat="1"/>
-    <w:lsdException w:name="heading 5" w:uiPriority="9" w:qFormat="1"/>
-    <w:lsdException w:name="heading 6" w:uiPriority="9" w:qFormat="1"/>
-    <w:lsdException w:name="heading 7" w:uiPriority="9" w:qFormat="1"/>
-    <w:lsdException w:name="heading 8" w:uiPriority="9" w:qFormat="1"/>
-    <w:lsdException w:name="heading 9" w:uiPriority="9" w:qFormat="1"/>
-    <w:lsdException w:name="toc 1" w:uiPriority="39"/>
-    <w:lsdException w:name="toc 2" w:uiPriority="39"/>
-    <w:lsdException w:name="toc 3" w:uiPriority="39"/>
-    <w:lsdException w:name="toc 4" w:uiPriority="39"/>
-    <w:lsdException w:name="toc 5" w:uiPriority="39"/>
-    <w:lsdException w:name="toc 6" w:uiPriority="39"/>
-    <w:lsdException w:name="toc 7" w:uiPriority="39"/>
-    <w:lsdException w:name="toc 8" w:uiPriority="39"/>
-    <w:lsdException w:name="toc 9" w:uiPriority="39"/>
-    <w:lsdException w:name="caption" w:uiPriority="35" w:qFormat="1"/>
-    <w:lsdException w:name="Title" w:semiHidden="0" w:uiPriority="10" w:unhideWhenUsed="0" w:qFormat="1"/>
-    <w:lsdException w:name="Default Paragraph Font" w:uiPriority="1"/>
-    <w:lsdException w:name="Subtitle" w:semiHidden="0" w:uiPriority="11" w:unhideWhenUsed="0" w:qFormat="1"/>
-    <w:lsdException w:name="Strong" w:semiHidden="0" w:uiPriority="22" w:unhideWhenUsed="0" w:qFormat="1"/>
-    <w:lsdException w:name="Emphasis" w:semiHidden="0" w:uiPriority="20" w:unhideWhenUsed="0" w:qFormat="1"/>
-    <w:lsdException w:name="Table Grid" w:semiHidden="0" w:uiPriority="59" w:unhideWhenUsed="0"/>
-    <w:lsdException w:name="Placeholder Text" w:unhideWhenUsed="0"/>
-    <w:lsdException w:name="No Spacing" w:semiHidden="0" w:uiPriority="1" w:unhideWhenUsed="0" w:qFormat="1"/>
-    <w:lsdException w:name="Light Shading" w:semiHidden="0" w:uiPriority="60" w:unhideWhenUsed="0"/>
-    <w:lsdException w:name="Light List" w:semiHidden="0" w:uiPriority="61" w:unhideWhenUsed="0"/>
-    <w:lsdException w:name="Light Grid" w:semiHidden="0" w:uiPriority="62" w:unhideWhenUsed="0"/>
-    <w:lsdException w:name="Medium Shading 1" w:semiHidden="0" w:uiPriority="63" w:unhideWhenUsed="0"/>
-    <w:lsdException w:name="Medium Shading 2" w:semiHidden="0" w:uiPriority="64" w:unhideWhenUsed="0"/>
-    <w:lsdException w:name="Medium List 1" w:semiHidden="0" w:uiPriority="65" w:unhideWhenUsed="0"/>
-    <w:lsdException w:name="Medium List 2" w:semiHidden="0" w:uiPriority="66" w:unhideWhenUsed="0"/>
-    <w:lsdException w:name="Medium Grid 1" w:semiHidden="0" w:uiPriority="67" w:unhideWhenUsed="0"/>
-    <w:lsdException w:name="Medium Grid 2" w:semiHidden="0" w:uiPriority="68" w:unhideWhenUsed="0"/>
-    <w:lsdException w:name="Medium Grid 3" w:semiHidden="0" w:uiPriority="69" w:unhideWhenUsed="0"/>
-    <w:lsdException w:name="Dark List" w:semiHidden="0" w:uiPriority="70" w:unhideWhenUsed="0"/>
-    <w:lsdException w:name="Colorful Shading" w:semiHidden="0" w:uiPriority="71" w:unhideWhenUsed="0"/>
-    <w:lsdException w:name="Colorful List" w:semiHidden="0" w:uiPriority="72" w:unhideWhenUsed="0"/>
-    <w:lsdException w:name="Colorful Grid" w:semiHidden="0" w:uiPriority="73" w:unhideWhenUsed="0"/>
-    <w:lsdException w:name="Light Shading Accent 1" w:semiHidden="0" w:uiPriority="60" w:unhideWhenUsed="0"/>
-    <w:lsdException w:name="Light List Accent 1" w:semiHidden="0" w:uiPriority="61" w:unhideWhenUsed="0"/>
-    <w:lsdException w:name="Light Grid Accent 1" w:semiHidden="0" w:uiPriority="62" w:unhideWhenUsed="0"/>
-    <w:lsdException w:name="Medium Shading 1 Accent 1" w:semiHidden="0" w:uiPriority="63" w:unhideWhenUsed="0"/>
-    <w:lsdException w:name="Medium Shading 2 Accent 1" w:semiHidden="0" w:uiPriority="64" w:unhideWhenUsed="0"/>
-    <w:lsdException w:name="Medium List 1 Accent 1" w:semiHidden="0" w:uiPriority="65" w:unhideWhenUsed="0"/>
-    <w:lsdException w:name="Revision" w:unhideWhenUsed="0"/>
-    <w:lsdException w:name="List Paragraph" w:semiHidden="0" w:uiPriority="34" w:unhideWhenUsed="0" w:qFormat="1"/>
-    <w:lsdException w:name="Quote" w:semiHidden="0" w:uiPriority="29" w:unhideWhenUsed="0" w:qFormat="1"/>
-    <w:lsdException w:name="Intense Quote" w:semiHidden="0" w:uiPriority="30" w:unhideWhenUsed="0" w:qFormat="1"/>
-    <w:lsdException w:name="Medium List 2 Accent 1" w:semiHidden="0" w:uiPriority="66" w:unhideWhenUsed="0"/>
-    <w:lsdException w:name="Medium Grid 1 Accent 1" w:semiHidden="0" w:uiPriority="67" w:unhideWhenUsed="0"/>
-    <w:lsdException w:name="Medium Grid 2 Accent 1" w:semiHidden="0" w:uiPriority="68" w:unhideWhenUsed="0"/>
-    <w:lsdException w:name="Medium Grid 3 Accent 1" w:semiHidden="0" w:uiPriority="69" w:unhideWhenUsed="0"/>
-    <w:lsdException w:name="Dark List Accent 1" w:semiHidden="0" w:uiPriority="70" w:unhideWhenUsed="0"/>
-    <w:lsdException w:name="Colorful Shading Accent 1" w:semiHidden="0" w:uiPriority="71" w:unhideWhenUsed="0"/>
-    <w:lsdException w:name="Colorful List Accent 1" w:semiHidden="0" w:uiPriority="72" w:unhideWhenUsed="0"/>
-    <w:lsdException w:name="Colorful Grid Accent 1" w:semiHidden="0" w:uiPriority="73" w:unhideWhenUsed="0"/>
-    <w:lsdException w:name="Light Shading Accent 2" w:semiHidden="0" w:uiPriority="60" w:unhideWhenUsed="0"/>
-    <w:lsdException w:name="Light List Accent 2" w:semiHidden="0" w:uiPriority="61" w:unhideWhenUsed="0"/>
-    <w:lsdException w:name="Light Grid Accent 2" w:semiHidden="0" w:uiPriority="62" w:unhideWhenUsed="0"/>
-    <w:lsdException w:name="Medium Shading 1 Accent 2" w:semiHidden="0" w:uiPriority="63" w:unhideWhenUsed="0"/>
-    <w:lsdException w:name="Medium Shading 2 Accent 2" w:semiHidden="0" w:uiPriority="64" w:unhideWhenUsed="0"/>
-    <w:lsdException w:name="Medium List 1 Accent 2" w:semiHidden="0" w:uiPriority="65" w:unhideWhenUsed="0"/>
-    <w:lsdException w:name="Medium List 2 Accent 2" w:semiHidden="0" w:uiPriority="66" w:unhideWhenUsed="0"/>
-    <w:lsdException w:name="Medium Grid 1 Accent 2" w:semiHidden="0" w:uiPriority="67" w:unhideWhenUsed="0"/>
-    <w:lsdException w:name="Medium Grid 2 Accent 2" w:semiHidden="0" w:uiPriority="68" w:unhideWhenUsed="0"/>
-    <w:lsdException w:name="Medium Grid 3 Accent 2" w:semiHidden="0" w:uiPriority="69" w:unhideWhenUsed="0"/>
-    <w:lsdException w:name="Dark List Accent 2" w:semiHidden="0" w:uiPriority="70" w:unhideWhenUsed="0"/>
-    <w:lsdException w:name="Colorful Shading Accent 2" w:semiHidden="0" w:uiPriority="71" w:unhideWhenUsed="0"/>
-    <w:lsdException w:name="Colorful List Accent 2" w:semiHidden="0" w:uiPriority="72" w:unhideWhenUsed="0"/>
-    <w:lsdException w:name="Colorful Grid Accent 2" w:semiHidden="0" w:uiPriority="73" w:unhideWhenUsed="0"/>
-    <w:lsdException w:name="Light Shading Accent 3" w:semiHidden="0" w:uiPriority="60" w:unhideWhenUsed="0"/>
-    <w:lsdException w:name="Light List Accent 3" w:semiHidden="0" w:uiPriority="61" w:unhideWhenUsed="0"/>
-    <w:lsdException w:name="Light Grid Accent 3" w:semiHidden="0" w:uiPriority="62" w:unhideWhenUsed="0"/>
-    <w:lsdException w:name="Medium Shading 1 Accent 3" w:semiHidden="0" w:uiPriority="63" w:unhideWhenUsed="0"/>
-    <w:lsdException w:name="Medium Shading 2 Accent 3" w:semiHidden="0" w:uiPriority="64" w:unhideWhenUsed="0"/>
-    <w:lsdException w:name="Medium List 1 Accent 3" w:semiHidden="0" w:uiPriority="65" w:unhideWhenUsed="0"/>
-    <w:lsdException w:name="Medium List 2 Accent 3" w:semiHidden="0" w:uiPriority="66" w:unhideWhenUsed="0"/>
-    <w:lsdException w:name="Medium Grid 1 Accent 3" w:semiHidden="0" w:uiPriority="67" w:unhideWhenUsed="0"/>
-    <w:lsdException w:name="Medium Grid 2 Accent 3" w:semiHidden="0" w:uiPriority="68" w:unhideWhenUsed="0"/>
-    <w:lsdException w:name="Medium Grid 3 Accent 3" w:semiHidden="0" w:uiPriority="69" w:unhideWhenUsed="0"/>
-    <w:lsdException w:name="Dark List Accent 3" w:semiHidden="0" w:uiPriority="70" w:unhideWhenUsed="0"/>
-    <w:lsdException w:name="Colorful Shading Accent 3" w:semiHidden="0" w:uiPriority="71" w:unhideWhenUsed="0"/>
-    <w:lsdException w:name="Colorful List Accent 3" w:semiHidden="0" w:uiPriority="72" w:unhideWhenUsed="0"/>
-    <w:lsdException w:name="Colorful Grid Accent 3" w:semiHidden="0" w:uiPriority="73" w:unhideWhenUsed="0"/>
-    <w:lsdException w:name="Light Shading Accent 4" w:semiHidden="0" w:uiPriority="60" w:unhideWhenUsed="0"/>
-    <w:lsdException w:name="Light List Accent 4" w:semiHidden="0" w:uiPriority="61" w:unhideWhenUsed="0"/>
-    <w:lsdException w:name="Light Grid Accent 4" w:semiHidden="0" w:uiPriority="62" w:unhideWhenUsed="0"/>
-    <w:lsdException w:name="Medium Shading 1 Accent 4" w:semiHidden="0" w:uiPriority="63" w:unhideWhenUsed="0"/>
-    <w:lsdException w:name="Medium Shading 2 Accent 4" w:semiHidden="0" w:uiPriority="64" w:unhideWhenUsed="0"/>
-    <w:lsdException w:name="Medium List 1 Accent 4" w:semiHidden="0" w:uiPriority="65" w:unhideWhenUsed="0"/>
-    <w:lsdException w:name="Medium List 2 Accent 4" w:semiHidden="0" w:uiPriority="66" w:unhideWhenUsed="0"/>
-    <w:lsdException w:name="Medium Grid 1 Accent 4" w:semiHidden="0" w:uiPriority="67" w:unhideWhenUsed="0"/>
-    <w:lsdException w:name="Medium Grid 2 Accent 4" w:semiHidden="0" w:uiPriority="68" w:unhideWhenUsed="0"/>
-    <w:lsdException w:name="Medium Grid 3 Accent 4" w:semiHidden="0" w:uiPriority="69" w:unhideWhenUsed="0"/>
-    <w:lsdException w:name="Dark List Accent 4" w:semiHidden="0" w:uiPriority="70" w:unhideWhenUsed="0"/>
-    <w:lsdException w:name="Colorful Shading Accent 4" w:semiHidden="0" w:uiPriority="71" w:unhideWhenUsed="0"/>
-    <w:lsdException w:name="Colorful List Accent 4" w:semiHidden="0" w:uiPriority="72" w:unhideWhenUsed="0"/>
-    <w:lsdException w:name="Colorful Grid Accent 4" w:semiHidden="0" w:uiPriority="73" w:unhideWhenUsed="0"/>
-    <w:lsdException w:name="Light Shading Accent 5" w:semiHidden="0" w:uiPriority="60" w:unhideWhenUsed="0"/>
-    <w:lsdException w:name="Light List Accent 5" w:semiHidden="0" w:uiPriority="61" w:unhideWhenUsed="0"/>
-    <w:lsdException w:name="Light Grid Accent 5" w:semiHidden="0" w:uiPriority="62" w:unhideWhenUsed="0"/>
-    <w:lsdException w:name="Medium Shading 1 Accent 5" w:semiHidden="0" w:uiPriority="63" w:unhideWhenUsed="0"/>
-    <w:lsdException w:name="Medium Shading 2 Accent 5" w:semiHidden="0" w:uiPriority="64" w:unhideWhenUsed="0"/>
-    <w:lsdException w:name="Medium List 1 Accent 5" w:semiHidden="0" w:uiPriority="65" w:unhideWhenUsed="0"/>
-    <w:lsdException w:name="Medium List 2 Accent 5" w:semiHidden="0" w:uiPriority="66" w:unhideWhenUsed="0"/>
-    <w:lsdException w:name="Medium Grid 1 Accent 5" w:semiHidden="0" w:uiPriority="67" w:unhideWhenUsed="0"/>
-    <w:lsdException w:name="Medium Grid 2 Accent 5" w:semiHidden="0" w:uiPriority="68" w:unhideWhenUsed="0"/>
-    <w:lsdException w:name="Medium Grid 3 Accent 5" w:semiHidden="0" w:uiPriority="69" w:unhideWhenUsed="0"/>
-    <w:lsdException w:name="Dark List Accent 5" w:semiHidden="0" w:uiPriority="70" w:unhideWhenUsed="0"/>
-    <w:lsdException w:name="Colorful Shading Accent 5" w:semiHidden="0" w:uiPriority="71" w:unhideWhenUsed="0"/>
-    <w:lsdException w:name="Colorful List Accent 5" w:semiHidden="0" w:uiPriority="72" w:unhideWhenUsed="0"/>
-    <w:lsdException w:name="Colorful Grid Accent 5" w:semiHidden="0" w:uiPriority="73" w:unhideWhenUsed="0"/>
-    <w:lsdException w:name="Light Shading Accent 6" w:semiHidden="0" w:uiPriority="60" w:unhideWhenUsed="0"/>
-    <w:lsdException w:name="Light List Accent 6" w:semiHidden="0" w:uiPriority="61" w:unhideWhenUsed="0"/>
-    <w:lsdException w:name="Light Grid Accent 6" w:semiHidden="0" w:uiPriority="62" w:unhideWhenUsed="0"/>
-    <w:lsdException w:name="Medium Shading 1 Accent 6" w:semiHidden="0" w:uiPriority="63" w:unhideWhenUsed="0"/>
-    <w:lsdException w:name="Medium Shading 2 Accent 6" w:semiHidden="0" w:uiPriority="64" w:unhideWhenUsed="0"/>
-    <w:lsdException w:name="Medium List 1 Accent 6" w:semiHidden="0" w:uiPriority="65" w:unhideWhenUsed="0"/>
-    <w:lsdException w:name="Medium List 2 Accent 6" w:semiHidden="0" w:uiPriority="66" w:unhideWhenUsed="0"/>
-    <w:lsdException w:name="Medium Grid 1 Accent 6" w:semiHidden="0" w:uiPriority="67" w:unhideWhenUsed="0"/>
-    <w:lsdException w:name="Medium Grid 2 Accent 6" w:semiHidden="0" w:uiPriority="68" w:unhideWhenUsed="0"/>
-    <w:lsdException w:name="Medium Grid 3 Accent 6" w:semiHidden="0" w:uiPriority="69" w:unhideWhenUsed="0"/>
-    <w:lsdException w:name="Dark List Accent 6" w:semiHidden="0" w:uiPriority="70" w:unhideWhenUsed="0"/>
-    <w:lsdException w:name="Colorful Shading Accent 6" w:semiHidden="0" w:uiPriority="71" w:unhideWhenUsed="0"/>
-    <w:lsdException w:name="Colorful List Accent 6" w:semiHidden="0" w:uiPriority="72" w:unhideWhenUsed="0"/>
-    <w:lsdException w:name="Colorful Grid Accent 6" w:semiHidden="0" w:uiPriority="73" w:unhideWhenUsed="0"/>
-    <w:lsdException w:name="Subtle Emphasis" w:semiHidden="0" w:uiPriority="19" w:unhideWhenUsed="0" w:qFormat="1"/>
-    <w:lsdException w:name="Intense Emphasis" w:semiHidden="0" w:uiPriority="21" w:unhideWhenUsed="0" w:qFormat="1"/>
-    <w:lsdException w:name="Subtle Reference" w:semiHidden="0" w:uiPriority="31" w:unhideWhenUsed="0" w:qFormat="1"/>
-    <w:lsdException w:name="Intense Reference" w:semiHidden="0" w:uiPriority="32" w:unhideWhenUsed="0" w:qFormat="1"/>
-    <w:lsdException w:name="Book Title" w:semiHidden="0" w:uiPriority="33" w:unhideWhenUsed="0" w:qFormat="1"/>
-    <w:lsdException w:name="Bibliography" w:uiPriority="37"/>
-    <w:lsdException w:name="TOC Heading" w:uiPriority="39" w:qFormat="1"/>
-  </w:latentStyles>
-  <w:style w:type="paragraph" w:default="1" w:styleId="Normal">
-    <w:name w:val="Normal"/>
-    <w:qFormat/>
-  </w:style>
-  <w:style w:type="character" w:default="1" w:styleId="DefaultParagraphFont">
-    <w:name w:val="Default Paragraph Font"/>
-    <w:uiPriority w:val="1"/>
-    <w:semiHidden/>
-    <w:unhideWhenUsed/>
-  </w:style>
-  <w:style w:type="table" w:default="1" w:styleId="TableNormal">
-    <w:name w:val="Normal Table"/>
-    <w:uiPriority w:val="99"/>
-    <w:semiHidden/>
-    <w:unhideWhenUsed/>
-    <w:tblPr>
-      <w:tblInd w:w="0" w:type="dxa"/>
-      <w:tblCellMar>
-        <w:top w:w="0" w:type="dxa"/>
-        <w:left w:w="108" w:type="dxa"/>
-        <w:bottom w:w="0" w:type="dxa"/>
-        <w:right w:w="108" w:type="dxa"/>
-      </w:tblCellMar>
-    </w:tblPr>
-  </w:style>
-  <w:style w:type="numbering" w:default="1" w:styleId="NoList">
-    <w:name w:val="No List"/>
-    <w:uiPriority w:val="99"/>
-    <w:semiHidden/>
-    <w:unhideWhenUsed/>
-  </w:style>
-  <w:style w:type="character" w:styleId="PlaceholderText">
-    <w:name w:val="Placeholder Text"/>
-    <w:basedOn w:val="DefaultParagraphFont"/>
-    <w:uiPriority w:val="99"/>
-    <w:semiHidden/>
-    <w:rsid w:val="00261B5E"/>
-    <w:rPr>
-      <w:color w:val="808080"/>
-    </w:rPr>
-  </w:style>
-  <w:style w:type="paragraph" w:customStyle="1" w:styleId="0DFF5647BCC54914BC69346A273609B2">
-    <w:name w:val="0DFF5647BCC54914BC69346A273609B2"/>
-  </w:style>
-  <w:style w:type="paragraph" w:customStyle="1" w:styleId="3EEC0A3E659B48D6849447A83A358115">
-    <w:name w:val="3EEC0A3E659B48D6849447A83A358115"/>
-    <w:rsid w:val="00261B5E"/>
-  </w:style>
-  <w:style w:type="paragraph" w:customStyle="1" w:styleId="266DEF8984472846BFF5E80E511787D9">
-    <w:name w:val="266DEF8984472846BFF5E80E511787D9"/>
-    <w:rsid w:val="001C3238"/>
-    <w:pPr>
-      <w:spacing w:after="0" w:line="240" w:lineRule="auto"/>
-    </w:pPr>
-    <w:rPr>
-      <w:sz w:val="24"/>
-      <w:szCs w:val="24"/>
-      <w:lang w:val="en-US" w:eastAsia="ja-JP"/>
-    </w:rPr>
-  </w:style>
-  <w:style w:type="paragraph" w:customStyle="1" w:styleId="7A94F1E072C0D546841FC1135D483B19">
-    <w:name w:val="7A94F1E072C0D546841FC1135D483B19"/>
-    <w:rsid w:val="001C3238"/>
-    <w:pPr>
-      <w:spacing w:after="0" w:line="240" w:lineRule="auto"/>
-    </w:pPr>
-    <w:rPr>
-      <w:sz w:val="24"/>
-      <w:szCs w:val="24"/>
-      <w:lang w:val="en-US" w:eastAsia="ja-JP"/>
-    </w:rPr>
-  </w:style>
-  <w:style w:type="paragraph" w:customStyle="1" w:styleId="2E4158660A4AE5438F0B94B684DCB5A3">
-    <w:name w:val="2E4158660A4AE5438F0B94B684DCB5A3"/>
-    <w:rsid w:val="001C3238"/>
-    <w:pPr>
-      <w:spacing w:after="0" w:line="240" w:lineRule="auto"/>
-    </w:pPr>
-    <w:rPr>
-      <w:sz w:val="24"/>
-      <w:szCs w:val="24"/>
-      <w:lang w:val="en-US" w:eastAsia="ja-JP"/>
-    </w:rPr>
-  </w:style>
-  <w:style w:type="paragraph" w:customStyle="1" w:styleId="AC7482F84A33DE4FB6158FAB70F1D1DE">
-    <w:name w:val="AC7482F84A33DE4FB6158FAB70F1D1DE"/>
-    <w:rsid w:val="001C3238"/>
-    <w:pPr>
-      <w:spacing w:after="0" w:line="240" w:lineRule="auto"/>
-    </w:pPr>
-    <w:rPr>
-      <w:sz w:val="24"/>
-      <w:szCs w:val="24"/>
-      <w:lang w:val="en-US" w:eastAsia="ja-JP"/>
-    </w:rPr>
-  </w:style>
-  <w:style w:type="paragraph" w:customStyle="1" w:styleId="AD7B37D4625FFA43BDD2A1C462412647">
-    <w:name w:val="AD7B37D4625FFA43BDD2A1C462412647"/>
-    <w:rsid w:val="001C3238"/>
-    <w:pPr>
-      <w:spacing w:after="0" w:line="240" w:lineRule="auto"/>
-    </w:pPr>
-    <w:rPr>
-      <w:sz w:val="24"/>
-      <w:szCs w:val="24"/>
-      <w:lang w:val="en-US" w:eastAsia="ja-JP"/>
-    </w:rPr>
-  </w:style>
-  <w:style w:type="paragraph" w:customStyle="1" w:styleId="2DFE04EE37795B47927EEC7DFDAB070A">
-    <w:name w:val="2DFE04EE37795B47927EEC7DFDAB070A"/>
-    <w:rsid w:val="001C3238"/>
-    <w:pPr>
-      <w:spacing w:after="0" w:line="240" w:lineRule="auto"/>
-    </w:pPr>
-    <w:rPr>
-      <w:sz w:val="24"/>
-      <w:szCs w:val="24"/>
-      <w:lang w:val="en-US" w:eastAsia="ja-JP"/>
-    </w:rPr>
-  </w:style>
-</w:styles>
-</file>
-
-<file path=word/glossary/stylesWithEffects.xml><?xml version="1.0" encoding="utf-8"?>
-<w:styles xmlns:wpc="http://schemas.microsoft.com/office/word/2010/wordprocessingCanvas" xmlns:mo="http://schemas.microsoft.com/office/mac/office/2008/main" xmlns:mc="http://schemas.openxmlformats.org/markup-compatibility/2006" xmlns:mv="urn:schemas-microsoft-com:mac:vml" xmlns:o="urn:schemas-microsoft-com:office:office" xmlns:r="http://schemas.openxmlformats.org/officeDocument/2006/relationships" xmlns:m="http://schemas.openxmlformats.org/officeDocument/2006/math" xmlns:v="urn:schemas-microsoft-com:vml" xmlns:wp14="http://schemas.microsoft.com/office/word/2010/wordprocessingDrawing" xmlns:wp="http://schemas.openxmlformats.org/drawingml/2006/wordprocessingDrawing" xmlns:w10="urn:schemas-microsoft-com:office:word" xmlns:w="http://schemas.openxmlformats.org/wordprocessingml/2006/main" xmlns:w14="http://schemas.microsoft.com/office/word/2010/wordml" xmlns:wpg="http://schemas.microsoft.com/office/word/2010/wordprocessingGroup" xmlns:wpi="http://schemas.microsoft.com/office/word/2010/wordprocessingInk" xmlns:wne="http://schemas.microsoft.com/office/word/2006/wordml" xmlns:wps="http://schemas.microsoft.com/office/word/2010/wordprocessingShape" mc:Ignorable="w14 wp14">
-  <w:docDefaults>
-    <w:rPrDefault>
-      <w:rPr>
-        <w:rFonts w:asciiTheme="minorHAnsi" w:eastAsiaTheme="minorEastAsia" w:hAnsiTheme="minorHAnsi" w:cstheme="minorBidi"/>
-        <w:sz w:val="22"/>
-        <w:szCs w:val="22"/>
-        <w:lang w:val="en-GB" w:eastAsia="en-GB" w:bidi="ar-SA"/>
-      </w:rPr>
-    </w:rPrDefault>
-    <w:pPrDefault>
-      <w:pPr>
-        <w:spacing w:after="200" w:line="276" w:lineRule="auto"/>
-      </w:pPr>
-    </w:pPrDefault>
-  </w:docDefaults>
-  <w:latentStyles w:defLockedState="0" w:defUIPriority="99" w:defSemiHidden="1" w:defUnhideWhenUsed="1" w:defQFormat="0" w:count="276">
-    <w:lsdException w:name="Normal" w:semiHidden="0" w:uiPriority="0" w:unhideWhenUsed="0" w:qFormat="1"/>
-    <w:lsdException w:name="heading 1" w:semiHidden="0" w:uiPriority="9" w:unhideWhenUsed="0" w:qFormat="1"/>
-    <w:lsdException w:name="heading 2" w:uiPriority="9" w:qFormat="1"/>
-    <w:lsdException w:name="heading 3" w:uiPriority="9" w:qFormat="1"/>
-    <w:lsdException w:name="heading 4" w:uiPriority="9" w:qFormat="1"/>
-    <w:lsdException w:name="heading 5" w:uiPriority="9" w:qFormat="1"/>
-    <w:lsdException w:name="heading 6" w:uiPriority="9" w:qFormat="1"/>
-    <w:lsdException w:name="heading 7" w:uiPriority="9" w:qFormat="1"/>
-    <w:lsdException w:name="heading 8" w:uiPriority="9" w:qFormat="1"/>
-    <w:lsdException w:name="heading 9" w:uiPriority="9" w:qFormat="1"/>
-    <w:lsdException w:name="toc 1" w:uiPriority="39"/>
-    <w:lsdException w:name="toc 2" w:uiPriority="39"/>
-    <w:lsdException w:name="toc 3" w:uiPriority="39"/>
-    <w:lsdException w:name="toc 4" w:uiPriority="39"/>
-    <w:lsdException w:name="toc 5" w:uiPriority="39"/>
-    <w:lsdException w:name="toc 6" w:uiPriority="39"/>
-    <w:lsdException w:name="toc 7" w:uiPriority="39"/>
-    <w:lsdException w:name="toc 8" w:uiPriority="39"/>
-    <w:lsdException w:name="toc 9" w:uiPriority="39"/>
-    <w:lsdException w:name="caption" w:uiPriority="35" w:qFormat="1"/>
-    <w:lsdException w:name="Title" w:semiHidden="0" w:uiPriority="10" w:unhideWhenUsed="0" w:qFormat="1"/>
-    <w:lsdException w:name="Default Paragraph Font" w:uiPriority="1"/>
-    <w:lsdException w:name="Subtitle" w:semiHidden="0" w:uiPriority="11" w:unhideWhenUsed="0" w:qFormat="1"/>
-    <w:lsdException w:name="Strong" w:semiHidden="0" w:uiPriority="22" w:unhideWhenUsed="0" w:qFormat="1"/>
-    <w:lsdException w:name="Emphasis" w:semiHidden="0" w:uiPriority="20" w:unhideWhenUsed="0" w:qFormat="1"/>
-    <w:lsdException w:name="Table Grid" w:semiHidden="0" w:uiPriority="59" w:unhideWhenUsed="0"/>
-    <w:lsdException w:name="Placeholder Text" w:unhideWhenUsed="0"/>
-    <w:lsdException w:name="No Spacing" w:semiHidden="0" w:uiPriority="1" w:unhideWhenUsed="0" w:qFormat="1"/>
-    <w:lsdException w:name="Light Shading" w:semiHidden="0" w:uiPriority="60" w:unhideWhenUsed="0"/>
-    <w:lsdException w:name="Light List" w:semiHidden="0" w:uiPriority="61" w:unhideWhenUsed="0"/>
-    <w:lsdException w:name="Light Grid" w:semiHidden="0" w:uiPriority="62" w:unhideWhenUsed="0"/>
-    <w:lsdException w:name="Medium Shading 1" w:semiHidden="0" w:uiPriority="63" w:unhideWhenUsed="0"/>
-    <w:lsdException w:name="Medium Shading 2" w:semiHidden="0" w:uiPriority="64" w:unhideWhenUsed="0"/>
-    <w:lsdException w:name="Medium List 1" w:semiHidden="0" w:uiPriority="65" w:unhideWhenUsed="0"/>
-    <w:lsdException w:name="Medium List 2" w:semiHidden="0" w:uiPriority="66" w:unhideWhenUsed="0"/>
-    <w:lsdException w:name="Medium Grid 1" w:semiHidden="0" w:uiPriority="67" w:unhideWhenUsed="0"/>
-    <w:lsdException w:name="Medium Grid 2" w:semiHidden="0" w:uiPriority="68" w:unhideWhenUsed="0"/>
-    <w:lsdException w:name="Medium Grid 3" w:semiHidden="0" w:uiPriority="69" w:unhideWhenUsed="0"/>
-    <w:lsdException w:name="Dark List" w:semiHidden="0" w:uiPriority="70" w:unhideWhenUsed="0"/>
-    <w:lsdException w:name="Colorful Shading" w:semiHidden="0" w:uiPriority="71" w:unhideWhenUsed="0"/>
-    <w:lsdException w:name="Colorful List" w:semiHidden="0" w:uiPriority="72" w:unhideWhenUsed="0"/>
-    <w:lsdException w:name="Colorful Grid" w:semiHidden="0" w:uiPriority="73" w:unhideWhenUsed="0"/>
-    <w:lsdException w:name="Light Shading Accent 1" w:semiHidden="0" w:uiPriority="60" w:unhideWhenUsed="0"/>
-    <w:lsdException w:name="Light List Accent 1" w:semiHidden="0" w:uiPriority="61" w:unhideWhenUsed="0"/>
-    <w:lsdException w:name="Light Grid Accent 1" w:semiHidden="0" w:uiPriority="62" w:unhideWhenUsed="0"/>
-    <w:lsdException w:name="Medium Shading 1 Accent 1" w:semiHidden="0" w:uiPriority="63" w:unhideWhenUsed="0"/>
-    <w:lsdException w:name="Medium Shading 2 Accent 1" w:semiHidden="0" w:uiPriority="64" w:unhideWhenUsed="0"/>
-    <w:lsdException w:name="Medium List 1 Accent 1" w:semiHidden="0" w:uiPriority="65" w:unhideWhenUsed="0"/>
-    <w:lsdException w:name="Revision" w:unhideWhenUsed="0"/>
-    <w:lsdException w:name="List Paragraph" w:semiHidden="0" w:uiPriority="34" w:unhideWhenUsed="0" w:qFormat="1"/>
-    <w:lsdException w:name="Quote" w:semiHidden="0" w:uiPriority="29" w:unhideWhenUsed="0" w:qFormat="1"/>
-    <w:lsdException w:name="Intense Quote" w:semiHidden="0" w:uiPriority="30" w:unhideWhenUsed="0" w:qFormat="1"/>
-    <w:lsdException w:name="Medium List 2 Accent 1" w:semiHidden="0" w:uiPriority="66" w:unhideWhenUsed="0"/>
-    <w:lsdException w:name="Medium Grid 1 Accent 1" w:semiHidden="0" w:uiPriority="67" w:unhideWhenUsed="0"/>
-    <w:lsdException w:name="Medium Grid 2 Accent 1" w:semiHidden="0" w:uiPriority="68" w:unhideWhenUsed="0"/>
-    <w:lsdException w:name="Medium Grid 3 Accent 1" w:semiHidden="0" w:uiPriority="69" w:unhideWhenUsed="0"/>
-    <w:lsdException w:name="Dark List Accent 1" w:semiHidden="0" w:uiPriority="70" w:unhideWhenUsed="0"/>
-    <w:lsdException w:name="Colorful Shading Accent 1" w:semiHidden="0" w:uiPriority="71" w:unhideWhenUsed="0"/>
-    <w:lsdException w:name="Colorful List Accent 1" w:semiHidden="0" w:uiPriority="72" w:unhideWhenUsed="0"/>
-    <w:lsdException w:name="Colorful Grid Accent 1" w:semiHidden="0" w:uiPriority="73" w:unhideWhenUsed="0"/>
-    <w:lsdException w:name="Light Shading Accent 2" w:semiHidden="0" w:uiPriority="60" w:unhideWhenUsed="0"/>
-    <w:lsdException w:name="Light List Accent 2" w:semiHidden="0" w:uiPriority="61" w:unhideWhenUsed="0"/>
-    <w:lsdException w:name="Light Grid Accent 2" w:semiHidden="0" w:uiPriority="62" w:unhideWhenUsed="0"/>
-    <w:lsdException w:name="Medium Shading 1 Accent 2" w:semiHidden="0" w:uiPriority="63" w:unhideWhenUsed="0"/>
-    <w:lsdException w:name="Medium Shading 2 Accent 2" w:semiHidden="0" w:uiPriority="64" w:unhideWhenUsed="0"/>
-    <w:lsdException w:name="Medium List 1 Accent 2" w:semiHidden="0" w:uiPriority="65" w:unhideWhenUsed="0"/>
-    <w:lsdException w:name="Medium List 2 Accent 2" w:semiHidden="0" w:uiPriority="66" w:unhideWhenUsed="0"/>
-    <w:lsdException w:name="Medium Grid 1 Accent 2" w:semiHidden="0" w:uiPriority="67" w:unhideWhenUsed="0"/>
-    <w:lsdException w:name="Medium Grid 2 Accent 2" w:semiHidden="0" w:uiPriority="68" w:unhideWhenUsed="0"/>
-    <w:lsdException w:name="Medium Grid 3 Accent 2" w:semiHidden="0" w:uiPriority="69" w:unhideWhenUsed="0"/>
-    <w:lsdException w:name="Dark List Accent 2" w:semiHidden="0" w:uiPriority="70" w:unhideWhenUsed="0"/>
-    <w:lsdException w:name="Colorful Shading Accent 2" w:semiHidden="0" w:uiPriority="71" w:unhideWhenUsed="0"/>
-    <w:lsdException w:name="Colorful List Accent 2" w:semiHidden="0" w:uiPriority="72" w:unhideWhenUsed="0"/>
-    <w:lsdException w:name="Colorful Grid Accent 2" w:semiHidden="0" w:uiPriority="73" w:unhideWhenUsed="0"/>
-    <w:lsdException w:name="Light Shading Accent 3" w:semiHidden="0" w:uiPriority="60" w:unhideWhenUsed="0"/>
-    <w:lsdException w:name="Light List Accent 3" w:semiHidden="0" w:uiPriority="61" w:unhideWhenUsed="0"/>
-    <w:lsdException w:name="Light Grid Accent 3" w:semiHidden="0" w:uiPriority="62" w:unhideWhenUsed="0"/>
-    <w:lsdException w:name="Medium Shading 1 Accent 3" w:semiHidden="0" w:uiPriority="63" w:unhideWhenUsed="0"/>
-    <w:lsdException w:name="Medium Shading 2 Accent 3" w:semiHidden="0" w:uiPriority="64" w:unhideWhenUsed="0"/>
-    <w:lsdException w:name="Medium List 1 Accent 3" w:semiHidden="0" w:uiPriority="65" w:unhideWhenUsed="0"/>
-    <w:lsdException w:name="Medium List 2 Accent 3" w:semiHidden="0" w:uiPriority="66" w:unhideWhenUsed="0"/>
-    <w:lsdException w:name="Medium Grid 1 Accent 3" w:semiHidden="0" w:uiPriority="67" w:unhideWhenUsed="0"/>
-    <w:lsdException w:name="Medium Grid 2 Accent 3" w:semiHidden="0" w:uiPriority="68" w:unhideWhenUsed="0"/>
-    <w:lsdException w:name="Medium Grid 3 Accent 3" w:semiHidden="0" w:uiPriority="69" w:unhideWhenUsed="0"/>
-    <w:lsdException w:name="Dark List Accent 3" w:semiHidden="0" w:uiPriority="70" w:unhideWhenUsed="0"/>
-    <w:lsdException w:name="Colorful Shading Accent 3" w:semiHidden="0" w:uiPriority="71" w:unhideWhenUsed="0"/>
-    <w:lsdException w:name="Colorful List Accent 3" w:semiHidden="0" w:uiPriority="72" w:unhideWhenUsed="0"/>
-    <w:lsdException w:name="Colorful Grid Accent 3" w:semiHidden="0" w:uiPriority="73" w:unhideWhenUsed="0"/>
-    <w:lsdException w:name="Light Shading Accent 4" w:semiHidden="0" w:uiPriority="60" w:unhideWhenUsed="0"/>
-    <w:lsdException w:name="Light List Accent 4" w:semiHidden="0" w:uiPriority="61" w:unhideWhenUsed="0"/>
-    <w:lsdException w:name="Light Grid Accent 4" w:semiHidden="0" w:uiPriority="62" w:unhideWhenUsed="0"/>
-    <w:lsdException w:name="Medium Shading 1 Accent 4" w:semiHidden="0" w:uiPriority="63" w:unhideWhenUsed="0"/>
-    <w:lsdException w:name="Medium Shading 2 Accent 4" w:semiHidden="0" w:uiPriority="64" w:unhideWhenUsed="0"/>
-    <w:lsdException w:name="Medium List 1 Accent 4" w:semiHidden="0" w:uiPriority="65" w:unhideWhenUsed="0"/>
-    <w:lsdException w:name="Medium List 2 Accent 4" w:semiHidden="0" w:uiPriority="66" w:unhideWhenUsed="0"/>
-    <w:lsdException w:name="Medium Grid 1 Accent 4" w:semiHidden="0" w:uiPriority="67" w:unhideWhenUsed="0"/>
-    <w:lsdException w:name="Medium Grid 2 Accent 4" w:semiHidden="0" w:uiPriority="68" w:unhideWhenUsed="0"/>
-    <w:lsdException w:name="Medium Grid 3 Accent 4" w:semiHidden="0" w:uiPriority="69" w:unhideWhenUsed="0"/>
-    <w:lsdException w:name="Dark List Accent 4" w:semiHidden="0" w:uiPriority="70" w:unhideWhenUsed="0"/>
-    <w:lsdException w:name="Colorful Shading Accent 4" w:semiHidden="0" w:uiPriority="71" w:unhideWhenUsed="0"/>
-    <w:lsdException w:name="Colorful List Accent 4" w:semiHidden="0" w:uiPriority="72" w:unhideWhenUsed="0"/>
-    <w:lsdException w:name="Colorful Grid Accent 4" w:semiHidden="0" w:uiPriority="73" w:unhideWhenUsed="0"/>
-    <w:lsdException w:name="Light Shading Accent 5" w:semiHidden="0" w:uiPriority="60" w:unhideWhenUsed="0"/>
-    <w:lsdException w:name="Light List Accent 5" w:semiHidden="0" w:uiPriority="61" w:unhideWhenUsed="0"/>
-    <w:lsdException w:name="Light Grid Accent 5" w:semiHidden="0" w:uiPriority="62" w:unhideWhenUsed="0"/>
-    <w:lsdException w:name="Medium Shading 1 Accent 5" w:semiHidden="0" w:uiPriority="63" w:unhideWhenUsed="0"/>
-    <w:lsdException w:name="Medium Shading 2 Accent 5" w:semiHidden="0" w:uiPriority="64" w:unhideWhenUsed="0"/>
-    <w:lsdException w:name="Medium List 1 Accent 5" w:semiHidden="0" w:uiPriority="65" w:unhideWhenUsed="0"/>
-    <w:lsdException w:name="Medium List 2 Accent 5" w:semiHidden="0" w:uiPriority="66" w:unhideWhenUsed="0"/>
-    <w:lsdException w:name="Medium Grid 1 Accent 5" w:semiHidden="0" w:uiPriority="67" w:unhideWhenUsed="0"/>
-    <w:lsdException w:name="Medium Grid 2 Accent 5" w:semiHidden="0" w:uiPriority="68" w:unhideWhenUsed="0"/>
-    <w:lsdException w:name="Medium Grid 3 Accent 5" w:semiHidden="0" w:uiPriority="69" w:unhideWhenUsed="0"/>
-    <w:lsdException w:name="Dark List Accent 5" w:semiHidden="0" w:uiPriority="70" w:unhideWhenUsed="0"/>
-    <w:lsdException w:name="Colorful Shading Accent 5" w:semiHidden="0" w:uiPriority="71" w:unhideWhenUsed="0"/>
-    <w:lsdException w:name="Colorful List Accent 5" w:semiHidden="0" w:uiPriority="72" w:unhideWhenUsed="0"/>
-    <w:lsdException w:name="Colorful Grid Accent 5" w:semiHidden="0" w:uiPriority="73" w:unhideWhenUsed="0"/>
-    <w:lsdException w:name="Light Shading Accent 6" w:semiHidden="0" w:uiPriority="60" w:unhideWhenUsed="0"/>
-    <w:lsdException w:name="Light List Accent 6" w:semiHidden="0" w:uiPriority="61" w:unhideWhenUsed="0"/>
-    <w:lsdException w:name="Light Grid Accent 6" w:semiHidden="0" w:uiPriority="62" w:unhideWhenUsed="0"/>
-    <w:lsdException w:name="Medium Shading 1 Accent 6" w:semiHidden="0" w:uiPriority="63" w:unhideWhenUsed="0"/>
-    <w:lsdException w:name="Medium Shading 2 Accent 6" w:semiHidden="0" w:uiPriority="64" w:unhideWhenUsed="0"/>
-    <w:lsdException w:name="Medium List 1 Accent 6" w:semiHidden="0" w:uiPriority="65" w:unhideWhenUsed="0"/>
-    <w:lsdException w:name="Medium List 2 Accent 6" w:semiHidden="0" w:uiPriority="66" w:unhideWhenUsed="0"/>
-    <w:lsdException w:name="Medium Grid 1 Accent 6" w:semiHidden="0" w:uiPriority="67" w:unhideWhenUsed="0"/>
-    <w:lsdException w:name="Medium Grid 2 Accent 6" w:semiHidden="0" w:uiPriority="68" w:unhideWhenUsed="0"/>
-    <w:lsdException w:name="Medium Grid 3 Accent 6" w:semiHidden="0" w:uiPriority="69" w:unhideWhenUsed="0"/>
-    <w:lsdException w:name="Dark List Accent 6" w:semiHidden="0" w:uiPriority="70" w:unhideWhenUsed="0"/>
-    <w:lsdException w:name="Colorful Shading Accent 6" w:semiHidden="0" w:uiPriority="71" w:unhideWhenUsed="0"/>
-    <w:lsdException w:name="Colorful List Accent 6" w:semiHidden="0" w:uiPriority="72" w:unhideWhenUsed="0"/>
-    <w:lsdException w:name="Colorful Grid Accent 6" w:semiHidden="0" w:uiPriority="73" w:unhideWhenUsed="0"/>
-    <w:lsdException w:name="Subtle Emphasis" w:semiHidden="0" w:uiPriority="19" w:unhideWhenUsed="0" w:qFormat="1"/>
-    <w:lsdException w:name="Intense Emphasis" w:semiHidden="0" w:uiPriority="21" w:unhideWhenUsed="0" w:qFormat="1"/>
-    <w:lsdException w:name="Subtle Reference" w:semiHidden="0" w:uiPriority="31" w:unhideWhenUsed="0" w:qFormat="1"/>
-    <w:lsdException w:name="Intense Reference" w:semiHidden="0" w:uiPriority="32" w:unhideWhenUsed="0" w:qFormat="1"/>
-    <w:lsdException w:name="Book Title" w:semiHidden="0" w:uiPriority="33" w:unhideWhenUsed="0" w:qFormat="1"/>
-    <w:lsdException w:name="Bibliography" w:uiPriority="37"/>
-    <w:lsdException w:name="TOC Heading" w:uiPriority="39" w:qFormat="1"/>
+  <w:latentStyles w:defLockedState="0" w:defUIPriority="99" w:defSemiHidden="0" w:defUnhideWhenUsed="0" w:defQFormat="0" w:count="376">
+    <w:lsdException w:name="Normal" w:uiPriority="0" w:qFormat="1"/>
+    <w:lsdException w:name="heading 1" w:uiPriority="9" w:qFormat="1"/>
+    <w:lsdException w:name="heading 2" w:semiHidden="1" w:uiPriority="9" w:unhideWhenUsed="1" w:qFormat="1"/>
+    <w:lsdException w:name="heading 3" w:semiHidden="1" w:uiPriority="9" w:unhideWhenUsed="1" w:qFormat="1"/>
+    <w:lsdException w:name="heading 4" w:semiHidden="1" w:uiPriority="9" w:unhideWhenUsed="1" w:qFormat="1"/>
+    <w:lsdException w:name="heading 5" w:semiHidden="1" w:uiPriority="9" w:unhideWhenUsed="1" w:qFormat="1"/>
+    <w:lsdException w:name="heading 6" w:semiHidden="1" w:uiPriority="9" w:unhideWhenUsed="1" w:qFormat="1"/>
+    <w:lsdException w:name="heading 7" w:semiHidden="1" w:uiPriority="9" w:unhideWhenUsed="1" w:qFormat="1"/>
+    <w:lsdException w:name="heading 8" w:semiHidden="1" w:uiPriority="9" w:unhideWhenUsed="1" w:qFormat="1"/>
+    <w:lsdException w:name="heading 9" w:semiHidden="1" w:uiPriority="9" w:unhideWhenUsed="1" w:qFormat="1"/>
+    <w:lsdException w:name="index 1" w:semiHidden="1" w:unhideWhenUsed="1"/>
+    <w:lsdException w:name="index 2" w:semiHidden="1" w:unhideWhenUsed="1"/>
+    <w:lsdException w:name="index 3" w:semiHidden="1" w:unhideWhenUsed="1"/>
+    <w:lsdException w:name="index 4" w:semiHidden="1" w:unhideWhenUsed="1"/>
+    <w:lsdException w:name="index 5" w:semiHidden="1" w:unhideWhenUsed="1"/>
+    <w:lsdException w:name="index 6" w:semiHidden="1" w:unhideWhenUsed="1"/>
+    <w:lsdException w:name="index 7" w:semiHidden="1" w:unhideWhenUsed="1"/>
+    <w:lsdException w:name="index 8" w:semiHidden="1" w:unhideWhenUsed="1"/>
+    <w:lsdException w:name="index 9" w:semiHidden="1" w:unhideWhenUsed="1"/>
+    <w:lsdException w:name="toc 1" w:semiHidden="1" w:uiPriority="39" w:unhideWhenUsed="1"/>
+    <w:lsdException w:name="toc 2" w:semiHidden="1" w:uiPriority="39" w:unhideWhenUsed="1"/>
+    <w:lsdException w:name="toc 3" w:semiHidden="1" w:uiPriority="39" w:unhideWhenUsed="1"/>
+    <w:lsdException w:name="toc 4" w:semiHidden="1" w:uiPriority="39" w:unhideWhenUsed="1"/>
+    <w:lsdException w:name="toc 5" w:semiHidden="1" w:uiPriority="39" w:unhideWhenUsed="1"/>
+    <w:lsdException w:name="toc 6" w:semiHidden="1" w:uiPriority="39" w:unhideWhenUsed="1"/>
+    <w:lsdException w:name="toc 7" w:semiHidden="1" w:uiPriority="39" w:unhideWhenUsed="1"/>
+    <w:lsdException w:name="toc 8" w:semiHidden="1" w:uiPriority="39" w:unhideWhenUsed="1"/>
+    <w:lsdException w:name="toc 9" w:semiHidden="1" w:uiPriority="39" w:unhideWhenUsed="1"/>
+    <w:lsdException w:name="Normal Indent" w:semiHidden="1" w:unhideWhenUsed="1"/>
+    <w:lsdException w:name="footnote text" w:semiHidden="1" w:unhideWhenUsed="1"/>
+    <w:lsdException w:name="annotation text" w:semiHidden="1" w:unhideWhenUsed="1"/>
+    <w:lsdException w:name="header" w:semiHidden="1" w:unhideWhenUsed="1"/>
+    <w:lsdException w:name="footer" w:semiHidden="1" w:unhideWhenUsed="1"/>
+    <w:lsdException w:name="index heading" w:semiHidden="1" w:unhideWhenUsed="1"/>
+    <w:lsdException w:name="caption" w:semiHidden="1" w:uiPriority="35" w:unhideWhenUsed="1" w:qFormat="1"/>
+    <w:lsdException w:name="table of figures" w:semiHidden="1" w:unhideWhenUsed="1"/>
+    <w:lsdException w:name="envelope address" w:semiHidden="1" w:unhideWhenUsed="1"/>
+    <w:lsdException w:name="envelope return" w:semiHidden="1" w:unhideWhenUsed="1"/>
+    <w:lsdException w:name="footnote reference" w:semiHidden="1" w:unhideWhenUsed="1"/>
+    <w:lsdException w:name="annotation reference" w:semiHidden="1" w:unhideWhenUsed="1"/>
+    <w:lsdException w:name="line number" w:semiHidden="1" w:unhideWhenUsed="1"/>
+    <w:lsdException w:name="page number" w:semiHidden="1" w:unhideWhenUsed="1"/>
+    <w:lsdException w:name="endnote reference" w:semiHidden="1" w:unhideWhenUsed="1"/>
+    <w:lsdException w:name="endnote text" w:semiHidden="1" w:unhideWhenUsed="1"/>
+    <w:lsdException w:name="table of authorities" w:semiHidden="1" w:unhideWhenUsed="1"/>
+    <w:lsdException w:name="macro" w:semiHidden="1" w:unhideWhenUsed="1"/>
+    <w:lsdException w:name="toa heading" w:semiHidden="1" w:unhideWhenUsed="1"/>
+    <w:lsdException w:name="List" w:semiHidden="1" w:unhideWhenUsed="1"/>
+    <w:lsdException w:name="List Bullet" w:semiHidden="1" w:unhideWhenUsed="1"/>
+    <w:lsdException w:name="List Number" w:semiHidden="1" w:unhideWhenUsed="1"/>
+    <w:lsdException w:name="List 2" w:semiHidden="1" w:unhideWhenUsed="1"/>
+    <w:lsdException w:name="List 3" w:semiHidden="1" w:unhideWhenUsed="1"/>
+    <w:lsdException w:name="List 4" w:semiHidden="1" w:unhideWhenUsed="1"/>
+    <w:lsdException w:name="List 5" w:semiHidden="1" w:unhideWhenUsed="1"/>
+    <w:lsdException w:name="List Bullet 2" w:semiHidden="1" w:unhideWhenUsed="1"/>
+    <w:lsdException w:name="List Bullet 3" w:semiHidden="1" w:unhideWhenUsed="1"/>
+    <w:lsdException w:name="List Bullet 4" w:semiHidden="1" w:unhideWhenUsed="1"/>
+    <w:lsdException w:name="List Bullet 5" w:semiHidden="1" w:unhideWhenUsed="1"/>
+    <w:lsdException w:name="List Number 2" w:semiHidden="1" w:unhideWhenUsed="1"/>
+    <w:lsdException w:name="List Number 3" w:semiHidden="1" w:unhideWhenUsed="1"/>
+    <w:lsdException w:name="List Number 4" w:semiHidden="1" w:unhideWhenUsed="1"/>
+    <w:lsdException w:name="List Number 5" w:semiHidden="1" w:unhideWhenUsed="1"/>
+    <w:lsdException w:name="Title" w:uiPriority="10" w:qFormat="1"/>
+    <w:lsdException w:name="Closing" w:semiHidden="1" w:unhideWhenUsed="1"/>
+    <w:lsdException w:name="Signature" w:semiHidden="1" w:unhideWhenUsed="1"/>
+    <w:lsdException w:name="Default Paragraph Font" w:semiHidden="1" w:uiPriority="1" w:unhideWhenUsed="1"/>
+    <w:lsdException w:name="Body Text" w:semiHidden="1" w:unhideWhenUsed="1"/>
+    <w:lsdException w:name="Body Text Indent" w:semiHidden="1" w:unhideWhenUsed="1"/>
+    <w:lsdException w:name="List Continue" w:semiHidden="1" w:unhideWhenUsed="1"/>
+    <w:lsdException w:name="List Continue 2" w:semiHidden="1" w:unhideWhenUsed="1"/>
+    <w:lsdException w:name="List Continue 3" w:semiHidden="1" w:unhideWhenUsed="1"/>
+    <w:lsdException w:name="List Continue 4" w:semiHidden="1" w:unhideWhenUsed="1"/>
+    <w:lsdException w:name="List Continue 5" w:semiHidden="1" w:unhideWhenUsed="1"/>
+    <w:lsdException w:name="Message Header" w:semiHidden="1" w:unhideWhenUsed="1"/>
+    <w:lsdException w:name="Subtitle" w:uiPriority="11" w:qFormat="1"/>
+    <w:lsdException w:name="Salutation" w:semiHidden="1" w:unhideWhenUsed="1"/>
+    <w:lsdException w:name="Date" w:semiHidden="1" w:unhideWhenUsed="1"/>
+    <w:lsdException w:name="Body Text First Indent" w:semiHidden="1" w:unhideWhenUsed="1"/>
+    <w:lsdException w:name="Body Text First Indent 2" w:semiHidden="1" w:unhideWhenUsed="1"/>
+    <w:lsdException w:name="Note Heading" w:semiHidden="1" w:unhideWhenUsed="1"/>
+    <w:lsdException w:name="Body Text 2" w:semiHidden="1" w:unhideWhenUsed="1"/>
+    <w:lsdException w:name="Body Text 3" w:semiHidden="1" w:unhideWhenUsed="1"/>
+    <w:lsdException w:name="Body Text Indent 2" w:semiHidden="1" w:unhideWhenUsed="1"/>
+    <w:lsdException w:name="Body Text Indent 3" w:semiHidden="1" w:unhideWhenUsed="1"/>
+    <w:lsdException w:name="Block Text" w:semiHidden="1" w:unhideWhenUsed="1"/>
+    <w:lsdException w:name="Hyperlink" w:semiHidden="1" w:unhideWhenUsed="1"/>
+    <w:lsdException w:name="FollowedHyperlink" w:semiHidden="1" w:unhideWhenUsed="1"/>
+    <w:lsdException w:name="Strong" w:uiPriority="22" w:qFormat="1"/>
+    <w:lsdException w:name="Emphasis" w:uiPriority="20" w:qFormat="1"/>
+    <w:lsdException w:name="Document Map" w:semiHidden="1" w:unhideWhenUsed="1"/>
+    <w:lsdException w:name="Plain Text" w:semiHidden="1" w:unhideWhenUsed="1"/>
+    <w:lsdException w:name="E-mail Signature" w:semiHidden="1" w:unhideWhenUsed="1"/>
+    <w:lsdException w:name="HTML Top of Form" w:semiHidden="1" w:unhideWhenUsed="1"/>
+    <w:lsdException w:name="HTML Bottom of Form" w:semiHidden="1" w:unhideWhenUsed="1"/>
+    <w:lsdException w:name="Normal (Web)" w:semiHidden="1" w:unhideWhenUsed="1"/>
+    <w:lsdException w:name="HTML Acronym" w:semiHidden="1" w:unhideWhenUsed="1"/>
+    <w:lsdException w:name="HTML Address" w:semiHidden="1" w:unhideWhenUsed="1"/>
+    <w:lsdException w:name="HTML Cite" w:semiHidden="1" w:unhideWhenUsed="1"/>
+    <w:lsdException w:name="HTML Code" w:semiHidden="1" w:unhideWhenUsed="1"/>
+    <w:lsdException w:name="HTML Definition" w:semiHidden="1" w:unhideWhenUsed="1"/>
+    <w:lsdException w:name="HTML Keyboard" w:semiHidden="1" w:unhideWhenUsed="1"/>
+    <w:lsdException w:name="HTML Preformatted" w:semiHidden="1" w:unhideWhenUsed="1"/>
+    <w:lsdException w:name="HTML Sample" w:semiHidden="1" w:unhideWhenUsed="1"/>
+    <w:lsdException w:name="HTML Typewriter" w:semiHidden="1" w:unhideWhenUsed="1"/>
+    <w:lsdException w:name="HTML Variable" w:semiHidden="1" w:unhideWhenUsed="1"/>
+    <w:lsdException w:name="Normal Table" w:semiHidden="1" w:unhideWhenUsed="1"/>
+    <w:lsdException w:name="annotation subject" w:semiHidden="1" w:unhideWhenUsed="1"/>
+    <w:lsdException w:name="No List" w:semiHidden="1" w:unhideWhenUsed="1"/>
+    <w:lsdException w:name="Outline List 1" w:semiHidden="1" w:unhideWhenUsed="1"/>
+    <w:lsdException w:name="Outline List 2" w:semiHidden="1" w:unhideWhenUsed="1"/>
+    <w:lsdException w:name="Outline List 3" w:semiHidden="1" w:unhideWhenUsed="1"/>
+    <w:lsdException w:name="Table Simple 1" w:semiHidden="1" w:unhideWhenUsed="1"/>
+    <w:lsdException w:name="Table Simple 2" w:semiHidden="1" w:unhideWhenUsed="1"/>
+    <w:lsdException w:name="Table Simple 3" w:semiHidden="1" w:unhideWhenUsed="1"/>
+    <w:lsdException w:name="Table Classic 1" w:semiHidden="1" w:unhideWhenUsed="1"/>
+    <w:lsdException w:name="Table Classic 2" w:semiHidden="1" w:unhideWhenUsed="1"/>
+    <w:lsdException w:name="Table Classic 3" w:semiHidden="1" w:unhideWhenUsed="1"/>
+    <w:lsdException w:name="Table Classic 4" w:semiHidden="1" w:unhideWhenUsed="1"/>
+    <w:lsdException w:name="Table Colorful 1" w:semiHidden="1" w:unhideWhenUsed="1"/>
+    <w:lsdException w:name="Table Colorful 2" w:semiHidden="1" w:unhideWhenUsed="1"/>
+    <w:lsdException w:name="Table Colorful 3" w:semiHidden="1" w:unhideWhenUsed="1"/>
+    <w:lsdException w:name="Table Columns 1" w:semiHidden="1" w:unhideWhenUsed="1"/>
+    <w:lsdException w:name="Table Columns 2" w:semiHidden="1" w:unhideWhenUsed="1"/>
+    <w:lsdException w:name="Table Columns 3" w:semiHidden="1" w:unhideWhenUsed="1"/>
+    <w:lsdException w:name="Table Columns 4" w:semiHidden="1" w:unhideWhenUsed="1"/>
+    <w:lsdException w:name="Table Columns 5" w:semiHidden="1" w:unhideWhenUsed="1"/>
+    <w:lsdException w:name="Table Grid 1" w:semiHidden="1" w:unhideWhenUsed="1"/>
+    <w:lsdException w:name="Table Grid 2" w:semiHidden="1" w:unhideWhenUsed="1"/>
+    <w:lsdException w:name="Table Grid 3" w:semiHidden="1" w:unhideWhenUsed="1"/>
+    <w:lsdException w:name="Table Grid 4" w:semiHidden="1" w:unhideWhenUsed="1"/>
+    <w:lsdException w:name="Table Grid 5" w:semiHidden="1" w:unhideWhenUsed="1"/>
+    <w:lsdException w:name="Table Grid 6" w:semiHidden="1" w:unhideWhenUsed="1"/>
+    <w:lsdException w:name="Table Grid 7" w:semiHidden="1" w:unhideWhenUsed="1"/>
+    <w:lsdException w:name="Table Grid 8" w:semiHidden="1" w:unhideWhenUsed="1"/>
+    <w:lsdException w:name="Table List 1" w:semiHidden="1" w:unhideWhenUsed="1"/>
+    <w:lsdException w:name="Table List 2" w:semiHidden="1" w:unhideWhenUsed="1"/>
+    <w:lsdException w:name="Table List 3" w:semiHidden="1" w:unhideWhenUsed="1"/>
+    <w:lsdException w:name="Table List 4" w:semiHidden="1" w:unhideWhenUsed="1"/>
+    <w:lsdException w:name="Table List 5" w:semiHidden="1" w:unhideWhenUsed="1"/>
+    <w:lsdException w:name="Table List 6" w:semiHidden="1" w:unhideWhenUsed="1"/>
+    <w:lsdException w:name="Table List 7" w:semiHidden="1" w:unhideWhenUsed="1"/>
+    <w:lsdException w:name="Table List 8" w:semiHidden="1" w:unhideWhenUsed="1"/>
+    <w:lsdException w:name="Table 3D effects 1" w:semiHidden="1" w:unhideWhenUsed="1"/>
+    <w:lsdException w:name="Table 3D effects 2" w:semiHidden="1" w:unhideWhenUsed="1"/>
+    <w:lsdException w:name="Table 3D effects 3" w:semiHidden="1" w:unhideWhenUsed="1"/>
+    <w:lsdException w:name="Table Contemporary" w:semiHidden="1" w:unhideWhenUsed="1"/>
+    <w:lsdException w:name="Table Elegant" w:semiHidden="1" w:unhideWhenUsed="1"/>
+    <w:lsdException w:name="Table Professional" w:semiHidden="1" w:unhideWhenUsed="1"/>
+    <w:lsdException w:name="Table Subtle 1" w:semiHidden="1" w:unhideWhenUsed="1"/>
+    <w:lsdException w:name="Table Subtle 2" w:semiHidden="1" w:unhideWhenUsed="1"/>
+    <w:lsdException w:name="Table Web 1" w:semiHidden="1" w:unhideWhenUsed="1"/>
+    <w:lsdException w:name="Table Web 2" w:semiHidden="1" w:unhideWhenUsed="1"/>
+    <w:lsdException w:name="Table Web 3" w:semiHidden="1" w:unhideWhenUsed="1"/>
+    <w:lsdException w:name="Balloon Text" w:semiHidden="1" w:unhideWhenUsed="1"/>
+    <w:lsdException w:name="Table Grid" w:uiPriority="59"/>
+    <w:lsdException w:name="Table Theme" w:semiHidden="1" w:unhideWhenUsed="1"/>
+    <w:lsdException w:name="Placeholder Text" w:semiHidden="1"/>
+    <w:lsdException w:name="No Spacing" w:uiPriority="1" w:qFormat="1"/>
+    <w:lsdException w:name="Light Shading" w:uiPriority="60"/>
+    <w:lsdException w:name="Light List" w:uiPriority="61"/>
+    <w:lsdException w:name="Light Grid" w:uiPriority="62"/>
+    <w:lsdException w:name="Medium Shading 1" w:uiPriority="63"/>
+    <w:lsdException w:name="Medium Shading 2" w:uiPriority="64"/>
+    <w:lsdException w:name="Medium List 1" w:uiPriority="65"/>
+    <w:lsdException w:name="Medium List 2" w:uiPriority="66"/>
+    <w:lsdException w:name="Medium Grid 1" w:uiPriority="67"/>
+    <w:lsdException w:name="Medium Grid 2" w:uiPriority="68"/>
+    <w:lsdException w:name="Medium Grid 3" w:uiPriority="69"/>
+    <w:lsdException w:name="Dark List" w:uiPriority="70"/>
+    <w:lsdException w:name="Colorful Shading" w:uiPriority="71"/>
+    <w:lsdException w:name="Colorful List" w:uiPriority="72"/>
+    <w:lsdException w:name="Colorful Grid" w:uiPriority="73"/>
+    <w:lsdException w:name="Light Shading Accent 1" w:uiPriority="60"/>
+    <w:lsdException w:name="Light List Accent 1" w:uiPriority="61"/>
+    <w:lsdException w:name="Light Grid Accent 1" w:uiPriority="62"/>
+    <w:lsdException w:name="Medium Shading 1 Accent 1" w:uiPriority="63"/>
+    <w:lsdException w:name="Medium Shading 2 Accent 1" w:uiPriority="64"/>
+    <w:lsdException w:name="Medium List 1 Accent 1" w:uiPriority="65"/>
+    <w:lsdException w:name="Revision" w:semiHidden="1"/>
+    <w:lsdException w:name="List Paragraph" w:uiPriority="34" w:qFormat="1"/>
+    <w:lsdException w:name="Quote" w:uiPriority="29" w:qFormat="1"/>
+    <w:lsdException w:name="Intense Quote" w:uiPriority="30" w:qFormat="1"/>
+    <w:lsdException w:name="Medium List 2 Accent 1" w:uiPriority="66"/>
+    <w:lsdException w:name="Medium Grid 1 Accent 1" w:uiPriority="67"/>
+    <w:lsdException w:name="Medium Grid 2 Accent 1" w:uiPriority="68"/>
+    <w:lsdException w:name="Medium Grid 3 Accent 1" w:uiPriority="69"/>
+    <w:lsdException w:name="Dark List Accent 1" w:uiPriority="70"/>
+    <w:lsdException w:name="Colorful Shading Accent 1" w:uiPriority="71"/>
+    <w:lsdException w:name="Colorful List Accent 1" w:uiPriority="72"/>
+    <w:lsdException w:name="Colorful Grid Accent 1" w:uiPriority="73"/>
+    <w:lsdException w:name="Light Shading Accent 2" w:uiPriority="60"/>
+    <w:lsdException w:name="Light List Accent 2" w:uiPriority="61"/>
+    <w:lsdException w:name="Light Grid Accent 2" w:uiPriority="62"/>
+    <w:lsdException w:name="Medium Shading 1 Accent 2" w:uiPriority="63"/>
+    <w:lsdException w:name="Medium Shading 2 Accent 2" w:uiPriority="64"/>
+    <w:lsdException w:name="Medium List 1 Accent 2" w:uiPriority="65"/>
+    <w:lsdException w:name="Medium List 2 Accent 2" w:uiPriority="66"/>
+    <w:lsdException w:name="Medium Grid 1 Accent 2" w:uiPriority="67"/>
+    <w:lsdException w:name="Medium Grid 2 Accent 2" w:uiPriority="68"/>
+    <w:lsdException w:name="Medium Grid 3 Accent 2" w:uiPriority="69"/>
+    <w:lsdException w:name="Dark List Accent 2" w:uiPriority="70"/>
+    <w:lsdException w:name="Colorful Shading Accent 2" w:uiPriority="71"/>
+    <w:lsdException w:name="Colorful List Accent 2" w:uiPriority="72"/>
+    <w:lsdException w:name="Colorful Grid Accent 2" w:uiPriority="73"/>
+    <w:lsdException w:name="Light Shading Accent 3" w:uiPriority="60"/>
+    <w:lsdException w:name="Light List Accent 3" w:uiPriority="61"/>
+    <w:lsdException w:name="Light Grid Accent 3" w:uiPriority="62"/>
+    <w:lsdException w:name="Medium Shading 1 Accent 3" w:uiPriority="63"/>
+    <w:lsdException w:name="Medium Shading 2 Accent 3" w:uiPriority="64"/>
+    <w:lsdException w:name="Medium List 1 Accent 3" w:uiPriority="65"/>
+    <w:lsdException w:name="Medium List 2 Accent 3" w:uiPriority="66"/>
+    <w:lsdException w:name="Medium Grid 1 Accent 3" w:uiPriority="67"/>
+    <w:lsdException w:name="Medium Grid 2 Accent 3" w:uiPriority="68"/>
+    <w:lsdException w:name="Medium Grid 3 Accent 3" w:uiPriority="69"/>
+    <w:lsdException w:name="Dark List Accent 3" w:uiPriority="70"/>
+    <w:lsdException w:name="Colorful Shading Accent 3" w:uiPriority="71"/>
+    <w:lsdException w:name="Colorful List Accent 3" w:uiPriority="72"/>
+    <w:lsdException w:name="Colorful Grid Accent 3" w:uiPriority="73"/>
+    <w:lsdException w:name="Light Shading Accent 4" w:uiPriority="60"/>
+    <w:lsdException w:name="Light List Accent 4" w:uiPriority="61"/>
+    <w:lsdException w:name="Light Grid Accent 4" w:uiPriority="62"/>
+    <w:lsdException w:name="Medium Shading 1 Accent 4" w:uiPriority="63"/>
+    <w:lsdException w:name="Medium Shading 2 Accent 4" w:uiPriority="64"/>
+    <w:lsdException w:name="Medium List 1 Accent 4" w:uiPriority="65"/>
+    <w:lsdException w:name="Medium List 2 Accent 4" w:uiPriority="66"/>
+    <w:lsdException w:name="Medium Grid 1 Accent 4" w:uiPriority="67"/>
+    <w:lsdException w:name="Medium Grid 2 Accent 4" w:uiPriority="68"/>
+    <w:lsdException w:name="Medium Grid 3 Accent 4" w:uiPriority="69"/>
+    <w:lsdException w:name="Dark List Accent 4" w:uiPriority="70"/>
+    <w:lsdException w:name="Colorful Shading Accent 4" w:uiPriority="71"/>
+    <w:lsdException w:name="Colorful List Accent 4" w:uiPriority="72"/>
+    <w:lsdException w:name="Colorful Grid Accent 4" w:uiPriority="73"/>
+    <w:lsdException w:name="Light Shading Accent 5" w:uiPriority="60"/>
+    <w:lsdException w:name="Light List Accent 5" w:uiPriority="61"/>
+    <w:lsdException w:name="Light Grid Accent 5" w:uiPriority="62"/>
+    <w:lsdException w:name="Medium Shading 1 Accent 5" w:uiPriority="63"/>
+    <w:lsdException w:name="Medium Shading 2 Accent 5" w:uiPriority="64"/>
+    <w:lsdException w:name="Medium List 1 Accent 5" w:uiPriority="65"/>
+    <w:lsdException w:name="Medium List 2 Accent 5" w:uiPriority="66"/>
+    <w:lsdException w:name="Medium Grid 1 Accent 5" w:uiPriority="67"/>
+    <w:lsdException w:name="Medium Grid 2 Accent 5" w:uiPriority="68"/>
+    <w:lsdException w:name="Medium Grid 3 Accent 5" w:uiPriority="69"/>
+    <w:lsdException w:name="Dark List Accent 5" w:uiPriority="70"/>
+    <w:lsdException w:name="Colorful Shading Accent 5" w:uiPriority="71"/>
+    <w:lsdException w:name="Colorful List Accent 5" w:uiPriority="72"/>
+    <w:lsdException w:name="Colorful Grid Accent 5" w:uiPriority="73"/>
+    <w:lsdException w:name="Light Shading Accent 6" w:uiPriority="60"/>
+    <w:lsdException w:name="Light List Accent 6" w:uiPriority="61"/>
+    <w:lsdException w:name="Light Grid Accent 6" w:uiPriority="62"/>
+    <w:lsdException w:name="Medium Shading 1 Accent 6" w:uiPriority="63"/>
+    <w:lsdException w:name="Medium Shading 2 Accent 6" w:uiPriority="64"/>
+    <w:lsdException w:name="Medium List 1 Accent 6" w:uiPriority="65"/>
+    <w:lsdException w:name="Medium List 2 Accent 6" w:uiPriority="66"/>
+    <w:lsdException w:name="Medium Grid 1 Accent 6" w:uiPriority="67"/>
+    <w:lsdException w:name="Medium Grid 2 Accent 6" w:uiPriority="68"/>
+    <w:lsdException w:name="Medium Grid 3 Accent 6" w:uiPriority="69"/>
+    <w:lsdException w:name="Dark List Accent 6" w:uiPriority="70"/>
+    <w:lsdException w:name="Colorful Shading Accent 6" w:uiPriority="71"/>
+    <w:lsdException w:name="Colorful List Accent 6" w:uiPriority="72"/>
+    <w:lsdException w:name="Colorful Grid Accent 6" w:uiPriority="73"/>
+    <w:lsdException w:name="Subtle Emphasis" w:uiPriority="19" w:qFormat="1"/>
+    <w:lsdException w:name="Intense Emphasis" w:uiPriority="21" w:qFormat="1"/>
+    <w:lsdException w:name="Subtle Reference" w:uiPriority="31" w:qFormat="1"/>
+    <w:lsdException w:name="Intense Reference" w:uiPriority="32" w:qFormat="1"/>
+    <w:lsdException w:name="Book Title" w:uiPriority="33" w:qFormat="1"/>
+    <w:lsdException w:name="Bibliography" w:semiHidden="1" w:uiPriority="37" w:unhideWhenUsed="1"/>
+    <w:lsdException w:name="TOC Heading" w:semiHidden="1" w:uiPriority="39" w:unhideWhenUsed="1" w:qFormat="1"/>
+    <w:lsdException w:name="Plain Table 5" w:semiHidden="1" w:unhideWhenUsed="1"/>
+    <w:lsdException w:name="Grid Table Light" w:semiHidden="1" w:unhideWhenUsed="1"/>
+    <w:lsdException w:name="Grid Table 1 Light" w:semiHidden="1" w:unhideWhenUsed="1"/>
+    <w:lsdException w:name="Grid Table 2" w:semiHidden="1" w:unhideWhenUsed="1"/>
+    <w:lsdException w:name="Grid Table 3" w:semiHidden="1" w:unhideWhenUsed="1"/>
+    <w:lsdException w:name="Grid Table 4" w:uiPriority="49"/>
+    <w:lsdException w:name="Grid Table 5 Dark" w:uiPriority="50"/>
+    <w:lsdException w:name="Grid Table 6 Colorful" w:uiPriority="51"/>
+    <w:lsdException w:name="Grid Table 7 Colorful" w:uiPriority="52"/>
+    <w:lsdException w:name="Grid Table 1 Light Accent 1" w:uiPriority="46"/>
+    <w:lsdException w:name="Grid Table 2 Accent 1" w:uiPriority="47"/>
+    <w:lsdException w:name="Grid Table 3 Accent 1" w:uiPriority="48"/>
+    <w:lsdException w:name="Grid Table 4 Accent 1" w:uiPriority="49"/>
+    <w:lsdException w:name="Grid Table 5 Dark Accent 1" w:uiPriority="50"/>
+    <w:lsdException w:name="Grid Table 6 Colorful Accent 1" w:uiPriority="51"/>
+    <w:lsdException w:name="Grid Table 7 Colorful Accent 1" w:uiPriority="52"/>
+    <w:lsdException w:name="Grid Table 1 Light Accent 2" w:uiPriority="46"/>
+    <w:lsdException w:name="Grid Table 2 Accent 2" w:uiPriority="47"/>
+    <w:lsdException w:name="Grid Table 3 Accent 2" w:uiPriority="48"/>
+    <w:lsdException w:name="Grid Table 4 Accent 2" w:uiPriority="49"/>
+    <w:lsdException w:name="Grid Table 5 Dark Accent 2" w:uiPriority="50"/>
+    <w:lsdException w:name="Grid Table 6 Colorful Accent 2" w:uiPriority="51"/>
+    <w:lsdException w:name="Grid Table 7 Colorful Accent 2" w:uiPriority="52"/>
+    <w:lsdException w:name="Grid Table 1 Light Accent 3" w:uiPriority="46"/>
+    <w:lsdException w:name="Grid Table 2 Accent 3" w:uiPriority="47"/>
+    <w:lsdException w:name="Grid Table 3 Accent 3" w:uiPriority="48"/>
+    <w:lsdException w:name="Grid Table 4 Accent 3" w:uiPriority="49"/>
+    <w:lsdException w:name="Grid Table 5 Dark Accent 3" w:uiPriority="50"/>
+    <w:lsdException w:name="Grid Table 6 Colorful Accent 3" w:uiPriority="51"/>
+    <w:lsdException w:name="Grid Table 7 Colorful Accent 3" w:uiPriority="52"/>
+    <w:lsdException w:name="Grid Table 1 Light Accent 4" w:uiPriority="46"/>
+    <w:lsdException w:name="Grid Table 2 Accent 4" w:uiPriority="47"/>
+    <w:lsdException w:name="Grid Table 3 Accent 4" w:uiPriority="48"/>
+    <w:lsdException w:name="Grid Table 4 Accent 4" w:uiPriority="49"/>
+    <w:lsdException w:name="Grid Table 5 Dark Accent 4" w:uiPriority="50"/>
+    <w:lsdException w:name="Grid Table 6 Colorful Accent 4" w:uiPriority="51"/>
+    <w:lsdException w:name="Grid Table 7 Colorful Accent 4" w:uiPriority="52"/>
+    <w:lsdException w:name="Grid Table 1 Light Accent 5" w:uiPriority="46"/>
+    <w:lsdException w:name="Grid Table 2 Accent 5" w:uiPriority="47"/>
+    <w:lsdException w:name="Grid Table 3 Accent 5" w:uiPriority="48"/>
+    <w:lsdException w:name="Grid Table 4 Accent 5" w:uiPriority="49"/>
+    <w:lsdException w:name="Grid Table 5 Dark Accent 5" w:uiPriority="50"/>
+    <w:lsdException w:name="Grid Table 6 Colorful Accent 5" w:uiPriority="51"/>
+    <w:lsdException w:name="Grid Table 7 Colorful Accent 5" w:uiPriority="52"/>
+    <w:lsdException w:name="Grid Table 1 Light Accent 6" w:uiPriority="46"/>
+    <w:lsdException w:name="Grid Table 2 Accent 6" w:uiPriority="47"/>
+    <w:lsdException w:name="Grid Table 3 Accent 6" w:uiPriority="48"/>
+    <w:lsdException w:name="Grid Table 4 Accent 6" w:uiPriority="49"/>
+    <w:lsdException w:name="Grid Table 5 Dark Accent 6" w:uiPriority="50"/>
+    <w:lsdException w:name="Grid Table 6 Colorful Accent 6" w:uiPriority="51"/>
+    <w:lsdException w:name="Grid Table 7 Colorful Accent 6" w:uiPriority="52"/>
+    <w:lsdException w:name="List Table 1 Light" w:uiPriority="46"/>
+    <w:lsdException w:name="List Table 2" w:uiPriority="47"/>
+    <w:lsdException w:name="List Table 3" w:uiPriority="48"/>
+    <w:lsdException w:name="List Table 4" w:uiPriority="49"/>
+    <w:lsdException w:name="List Table 5 Dark" w:uiPriority="50"/>
+    <w:lsdException w:name="List Table 6 Colorful" w:uiPriority="51"/>
+    <w:lsdException w:name="List Table 7 Colorful" w:uiPriority="52"/>
+    <w:lsdException w:name="List Table 1 Light Accent 1" w:uiPriority="46"/>
+    <w:lsdException w:name="List Table 2 Accent 1" w:uiPriority="47"/>
+    <w:lsdException w:name="List Table 3 Accent 1" w:uiPriority="48"/>
+    <w:lsdException w:name="List Table 4 Accent 1" w:uiPriority="49"/>
+    <w:lsdException w:name="List Table 5 Dark Accent 1" w:uiPriority="50"/>
+    <w:lsdException w:name="List Table 6 Colorful Accent 1" w:uiPriority="51"/>
+    <w:lsdException w:name="List Table 7 Colorful Accent 1" w:uiPriority="52"/>
+    <w:lsdException w:name="List Table 1 Light Accent 2" w:uiPriority="46"/>
+    <w:lsdException w:name="List Table 2 Accent 2" w:uiPriority="47"/>
+    <w:lsdException w:name="List Table 3 Accent 2" w:uiPriority="48"/>
+    <w:lsdException w:name="List Table 4 Accent 2" w:uiPriority="49"/>
+    <w:lsdException w:name="List Table 5 Dark Accent 2" w:uiPriority="50"/>
+    <w:lsdException w:name="List Table 6 Colorful Accent 2" w:uiPriority="51"/>
+    <w:lsdException w:name="List Table 7 Colorful Accent 2" w:uiPriority="52"/>
+    <w:lsdException w:name="List Table 1 Light Accent 3" w:uiPriority="46"/>
+    <w:lsdException w:name="List Table 2 Accent 3" w:uiPriority="47"/>
+    <w:lsdException w:name="List Table 3 Accent 3" w:uiPriority="48"/>
+    <w:lsdException w:name="List Table 4 Accent 3" w:uiPriority="49"/>
+    <w:lsdException w:name="List Table 5 Dark Accent 3" w:uiPriority="50"/>
+    <w:lsdException w:name="List Table 6 Colorful Accent 3" w:uiPriority="51"/>
+    <w:lsdException w:name="List Table 7 Colorful Accent 3" w:uiPriority="52"/>
+    <w:lsdException w:name="List Table 1 Light Accent 4" w:uiPriority="46"/>
+    <w:lsdException w:name="List Table 2 Accent 4" w:uiPriority="47"/>
+    <w:lsdException w:name="List Table 3 Accent 4" w:uiPriority="48"/>
+    <w:lsdException w:name="List Table 4 Accent 4" w:uiPriority="49"/>
+    <w:lsdException w:name="List Table 5 Dark Accent 4" w:uiPriority="50"/>
+    <w:lsdException w:name="List Table 6 Colorful Accent 4" w:uiPriority="51"/>
+    <w:lsdException w:name="List Table 7 Colorful Accent 4" w:uiPriority="52"/>
+    <w:lsdException w:name="List Table 1 Light Accent 5" w:uiPriority="46"/>
+    <w:lsdException w:name="List Table 2 Accent 5" w:uiPriority="47"/>
+    <w:lsdException w:name="List Table 3 Accent 5" w:uiPriority="48"/>
+    <w:lsdException w:name="List Table 4 Accent 5" w:uiPriority="49"/>
+    <w:lsdException w:name="List Table 5 Dark Accent 5" w:uiPriority="50"/>
+    <w:lsdException w:name="List Table 6 Colorful Accent 5" w:uiPriority="51"/>
+    <w:lsdException w:name="List Table 7 Colorful Accent 5" w:uiPriority="52"/>
+    <w:lsdException w:name="List Table 1 Light Accent 6" w:uiPriority="46"/>
+    <w:lsdException w:name="List Table 2 Accent 6" w:uiPriority="47"/>
+    <w:lsdException w:name="List Table 3 Accent 6" w:uiPriority="48"/>
+    <w:lsdException w:name="List Table 4 Accent 6" w:uiPriority="49"/>
+    <w:lsdException w:name="List Table 5 Dark Accent 6" w:uiPriority="50"/>
+    <w:lsdException w:name="List Table 6 Colorful Accent 6" w:uiPriority="51"/>
+    <w:lsdException w:name="List Table 7 Colorful Accent 6" w:uiPriority="52"/>
+    <w:lsdException w:name="Mention" w:semiHidden="1" w:unhideWhenUsed="1"/>
+    <w:lsdException w:name="Smart Hyperlink" w:semiHidden="1" w:unhideWhenUsed="1"/>
+    <w:lsdException w:name="Hashtag" w:semiHidden="1" w:unhideWhenUsed="1"/>
+    <w:lsdException w:name="Unresolved Mention" w:semiHidden="1" w:unhideWhenUsed="1"/>
+    <w:lsdException w:name="Smart Link" w:semiHidden="1" w:unhideWhenUsed="1"/>
   </w:latentStyles>
   <w:style w:type="paragraph" w:default="1" w:styleId="Normal">
     <w:name w:val="Normal"/>
@@ -10142,10 +9491,9 @@
 </file>
 
 <file path=word/glossary/webSettings.xml><?xml version="1.0" encoding="utf-8"?>
-<w:webSettings xmlns:mc="http://schemas.openxmlformats.org/markup-compatibility/2006" xmlns:r="http://schemas.openxmlformats.org/officeDocument/2006/relationships" xmlns:w="http://schemas.openxmlformats.org/wordprocessingml/2006/main" xmlns:w14="http://schemas.microsoft.com/office/word/2010/wordml" mc:Ignorable="w14">
+<w:webSettings xmlns:mc="http://schemas.openxmlformats.org/markup-compatibility/2006" xmlns:r="http://schemas.openxmlformats.org/officeDocument/2006/relationships" xmlns:w="http://schemas.openxmlformats.org/wordprocessingml/2006/main" xmlns:w14="http://schemas.microsoft.com/office/word/2010/wordml" xmlns:w15="http://schemas.microsoft.com/office/word/2012/wordml" xmlns:w16cex="http://schemas.microsoft.com/office/word/2018/wordml/cex" xmlns:w16cid="http://schemas.microsoft.com/office/word/2016/wordml/cid" xmlns:w16="http://schemas.microsoft.com/office/word/2018/wordml" xmlns:w16se="http://schemas.microsoft.com/office/word/2015/wordml/symex" mc:Ignorable="w14 w15 w16se w16cid w16 w16cex">
   <w:optimizeForBrowser/>
   <w:allowPNG/>
-  <w:doNotSaveAsSingleFile/>
 </w:webSettings>
 </file>
 
@@ -10433,6 +9781,10 @@
 </file>
 
 <file path=customXml/item1.xml><?xml version="1.0" encoding="utf-8"?>
+<b:Sources xmlns:b="http://schemas.openxmlformats.org/officeDocument/2006/bibliography" xmlns="http://schemas.openxmlformats.org/officeDocument/2006/bibliography" SelectedStyle="\APA.XSL" StyleName="APA"/>
+</file>
+
+<file path=customXml/item2.xml><?xml version="1.0" encoding="utf-8"?>
 <?mso-contentType ?>
 <FormTemplates xmlns="http://schemas.microsoft.com/sharepoint/v3/contenttype/forms">
   <Display>DocumentLibraryForm</Display>
@@ -10441,22 +9793,18 @@
 </FormTemplates>
 </file>
 
-<file path=customXml/item2.xml><?xml version="1.0" encoding="utf-8"?>
-<b:Sources xmlns:b="http://schemas.openxmlformats.org/officeDocument/2006/bibliography" xmlns="http://schemas.openxmlformats.org/officeDocument/2006/bibliography" SelectedStyle="\APA.XSL" StyleName="APA"/>
+<file path=customXml/itemProps1.xml><?xml version="1.0" encoding="utf-8"?>
+<ds:datastoreItem xmlns:ds="http://schemas.openxmlformats.org/officeDocument/2006/customXml" ds:itemID="{47B8EA5F-7A12-9A43-9C57-E01FEE1978C8}">
+  <ds:schemaRefs>
+    <ds:schemaRef ds:uri="http://schemas.openxmlformats.org/officeDocument/2006/bibliography"/>
+  </ds:schemaRefs>
+</ds:datastoreItem>
 </file>
 
-<file path=customXml/itemProps1.xml><?xml version="1.0" encoding="utf-8"?>
+<file path=customXml/itemProps2.xml><?xml version="1.0" encoding="utf-8"?>
 <ds:datastoreItem xmlns:ds="http://schemas.openxmlformats.org/officeDocument/2006/customXml" ds:itemID="{638DFC25-BDD6-4CAC-BF2E-B8368226CBD3}">
   <ds:schemaRefs>
     <ds:schemaRef ds:uri="http://schemas.microsoft.com/sharepoint/v3/contenttype/forms"/>
   </ds:schemaRefs>
 </ds:datastoreItem>
-</file>
-
-<file path=customXml/itemProps2.xml><?xml version="1.0" encoding="utf-8"?>
-<ds:datastoreItem xmlns:ds="http://schemas.openxmlformats.org/officeDocument/2006/customXml" ds:itemID="{47B8EA5F-7A12-9A43-9C57-E01FEE1978C8}">
-  <ds:schemaRefs>
-    <ds:schemaRef ds:uri="http://schemas.openxmlformats.org/officeDocument/2006/bibliography"/>
-  </ds:schemaRefs>
-</ds:datastoreItem>
 </file>
</xml_diff>

<commit_message>
Minor tidies to simulator and manual and to test program demos. Version date updated.
</commit_message>
<xml_diff>
--- a/Manual/00 INTRODUCTION.docx
+++ b/Manual/00 INTRODUCTION.docx
@@ -219,13 +219,7 @@
             <w:rPr>
               <w:rFonts w:ascii="Courier New" w:hAnsi="Courier New" w:cs="Courier New"/>
             </w:rPr>
-            <w:t>1</w:t>
-          </w:r>
-          <w:r>
-            <w:rPr>
-              <w:rFonts w:ascii="Courier New" w:hAnsi="Courier New" w:cs="Courier New"/>
-            </w:rPr>
-            <w:t>9</w:t>
+            <w:t>14</w:t>
           </w:r>
           <w:r>
             <w:rPr>
@@ -238,13 +232,7 @@
             <w:rPr>
               <w:rFonts w:ascii="Courier New" w:hAnsi="Courier New" w:cs="Courier New"/>
             </w:rPr>
-            <w:t xml:space="preserve"> </w:t>
-          </w:r>
-          <w:r>
-            <w:rPr>
-              <w:rFonts w:ascii="Courier New" w:hAnsi="Courier New" w:cs="Courier New"/>
-            </w:rPr>
-            <w:t>June</w:t>
+            <w:t xml:space="preserve"> July</w:t>
           </w:r>
           <w:r>
             <w:rPr>
@@ -8605,7 +8593,7 @@
   <w:font w:name="Symbol">
     <w:panose1 w:val="05050102010706020507"/>
     <w:charset w:val="02"/>
-    <w:family w:val="auto"/>
+    <w:family w:val="decorative"/>
     <w:pitch w:val="variable"/>
     <w:sig w:usb0="00000000" w:usb1="10000000" w:usb2="00000000" w:usb3="00000000" w:csb0="80000000" w:csb1="00000000"/>
   </w:font>
@@ -8651,33 +8639,33 @@
     <w:family w:val="modern"/>
     <w:notTrueType/>
     <w:pitch w:val="fixed"/>
-    <w:sig w:usb0="00000001" w:usb1="08070000" w:usb2="00000010" w:usb3="00000000" w:csb0="00020000" w:csb1="00000000"/>
+    <w:sig w:usb0="E00002FF" w:usb1="6AC7FDFB" w:usb2="08000012" w:usb3="00000000" w:csb0="0002009F" w:csb1="00000000"/>
   </w:font>
   <w:font w:name="Tahoma">
     <w:panose1 w:val="020B0604030504040204"/>
     <w:charset w:val="00"/>
-    <w:family w:val="auto"/>
+    <w:family w:val="swiss"/>
     <w:pitch w:val="variable"/>
-    <w:sig w:usb0="00000003" w:usb1="00000000" w:usb2="00000000" w:usb3="00000000" w:csb0="00000001" w:csb1="00000000"/>
+    <w:sig w:usb0="E1002EFF" w:usb1="C000605B" w:usb2="00000029" w:usb3="00000000" w:csb0="000101FF" w:csb1="00000000"/>
   </w:font>
   <w:font w:name="Consolas">
     <w:panose1 w:val="020B0609020204030204"/>
     <w:charset w:val="00"/>
-    <w:family w:val="auto"/>
-    <w:pitch w:val="variable"/>
-    <w:sig w:usb0="00000003" w:usb1="00000000" w:usb2="00000000" w:usb3="00000000" w:csb0="00000001" w:csb1="00000000"/>
+    <w:family w:val="modern"/>
+    <w:pitch w:val="fixed"/>
+    <w:sig w:usb0="E10002FF" w:usb1="4000FCFF" w:usb2="00000009" w:usb3="00000000" w:csb0="0000019F" w:csb1="00000000"/>
   </w:font>
   <w:font w:name="Arial Unicode MS">
     <w:panose1 w:val="020B0604020202020204"/>
-    <w:charset w:val="00"/>
-    <w:family w:val="auto"/>
+    <w:charset w:val="80"/>
+    <w:family w:val="swiss"/>
     <w:pitch w:val="variable"/>
-    <w:sig w:usb0="00000003" w:usb1="00000000" w:usb2="00000000" w:usb3="00000000" w:csb0="00000001" w:csb1="00000000"/>
+    <w:sig w:usb0="F7FFAFFF" w:usb1="E9DFFFFF" w:usb2="0000003F" w:usb3="00000000" w:csb0="003F01FF" w:csb1="00000000"/>
   </w:font>
   <w:font w:name="Lucida Grande">
     <w:panose1 w:val="020B0600040502020204"/>
     <w:charset w:val="00"/>
-    <w:family w:val="auto"/>
+    <w:family w:val="swiss"/>
     <w:pitch w:val="variable"/>
     <w:sig w:usb0="E1000AEF" w:usb1="5000A1FF" w:usb2="00000000" w:usb3="00000000" w:csb0="000001BF" w:csb1="00000000"/>
   </w:font>
@@ -8692,33 +8680,32 @@
     <w:altName w:val="ＭＳ 明朝"/>
     <w:panose1 w:val="02020609040205080304"/>
     <w:charset w:val="80"/>
-    <w:family w:val="roman"/>
-    <w:notTrueType/>
+    <w:family w:val="modern"/>
     <w:pitch w:val="fixed"/>
-    <w:sig w:usb0="00000001" w:usb1="08070000" w:usb2="00000010" w:usb3="00000000" w:csb0="00020000" w:csb1="00000000"/>
+    <w:sig w:usb0="E00002FF" w:usb1="6AC7FDFB" w:usb2="08000012" w:usb3="00000000" w:csb0="0002009F" w:csb1="00000000"/>
   </w:font>
   <w:font w:name="Yu Mincho">
-    <w:altName w:val="游明朝"/>
     <w:panose1 w:val="02020400000000000000"/>
     <w:charset w:val="80"/>
     <w:family w:val="roman"/>
     <w:notTrueType/>
-    <w:pitch w:val="default"/>
+    <w:pitch w:val="variable"/>
+    <w:sig w:usb0="800002E7" w:usb1="2AC7FCFF" w:usb2="00000012" w:usb3="00000000" w:csb0="0002009F" w:csb1="00000000"/>
   </w:font>
   <w:font w:name="Yu Gothic Light">
-    <w:altName w:val="游ゴシック Light"/>
     <w:panose1 w:val="020B0300000000000000"/>
     <w:charset w:val="80"/>
-    <w:family w:val="roman"/>
+    <w:family w:val="swiss"/>
     <w:notTrueType/>
-    <w:pitch w:val="default"/>
+    <w:pitch w:val="variable"/>
+    <w:sig w:usb0="E00002FF" w:usb1="2AC7FDFF" w:usb2="00000016" w:usb3="00000000" w:csb0="0002009F" w:csb1="00000000"/>
   </w:font>
   <w:font w:name="Calibri Light">
     <w:panose1 w:val="020F0302020204030204"/>
     <w:charset w:val="00"/>
-    <w:family w:val="modern"/>
+    <w:family w:val="swiss"/>
     <w:pitch w:val="variable"/>
-    <w:sig w:usb0="00000003" w:usb1="00000000" w:usb2="00000000" w:usb3="00000000" w:csb0="00000001" w:csb1="00000000"/>
+    <w:sig w:usb0="E0002AFF" w:usb1="C000247B" w:usb2="00000009" w:usb3="00000000" w:csb0="000001FF" w:csb1="00000000"/>
   </w:font>
 </w:fonts>
 </file>
@@ -8745,6 +8732,7 @@
     <w:rsid w:val="00030463"/>
     <w:rsid w:val="00033A25"/>
     <w:rsid w:val="00055672"/>
+    <w:rsid w:val="00075AA9"/>
     <w:rsid w:val="00077489"/>
     <w:rsid w:val="0008707A"/>
     <w:rsid w:val="000971ED"/>
@@ -8797,6 +8785,7 @@
     <w:rsid w:val="003D5C9E"/>
     <w:rsid w:val="004011E2"/>
     <w:rsid w:val="00407959"/>
+    <w:rsid w:val="004162CD"/>
     <w:rsid w:val="00417609"/>
     <w:rsid w:val="00434544"/>
     <w:rsid w:val="00446265"/>
@@ -9261,11 +9250,6 @@
     <w:lsdException w:name="Book Title" w:uiPriority="33" w:qFormat="1"/>
     <w:lsdException w:name="Bibliography" w:semiHidden="1" w:uiPriority="37" w:unhideWhenUsed="1"/>
     <w:lsdException w:name="TOC Heading" w:semiHidden="1" w:uiPriority="39" w:unhideWhenUsed="1" w:qFormat="1"/>
-    <w:lsdException w:name="Plain Table 5" w:semiHidden="1" w:unhideWhenUsed="1"/>
-    <w:lsdException w:name="Grid Table Light" w:semiHidden="1" w:unhideWhenUsed="1"/>
-    <w:lsdException w:name="Grid Table 1 Light" w:semiHidden="1" w:unhideWhenUsed="1"/>
-    <w:lsdException w:name="Grid Table 2" w:semiHidden="1" w:unhideWhenUsed="1"/>
-    <w:lsdException w:name="Grid Table 3" w:semiHidden="1" w:unhideWhenUsed="1"/>
     <w:lsdException w:name="Grid Table 4" w:uiPriority="49"/>
     <w:lsdException w:name="Grid Table 5 Dark" w:uiPriority="50"/>
     <w:lsdException w:name="Grid Table 6 Colorful" w:uiPriority="51"/>

</xml_diff>